<commit_message>
Added support in export config for `@prefixed="true"` on `level` elements
</commit_message>
<xml_diff>
--- a/pso-docx-ant/src/test/export/cases/headings-style-set/word-export-template.docx
+++ b/pso-docx-ant/src/test/export/cases/headings-style-set/word-export-template.docx
@@ -1,157 +1,336 @@
 
 <file path=word/document.xml><?xml version="1.0" encoding="utf-8"?>
-<w:document xmlns:wpc="http://schemas.microsoft.com/office/word/2010/wordprocessingCanvas" xmlns:cx="http://schemas.microsoft.com/office/drawing/2014/chartex" xmlns:cx1="http://schemas.microsoft.com/office/drawing/2015/9/8/chartex" xmlns:cx2="http://schemas.microsoft.com/office/drawing/2015/10/21/chartex" xmlns:cx3="http://schemas.microsoft.com/office/drawing/2016/5/9/chartex" xmlns:cx4="http://schemas.microsoft.com/office/drawing/2016/5/10/chartex" xmlns:cx5="http://schemas.microsoft.com/office/drawing/2016/5/11/chartex" xmlns:cx6="http://schemas.microsoft.com/office/drawing/2016/5/12/chartex" xmlns:cx7="http://schemas.microsoft.com/office/drawing/2016/5/13/chartex" xmlns:cx8="http://schemas.microsoft.com/office/drawing/2016/5/14/chartex" xmlns:mc="http://schemas.openxmlformats.org/markup-compatibility/2006" xmlns:aink="http://schemas.microsoft.com/office/drawing/2016/ink" xmlns:am3d="http://schemas.microsoft.com/office/drawing/2017/model3d" xmlns:o="urn:schemas-microsoft-com:office:office" xmlns:r="http://schemas.openxmlformats.org/officeDocument/2006/relationships" xmlns:m="http://schemas.openxmlformats.org/officeDocument/2006/math" xmlns:v="urn:schemas-microsoft-com:vml" xmlns:wp14="http://schemas.microsoft.com/office/word/2010/wordprocessingDrawing" xmlns:wp="http://schemas.openxmlformats.org/drawingml/2006/wordprocessingDrawing" xmlns:w10="urn:schemas-microsoft-com:office:word" xmlns:w="http://schemas.openxmlformats.org/wordprocessingml/2006/main" xmlns:w14="http://schemas.microsoft.com/office/word/2010/wordml" xmlns:w15="http://schemas.microsoft.com/office/word/2012/wordml" xmlns:w16cid="http://schemas.microsoft.com/office/word/2016/wordml/cid" xmlns:w16se="http://schemas.microsoft.com/office/word/2015/wordml/symex" xmlns:wpg="http://schemas.microsoft.com/office/word/2010/wordprocessingGroup" xmlns:wpi="http://schemas.microsoft.com/office/word/2010/wordprocessingInk" xmlns:wne="http://schemas.microsoft.com/office/word/2006/wordml" xmlns:wps="http://schemas.microsoft.com/office/word/2010/wordprocessingShape" mc:Ignorable="w14 w15 w16se w16cid wp14">
+<w:document xmlns:wpc="http://schemas.microsoft.com/office/word/2010/wordprocessingCanvas" xmlns:mc="http://schemas.openxmlformats.org/markup-compatibility/2006" xmlns:o="urn:schemas-microsoft-com:office:office" xmlns:r="http://schemas.openxmlformats.org/officeDocument/2006/relationships" xmlns:m="http://schemas.openxmlformats.org/officeDocument/2006/math" xmlns:v="urn:schemas-microsoft-com:vml" xmlns:wp14="http://schemas.microsoft.com/office/word/2010/wordprocessingDrawing" xmlns:wp="http://schemas.openxmlformats.org/drawingml/2006/wordprocessingDrawing" xmlns:w10="urn:schemas-microsoft-com:office:word" xmlns:w="http://schemas.openxmlformats.org/wordprocessingml/2006/main" xmlns:w14="http://schemas.microsoft.com/office/word/2010/wordml" xmlns:wpg="http://schemas.microsoft.com/office/word/2010/wordprocessingGroup" xmlns:wpi="http://schemas.microsoft.com/office/word/2010/wordprocessingInk" xmlns:wne="http://schemas.microsoft.com/office/word/2006/wordml" xmlns:wps="http://schemas.microsoft.com/office/word/2010/wordprocessingShape" mc:Ignorable="w14 wp14">
   <w:body>
     <w:p>
       <w:pPr>
         <w:pStyle w:val="Heading1"/>
       </w:pPr>
-      <w:r>
-        <w:t>Heading</w:t>
-      </w:r>
-      <w:r>
-        <w:t xml:space="preserve"> 1</w:t>
-      </w:r>
-    </w:p>
-    <w:p>
-      <w:pPr>
-        <w:pStyle w:val="Heading2"/>
-      </w:pPr>
-      <w:r>
-        <w:t>Heading 2</w:t>
-      </w:r>
-    </w:p>
-    <w:p>
-      <w:pPr>
-        <w:pStyle w:val="Heading3"/>
-      </w:pPr>
-      <w:r>
-        <w:t>Heading 3</w:t>
-      </w:r>
-    </w:p>
-    <w:p>
-      <w:pPr>
-        <w:pStyle w:val="Heading4"/>
-      </w:pPr>
-      <w:r>
-        <w:t>Heading 4</w:t>
-      </w:r>
-    </w:p>
-    <w:p>
-      <w:pPr>
-        <w:pStyle w:val="Heading5"/>
-      </w:pPr>
-      <w:r>
-        <w:t>Heading 5</w:t>
-      </w:r>
-    </w:p>
-    <w:p>
-      <w:pPr>
-        <w:pStyle w:val="Heading6"/>
-      </w:pPr>
-      <w:r>
-        <w:t>Heading 6</w:t>
-      </w:r>
-    </w:p>
-    <w:p>
-      <w:pPr>
-        <w:pStyle w:val="Heading7"/>
-      </w:pPr>
-      <w:r>
-        <w:t>Heading 7</w:t>
-      </w:r>
-    </w:p>
-    <w:p>
-      <w:pPr>
-        <w:pStyle w:val="Heading8"/>
-      </w:pPr>
-      <w:r>
-        <w:t>Heading 8</w:t>
-      </w:r>
-    </w:p>
-    <w:p>
-      <w:pPr>
-        <w:pStyle w:val="Heading9"/>
-      </w:pPr>
-      <w:r>
-        <w:t>Heading 9</w:t>
-      </w:r>
-    </w:p>
-    <w:p/>
-    <w:p>
       <w:bookmarkStart w:id="0" w:name="_GoBack"/>
       <w:bookmarkEnd w:id="0"/>
-    </w:p>
-    <w:p>
-      <w:pPr>
-        <w:pStyle w:val="HeadingNumbered1"/>
-      </w:pPr>
-      <w:r>
-        <w:t>Numbered Heading 1</w:t>
-      </w:r>
-    </w:p>
-    <w:p>
-      <w:pPr>
-        <w:pStyle w:val="HeadingNumbered2"/>
-      </w:pPr>
-      <w:r>
-        <w:t>Numbered Heading 2</w:t>
-      </w:r>
-    </w:p>
-    <w:p>
-      <w:pPr>
-        <w:pStyle w:val="HeadingNumbered3"/>
-      </w:pPr>
-      <w:r>
-        <w:t>Numbered Heading 3</w:t>
-      </w:r>
-    </w:p>
-    <w:p>
-      <w:pPr>
-        <w:pStyle w:val="HeadingNumbered4"/>
-      </w:pPr>
-      <w:r>
-        <w:t>Numbered Heading 4</w:t>
-      </w:r>
-    </w:p>
-    <w:p>
-      <w:pPr>
-        <w:pStyle w:val="HeadingNumbered6"/>
-      </w:pPr>
-      <w:r>
-        <w:t>Numbered Heading 5</w:t>
-      </w:r>
-    </w:p>
-    <w:p>
-      <w:pPr>
-        <w:pStyle w:val="HeadingNumbered6"/>
-      </w:pPr>
-      <w:r>
-        <w:t>Numbered Heading 6</w:t>
-      </w:r>
-    </w:p>
-    <w:p>
-      <w:pPr>
-        <w:pStyle w:val="HeadingNumbered7"/>
-      </w:pPr>
-      <w:r>
-        <w:t>Numbered Heading 7</w:t>
-      </w:r>
-    </w:p>
-    <w:p>
-      <w:pPr>
-        <w:pStyle w:val="HeadingNumbered8"/>
-      </w:pPr>
-      <w:r>
-        <w:t>Numbered Heading 8</w:t>
-      </w:r>
-    </w:p>
-    <w:p>
-      <w:pPr>
-        <w:pStyle w:val="HeadingNumbered9"/>
-      </w:pPr>
-      <w:r>
-        <w:t>Numbered Heading 9</w:t>
+      <w:r>
+        <w:t>Heading</w:t>
+      </w:r>
+      <w:r>
+        <w:t xml:space="preserve"> 1</w:t>
+      </w:r>
+    </w:p>
+    <w:p>
+      <w:pPr>
+        <w:pStyle w:val="Heading2"/>
+      </w:pPr>
+      <w:r>
+        <w:t>Heading 2</w:t>
+      </w:r>
+    </w:p>
+    <w:p>
+      <w:pPr>
+        <w:pStyle w:val="Heading3"/>
+      </w:pPr>
+      <w:r>
+        <w:t>Heading 3</w:t>
+      </w:r>
+    </w:p>
+    <w:p>
+      <w:pPr>
+        <w:pStyle w:val="Heading4"/>
+      </w:pPr>
+      <w:r>
+        <w:t>Heading 4</w:t>
+      </w:r>
+    </w:p>
+    <w:p>
+      <w:pPr>
+        <w:pStyle w:val="Heading5"/>
+      </w:pPr>
+      <w:r>
+        <w:t>Heading 5</w:t>
+      </w:r>
+    </w:p>
+    <w:p>
+      <w:pPr>
+        <w:pStyle w:val="Heading6"/>
+      </w:pPr>
+      <w:r>
+        <w:t>Heading 6</w:t>
+      </w:r>
+    </w:p>
+    <w:p>
+      <w:pPr>
+        <w:pStyle w:val="Heading7"/>
+      </w:pPr>
+      <w:r>
+        <w:t>Heading 7</w:t>
+      </w:r>
+    </w:p>
+    <w:p>
+      <w:pPr>
+        <w:pStyle w:val="Heading8"/>
+      </w:pPr>
+      <w:r>
+        <w:t>Heading 8</w:t>
+      </w:r>
+    </w:p>
+    <w:p>
+      <w:pPr>
+        <w:pStyle w:val="Heading9"/>
+      </w:pPr>
+      <w:r>
+        <w:t>Heading 9</w:t>
+      </w:r>
+    </w:p>
+    <w:p>
+      <w:pPr>
+        <w:pStyle w:val="ListNumber"/>
+        <w:numPr>
+          <w:ilvl w:val="0"/>
+          <w:numId w:val="0"/>
+        </w:numPr>
+        <w:ind w:left="360" w:hanging="360"/>
+      </w:pPr>
+    </w:p>
+    <w:p>
+      <w:pPr>
+        <w:pStyle w:val="Heading1"/>
+      </w:pPr>
+      <w:r>
+        <w:t>Heading</w:t>
+      </w:r>
+    </w:p>
+    <w:p>
+      <w:pPr>
+        <w:pStyle w:val="Paraindent"/>
+      </w:pPr>
+      <w:r>
+        <w:t>Para indent</w:t>
+      </w:r>
+    </w:p>
+    <w:p>
+      <w:pPr>
+        <w:pStyle w:val="Heading2"/>
+      </w:pPr>
+      <w:r>
+        <w:t>Heading</w:t>
+      </w:r>
+    </w:p>
+    <w:p>
+      <w:pPr>
+        <w:pStyle w:val="Paraindent2"/>
+      </w:pPr>
+      <w:r>
+        <w:t>Para indent 2</w:t>
+      </w:r>
+    </w:p>
+    <w:p>
+      <w:pPr>
+        <w:pStyle w:val="Heading3"/>
+      </w:pPr>
+      <w:r>
+        <w:t>Heading</w:t>
+      </w:r>
+    </w:p>
+    <w:p>
+      <w:pPr>
+        <w:pStyle w:val="Paraindent3"/>
+      </w:pPr>
+      <w:r>
+        <w:t>Para indent 3</w:t>
+      </w:r>
+    </w:p>
+    <w:p>
+      <w:pPr>
+        <w:pStyle w:val="Heading4"/>
+      </w:pPr>
+      <w:r>
+        <w:t>Heading</w:t>
+      </w:r>
+    </w:p>
+    <w:p>
+      <w:pPr>
+        <w:pStyle w:val="Paraindent4"/>
+      </w:pPr>
+      <w:r>
+        <w:t>Para indent 4</w:t>
+      </w:r>
+    </w:p>
+    <w:p>
+      <w:pPr>
+        <w:pStyle w:val="Heading5"/>
+      </w:pPr>
+      <w:r>
+        <w:t>Heading</w:t>
+      </w:r>
+    </w:p>
+    <w:p>
+      <w:pPr>
+        <w:pStyle w:val="Paraindent5"/>
+      </w:pPr>
+      <w:r>
+        <w:t>Para indent 5</w:t>
+      </w:r>
+    </w:p>
+    <w:p>
+      <w:pPr>
+        <w:pStyle w:val="Heading6"/>
+      </w:pPr>
+      <w:r>
+        <w:t>Heading</w:t>
+      </w:r>
+    </w:p>
+    <w:p>
+      <w:pPr>
+        <w:pStyle w:val="Paraindent6"/>
+      </w:pPr>
+      <w:r>
+        <w:t>Para indent 6</w:t>
+      </w:r>
+    </w:p>
+    <w:p>
+      <w:pPr>
+        <w:pStyle w:val="Heading7"/>
+      </w:pPr>
+      <w:r>
+        <w:t>Heading</w:t>
+      </w:r>
+    </w:p>
+    <w:p>
+      <w:pPr>
+        <w:pStyle w:val="Paraindent7"/>
+      </w:pPr>
+      <w:r>
+        <w:t>Para indent 7</w:t>
+      </w:r>
+    </w:p>
+    <w:p>
+      <w:pPr>
+        <w:pStyle w:val="Heading8"/>
+      </w:pPr>
+      <w:r>
+        <w:t>Heading</w:t>
+      </w:r>
+    </w:p>
+    <w:p>
+      <w:pPr>
+        <w:pStyle w:val="Paraindent8"/>
+      </w:pPr>
+      <w:r>
+        <w:t>Para indent 8</w:t>
+      </w:r>
+    </w:p>
+    <w:p>
+      <w:pPr>
+        <w:pStyle w:val="Heading9"/>
+      </w:pPr>
+      <w:r>
+        <w:t>Heading</w:t>
+      </w:r>
+    </w:p>
+    <w:p>
+      <w:pPr>
+        <w:pStyle w:val="Paraindent9"/>
+      </w:pPr>
+      <w:r>
+        <w:t>Para indent 9</w:t>
+      </w:r>
+    </w:p>
+    <w:p>
+      <w:pPr>
+        <w:pStyle w:val="HeadingUnnumbered1"/>
+      </w:pPr>
+      <w:r>
+        <w:lastRenderedPageBreak/>
+        <w:t>Unn</w:t>
+      </w:r>
+      <w:r>
+        <w:t>umbered Heading 1</w:t>
+      </w:r>
+    </w:p>
+    <w:p>
+      <w:pPr>
+        <w:pStyle w:val="HeadingUnnumbered2"/>
+      </w:pPr>
+      <w:r>
+        <w:t>Unn</w:t>
+      </w:r>
+      <w:r>
+        <w:t>umbered Heading 2</w:t>
+      </w:r>
+    </w:p>
+    <w:p>
+      <w:pPr>
+        <w:pStyle w:val="HeadingUnnumbered3"/>
+      </w:pPr>
+      <w:r>
+        <w:t>Unn</w:t>
+      </w:r>
+      <w:r>
+        <w:t>umbered Heading 3</w:t>
+      </w:r>
+    </w:p>
+    <w:p>
+      <w:pPr>
+        <w:pStyle w:val="HeadingUnnumbered4"/>
+      </w:pPr>
+      <w:r>
+        <w:t>Unn</w:t>
+      </w:r>
+      <w:r>
+        <w:t>umbered Heading 4</w:t>
+      </w:r>
+    </w:p>
+    <w:p>
+      <w:pPr>
+        <w:pStyle w:val="HeadingUnnumbered5"/>
+      </w:pPr>
+      <w:r>
+        <w:t>Unn</w:t>
+      </w:r>
+      <w:r>
+        <w:t>umbered Heading 5</w:t>
+      </w:r>
+    </w:p>
+    <w:p>
+      <w:pPr>
+        <w:pStyle w:val="HeadingUnnumbered6"/>
+      </w:pPr>
+      <w:r>
+        <w:t>Unn</w:t>
+      </w:r>
+      <w:r>
+        <w:t>umbered Heading 6</w:t>
+      </w:r>
+    </w:p>
+    <w:p>
+      <w:pPr>
+        <w:pStyle w:val="HeadingUnnumbered7"/>
+      </w:pPr>
+      <w:r>
+        <w:t>Unn</w:t>
+      </w:r>
+      <w:r>
+        <w:t>umbered Heading 7</w:t>
+      </w:r>
+    </w:p>
+    <w:p>
+      <w:pPr>
+        <w:pStyle w:val="HeadingUnnumbered8"/>
+      </w:pPr>
+      <w:r>
+        <w:t>Unn</w:t>
+      </w:r>
+      <w:r>
+        <w:t>umbered Heading 8</w:t>
+      </w:r>
+    </w:p>
+    <w:p>
+      <w:pPr>
+        <w:pStyle w:val="HeadingUnnumbered9"/>
+      </w:pPr>
+      <w:r>
+        <w:t>Unn</w:t>
+      </w:r>
+      <w:r>
+        <w:t>umbered Heading 9</w:t>
       </w:r>
     </w:p>
     <w:p>
@@ -468,10 +647,70 @@
         </w:rPr>
       </w:pPr>
     </w:p>
+    <w:p>
+      <w:pPr>
+        <w:pStyle w:val="BodyText"/>
+        <w:rPr>
+          <w:shd w:val="clear" w:color="auto" w:fill="FFFFFF"/>
+        </w:rPr>
+      </w:pPr>
+      <w:r>
+        <w:rPr>
+          <w:shd w:val="clear" w:color="auto" w:fill="FFFFFF"/>
+        </w:rPr>
+        <w:t xml:space="preserve">Sample </w:t>
+      </w:r>
+      <w:r>
+        <w:rPr>
+          <w:rStyle w:val="PSReference"/>
+        </w:rPr>
+        <w:t>reference</w:t>
+      </w:r>
+      <w:r>
+        <w:rPr>
+          <w:shd w:val="clear" w:color="auto" w:fill="FFFFFF"/>
+        </w:rPr>
+        <w:t xml:space="preserve"> link</w:t>
+      </w:r>
+    </w:p>
+    <w:p>
+      <w:pPr>
+        <w:pStyle w:val="BodyText"/>
+        <w:rPr>
+          <w:shd w:val="clear" w:color="auto" w:fill="FFFFFF"/>
+        </w:rPr>
+      </w:pPr>
+      <w:r>
+        <w:rPr>
+          <w:shd w:val="clear" w:color="auto" w:fill="FFFFFF"/>
+        </w:rPr>
+        <w:t xml:space="preserve">Sample </w:t>
+      </w:r>
+      <w:r>
+        <w:rPr>
+          <w:rStyle w:val="PSHyperlink"/>
+        </w:rPr>
+        <w:t>hyperlink</w:t>
+      </w:r>
+      <w:r>
+        <w:rPr>
+          <w:shd w:val="clear" w:color="auto" w:fill="FFFFFF"/>
+        </w:rPr>
+        <w:t xml:space="preserve"> text</w:t>
+      </w:r>
+    </w:p>
+    <w:p>
+      <w:pPr>
+        <w:pStyle w:val="BodyText"/>
+        <w:rPr>
+          <w:shd w:val="clear" w:color="auto" w:fill="FFFFFF"/>
+        </w:rPr>
+      </w:pPr>
+    </w:p>
     <w:bookmarkEnd w:id="1"/>
     <w:p>
       <w:pPr>
-        <w:pStyle w:val="Heading2"/>
+        <w:pStyle w:val="HeadingUnnumbered2"/>
       </w:pPr>
       <w:r>
         <w:t>PS Table</w:t>
@@ -484,11 +723,11 @@
         <w:tblLook w:val="06A0" w:firstRow="1" w:lastRow="0" w:firstColumn="1" w:lastColumn="0" w:noHBand="1" w:noVBand="1"/>
       </w:tblPr>
       <w:tblGrid>
-        <w:gridCol w:w="1868"/>
-        <w:gridCol w:w="1868"/>
-        <w:gridCol w:w="1868"/>
-        <w:gridCol w:w="1868"/>
-        <w:gridCol w:w="1868"/>
+        <w:gridCol w:w="1870"/>
+        <w:gridCol w:w="1870"/>
+        <w:gridCol w:w="1870"/>
+        <w:gridCol w:w="1870"/>
+        <w:gridCol w:w="1870"/>
       </w:tblGrid>
       <w:tr>
         <w:trPr>
@@ -501,13 +740,15 @@
           </w:tcPr>
           <w:p>
             <w:pPr>
-              <w:pStyle w:val="ListBullet9"/>
-              <w:numPr>
-                <w:ilvl w:val="0"/>
-                <w:numId w:val="0"/>
-              </w:numPr>
+              <w:pStyle w:val="PSTableHeader"/>
+              <w:rPr>
+                <w:b/>
+              </w:rPr>
             </w:pPr>
             <w:r>
+              <w:rPr>
+                <w:b/>
+              </w:rPr>
               <w:t>C1 R1</w:t>
             </w:r>
           </w:p>
@@ -518,14 +759,16 @@
           </w:tcPr>
           <w:p>
             <w:pPr>
-              <w:pStyle w:val="ListBullet9"/>
-              <w:numPr>
-                <w:ilvl w:val="0"/>
-                <w:numId w:val="0"/>
-              </w:numPr>
+              <w:pStyle w:val="PSTableHeader"/>
               <w:cnfStyle w:val="100000000000" w:firstRow="1" w:lastRow="0" w:firstColumn="0" w:lastColumn="0" w:oddVBand="0" w:evenVBand="0" w:oddHBand="0" w:evenHBand="0" w:firstRowFirstColumn="0" w:firstRowLastColumn="0" w:lastRowFirstColumn="0" w:lastRowLastColumn="0"/>
+              <w:rPr>
+                <w:b/>
+              </w:rPr>
             </w:pPr>
             <w:r>
+              <w:rPr>
+                <w:b/>
+              </w:rPr>
               <w:t>C2 R1</w:t>
             </w:r>
           </w:p>
@@ -536,14 +779,16 @@
           </w:tcPr>
           <w:p>
             <w:pPr>
-              <w:pStyle w:val="ListBullet9"/>
-              <w:numPr>
-                <w:ilvl w:val="0"/>
-                <w:numId w:val="0"/>
-              </w:numPr>
+              <w:pStyle w:val="PSTableHeader"/>
               <w:cnfStyle w:val="100000000000" w:firstRow="1" w:lastRow="0" w:firstColumn="0" w:lastColumn="0" w:oddVBand="0" w:evenVBand="0" w:oddHBand="0" w:evenHBand="0" w:firstRowFirstColumn="0" w:firstRowLastColumn="0" w:lastRowFirstColumn="0" w:lastRowLastColumn="0"/>
+              <w:rPr>
+                <w:b/>
+              </w:rPr>
             </w:pPr>
             <w:r>
+              <w:rPr>
+                <w:b/>
+              </w:rPr>
               <w:t>C3 R1</w:t>
             </w:r>
           </w:p>
@@ -554,14 +799,16 @@
           </w:tcPr>
           <w:p>
             <w:pPr>
-              <w:pStyle w:val="ListBullet9"/>
-              <w:numPr>
-                <w:ilvl w:val="0"/>
-                <w:numId w:val="0"/>
-              </w:numPr>
+              <w:pStyle w:val="PSTableHeader"/>
               <w:cnfStyle w:val="100000000000" w:firstRow="1" w:lastRow="0" w:firstColumn="0" w:lastColumn="0" w:oddVBand="0" w:evenVBand="0" w:oddHBand="0" w:evenHBand="0" w:firstRowFirstColumn="0" w:firstRowLastColumn="0" w:lastRowFirstColumn="0" w:lastRowLastColumn="0"/>
+              <w:rPr>
+                <w:b/>
+              </w:rPr>
             </w:pPr>
             <w:r>
+              <w:rPr>
+                <w:b/>
+              </w:rPr>
               <w:t>C4 R1</w:t>
             </w:r>
           </w:p>
@@ -572,14 +819,16 @@
           </w:tcPr>
           <w:p>
             <w:pPr>
-              <w:pStyle w:val="ListBullet9"/>
-              <w:numPr>
-                <w:ilvl w:val="0"/>
-                <w:numId w:val="0"/>
-              </w:numPr>
+              <w:pStyle w:val="PSTableHeader"/>
               <w:cnfStyle w:val="100000000000" w:firstRow="1" w:lastRow="0" w:firstColumn="0" w:lastColumn="0" w:oddVBand="0" w:evenVBand="0" w:oddHBand="0" w:evenHBand="0" w:firstRowFirstColumn="0" w:firstRowLastColumn="0" w:lastRowFirstColumn="0" w:lastRowLastColumn="0"/>
+              <w:rPr>
+                <w:b/>
+              </w:rPr>
             </w:pPr>
             <w:r>
+              <w:rPr>
+                <w:b/>
+              </w:rPr>
               <w:t>C5 R1</w:t>
             </w:r>
           </w:p>
@@ -593,13 +842,15 @@
           </w:tcPr>
           <w:p>
             <w:pPr>
-              <w:pStyle w:val="ListBullet9"/>
-              <w:numPr>
-                <w:ilvl w:val="0"/>
-                <w:numId w:val="0"/>
-              </w:numPr>
+              <w:pStyle w:val="PSTableHeader"/>
+              <w:rPr>
+                <w:b/>
+              </w:rPr>
             </w:pPr>
             <w:r>
+              <w:rPr>
+                <w:b/>
+              </w:rPr>
               <w:t>C1 R2</w:t>
             </w:r>
           </w:p>
@@ -610,11 +861,7 @@
           </w:tcPr>
           <w:p>
             <w:pPr>
-              <w:pStyle w:val="ListBullet9"/>
-              <w:numPr>
-                <w:ilvl w:val="0"/>
-                <w:numId w:val="0"/>
-              </w:numPr>
+              <w:pStyle w:val="PSTableBody"/>
               <w:cnfStyle w:val="000000000000" w:firstRow="0" w:lastRow="0" w:firstColumn="0" w:lastColumn="0" w:oddVBand="0" w:evenVBand="0" w:oddHBand="0" w:evenHBand="0" w:firstRowFirstColumn="0" w:firstRowLastColumn="0" w:lastRowFirstColumn="0" w:lastRowLastColumn="0"/>
             </w:pPr>
             <w:r>
@@ -628,11 +875,7 @@
           </w:tcPr>
           <w:p>
             <w:pPr>
-              <w:pStyle w:val="ListBullet9"/>
-              <w:numPr>
-                <w:ilvl w:val="0"/>
-                <w:numId w:val="0"/>
-              </w:numPr>
+              <w:pStyle w:val="PSTableBody"/>
               <w:cnfStyle w:val="000000000000" w:firstRow="0" w:lastRow="0" w:firstColumn="0" w:lastColumn="0" w:oddVBand="0" w:evenVBand="0" w:oddHBand="0" w:evenHBand="0" w:firstRowFirstColumn="0" w:firstRowLastColumn="0" w:lastRowFirstColumn="0" w:lastRowLastColumn="0"/>
             </w:pPr>
             <w:r>
@@ -646,11 +889,7 @@
           </w:tcPr>
           <w:p>
             <w:pPr>
-              <w:pStyle w:val="ListBullet9"/>
-              <w:numPr>
-                <w:ilvl w:val="0"/>
-                <w:numId w:val="0"/>
-              </w:numPr>
+              <w:pStyle w:val="PSTableBody"/>
               <w:cnfStyle w:val="000000000000" w:firstRow="0" w:lastRow="0" w:firstColumn="0" w:lastColumn="0" w:oddVBand="0" w:evenVBand="0" w:oddHBand="0" w:evenHBand="0" w:firstRowFirstColumn="0" w:firstRowLastColumn="0" w:lastRowFirstColumn="0" w:lastRowLastColumn="0"/>
             </w:pPr>
             <w:r>
@@ -664,11 +903,7 @@
           </w:tcPr>
           <w:p>
             <w:pPr>
-              <w:pStyle w:val="ListBullet9"/>
-              <w:numPr>
-                <w:ilvl w:val="0"/>
-                <w:numId w:val="0"/>
-              </w:numPr>
+              <w:pStyle w:val="PSTableBody"/>
               <w:cnfStyle w:val="000000000000" w:firstRow="0" w:lastRow="0" w:firstColumn="0" w:lastColumn="0" w:oddVBand="0" w:evenVBand="0" w:oddHBand="0" w:evenHBand="0" w:firstRowFirstColumn="0" w:firstRowLastColumn="0" w:lastRowFirstColumn="0" w:lastRowLastColumn="0"/>
             </w:pPr>
             <w:r>
@@ -685,13 +920,15 @@
           </w:tcPr>
           <w:p>
             <w:pPr>
-              <w:pStyle w:val="ListBullet9"/>
-              <w:numPr>
-                <w:ilvl w:val="0"/>
-                <w:numId w:val="0"/>
-              </w:numPr>
+              <w:pStyle w:val="PSTableHeader"/>
+              <w:rPr>
+                <w:b/>
+              </w:rPr>
             </w:pPr>
             <w:r>
+              <w:rPr>
+                <w:b/>
+              </w:rPr>
               <w:t>C1 R3</w:t>
             </w:r>
           </w:p>
@@ -702,11 +939,7 @@
           </w:tcPr>
           <w:p>
             <w:pPr>
-              <w:pStyle w:val="ListBullet9"/>
-              <w:numPr>
-                <w:ilvl w:val="0"/>
-                <w:numId w:val="0"/>
-              </w:numPr>
+              <w:pStyle w:val="PSTableBody"/>
               <w:cnfStyle w:val="000000000000" w:firstRow="0" w:lastRow="0" w:firstColumn="0" w:lastColumn="0" w:oddVBand="0" w:evenVBand="0" w:oddHBand="0" w:evenHBand="0" w:firstRowFirstColumn="0" w:firstRowLastColumn="0" w:lastRowFirstColumn="0" w:lastRowLastColumn="0"/>
             </w:pPr>
             <w:r>
@@ -720,11 +953,7 @@
           </w:tcPr>
           <w:p>
             <w:pPr>
-              <w:pStyle w:val="ListBullet9"/>
-              <w:numPr>
-                <w:ilvl w:val="0"/>
-                <w:numId w:val="0"/>
-              </w:numPr>
+              <w:pStyle w:val="PSTableBody"/>
               <w:cnfStyle w:val="000000000000" w:firstRow="0" w:lastRow="0" w:firstColumn="0" w:lastColumn="0" w:oddVBand="0" w:evenVBand="0" w:oddHBand="0" w:evenHBand="0" w:firstRowFirstColumn="0" w:firstRowLastColumn="0" w:lastRowFirstColumn="0" w:lastRowLastColumn="0"/>
             </w:pPr>
             <w:r>
@@ -738,11 +967,7 @@
           </w:tcPr>
           <w:p>
             <w:pPr>
-              <w:pStyle w:val="ListBullet9"/>
-              <w:numPr>
-                <w:ilvl w:val="0"/>
-                <w:numId w:val="0"/>
-              </w:numPr>
+              <w:pStyle w:val="PSTableBody"/>
               <w:cnfStyle w:val="000000000000" w:firstRow="0" w:lastRow="0" w:firstColumn="0" w:lastColumn="0" w:oddVBand="0" w:evenVBand="0" w:oddHBand="0" w:evenHBand="0" w:firstRowFirstColumn="0" w:firstRowLastColumn="0" w:lastRowFirstColumn="0" w:lastRowLastColumn="0"/>
             </w:pPr>
             <w:r>
@@ -756,11 +981,7 @@
           </w:tcPr>
           <w:p>
             <w:pPr>
-              <w:pStyle w:val="ListBullet9"/>
-              <w:numPr>
-                <w:ilvl w:val="0"/>
-                <w:numId w:val="0"/>
-              </w:numPr>
+              <w:pStyle w:val="PSTableBody"/>
               <w:cnfStyle w:val="000000000000" w:firstRow="0" w:lastRow="0" w:firstColumn="0" w:lastColumn="0" w:oddVBand="0" w:evenVBand="0" w:oddHBand="0" w:evenHBand="0" w:firstRowFirstColumn="0" w:firstRowLastColumn="0" w:lastRowFirstColumn="0" w:lastRowLastColumn="0"/>
             </w:pPr>
             <w:r>
@@ -779,9 +1000,30 @@
         </w:numPr>
       </w:pPr>
     </w:p>
-    <w:p/>
-    <w:p>
-      <w:pPr>
+    <w:p>
+      <w:pPr>
+        <w:pStyle w:val="PSTableHeader"/>
+      </w:pPr>
+      <w:r>
+        <w:t>PS Table Header</w:t>
+      </w:r>
+    </w:p>
+    <w:p>
+      <w:pPr>
+        <w:pStyle w:val="PSTableBody"/>
+      </w:pPr>
+      <w:r>
+        <w:t>PS Table Text</w:t>
+      </w:r>
+    </w:p>
+    <w:p>
+      <w:pPr>
+        <w:pStyle w:val="PSTableBody"/>
+      </w:pPr>
+    </w:p>
+    <w:p>
+      <w:pPr>
+        <w:pStyle w:val="BodyText"/>
         <w:rPr>
           <w:rFonts w:asciiTheme="majorHAnsi" w:eastAsiaTheme="majorEastAsia" w:hAnsiTheme="majorHAnsi" w:cstheme="majorBidi"/>
           <w:color w:val="2F5496" w:themeColor="accent1" w:themeShade="BF"/>
@@ -1223,6 +1465,19 @@
       <w:pPr>
         <w:pStyle w:val="ListContinue9"/>
         <w:ind w:left="0"/>
+        <w:rPr>
+          <w:shd w:val="clear" w:color="auto" w:fill="FFFFFF"/>
+        </w:rPr>
+      </w:pPr>
+    </w:p>
+    <w:p>
+      <w:pPr>
+        <w:pStyle w:val="ListNumber"/>
+        <w:numPr>
+          <w:ilvl w:val="0"/>
+          <w:numId w:val="0"/>
+        </w:numPr>
+        <w:ind w:left="360" w:hanging="360"/>
         <w:rPr>
           <w:shd w:val="clear" w:color="auto" w:fill="FFFFFF"/>
         </w:rPr>
@@ -1239,8 +1494,8 @@
 </file>
 
 <file path=word/numbering.xml><?xml version="1.0" encoding="utf-8"?>
-<w:numbering xmlns:wpc="http://schemas.microsoft.com/office/word/2010/wordprocessingCanvas" xmlns:cx="http://schemas.microsoft.com/office/drawing/2014/chartex" xmlns:cx1="http://schemas.microsoft.com/office/drawing/2015/9/8/chartex" xmlns:cx2="http://schemas.microsoft.com/office/drawing/2015/10/21/chartex" xmlns:cx3="http://schemas.microsoft.com/office/drawing/2016/5/9/chartex" xmlns:cx4="http://schemas.microsoft.com/office/drawing/2016/5/10/chartex" xmlns:cx5="http://schemas.microsoft.com/office/drawing/2016/5/11/chartex" xmlns:cx6="http://schemas.microsoft.com/office/drawing/2016/5/12/chartex" xmlns:cx7="http://schemas.microsoft.com/office/drawing/2016/5/13/chartex" xmlns:cx8="http://schemas.microsoft.com/office/drawing/2016/5/14/chartex" xmlns:mc="http://schemas.openxmlformats.org/markup-compatibility/2006" xmlns:aink="http://schemas.microsoft.com/office/drawing/2016/ink" xmlns:am3d="http://schemas.microsoft.com/office/drawing/2017/model3d" xmlns:o="urn:schemas-microsoft-com:office:office" xmlns:r="http://schemas.openxmlformats.org/officeDocument/2006/relationships" xmlns:m="http://schemas.openxmlformats.org/officeDocument/2006/math" xmlns:v="urn:schemas-microsoft-com:vml" xmlns:wp14="http://schemas.microsoft.com/office/word/2010/wordprocessingDrawing" xmlns:wp="http://schemas.openxmlformats.org/drawingml/2006/wordprocessingDrawing" xmlns:w10="urn:schemas-microsoft-com:office:word" xmlns:w="http://schemas.openxmlformats.org/wordprocessingml/2006/main" xmlns:w14="http://schemas.microsoft.com/office/word/2010/wordml" xmlns:w15="http://schemas.microsoft.com/office/word/2012/wordml" xmlns:w16cid="http://schemas.microsoft.com/office/word/2016/wordml/cid" xmlns:w16se="http://schemas.microsoft.com/office/word/2015/wordml/symex" xmlns:wpg="http://schemas.microsoft.com/office/word/2010/wordprocessingGroup" xmlns:wpi="http://schemas.microsoft.com/office/word/2010/wordprocessingInk" xmlns:wne="http://schemas.microsoft.com/office/word/2006/wordml" xmlns:wps="http://schemas.microsoft.com/office/word/2010/wordprocessingShape" mc:Ignorable="w14 w15 w16se w16cid wp14">
-  <w:abstractNum w:abstractNumId="0" w15:restartNumberingAfterBreak="0">
+<w:numbering xmlns:wpc="http://schemas.microsoft.com/office/word/2010/wordprocessingCanvas" xmlns:mc="http://schemas.openxmlformats.org/markup-compatibility/2006" xmlns:o="urn:schemas-microsoft-com:office:office" xmlns:r="http://schemas.openxmlformats.org/officeDocument/2006/relationships" xmlns:m="http://schemas.openxmlformats.org/officeDocument/2006/math" xmlns:v="urn:schemas-microsoft-com:vml" xmlns:wp14="http://schemas.microsoft.com/office/word/2010/wordprocessingDrawing" xmlns:wp="http://schemas.openxmlformats.org/drawingml/2006/wordprocessingDrawing" xmlns:w10="urn:schemas-microsoft-com:office:word" xmlns:w="http://schemas.openxmlformats.org/wordprocessingml/2006/main" xmlns:w14="http://schemas.microsoft.com/office/word/2010/wordml" xmlns:wpg="http://schemas.microsoft.com/office/word/2010/wordprocessingGroup" xmlns:wpi="http://schemas.microsoft.com/office/word/2010/wordprocessingInk" xmlns:wne="http://schemas.microsoft.com/office/word/2006/wordml" xmlns:wps="http://schemas.microsoft.com/office/word/2010/wordprocessingShape" mc:Ignorable="w14 wp14">
+  <w:abstractNum w:abstractNumId="0">
     <w:nsid w:val="FFFFFF7C"/>
     <w:multiLevelType w:val="singleLevel"/>
     <w:tmpl w:val="46C681E0"/>
@@ -1257,7 +1512,7 @@
       </w:pPr>
     </w:lvl>
   </w:abstractNum>
-  <w:abstractNum w:abstractNumId="1" w15:restartNumberingAfterBreak="0">
+  <w:abstractNum w:abstractNumId="1">
     <w:nsid w:val="FFFFFF7D"/>
     <w:multiLevelType w:val="singleLevel"/>
     <w:tmpl w:val="C4EC3428"/>
@@ -1274,7 +1529,7 @@
       </w:pPr>
     </w:lvl>
   </w:abstractNum>
-  <w:abstractNum w:abstractNumId="2" w15:restartNumberingAfterBreak="0">
+  <w:abstractNum w:abstractNumId="2">
     <w:nsid w:val="FFFFFF7E"/>
     <w:multiLevelType w:val="singleLevel"/>
     <w:tmpl w:val="958A3954"/>
@@ -1291,7 +1546,7 @@
       </w:pPr>
     </w:lvl>
   </w:abstractNum>
-  <w:abstractNum w:abstractNumId="3" w15:restartNumberingAfterBreak="0">
+  <w:abstractNum w:abstractNumId="3">
     <w:nsid w:val="FFFFFF7F"/>
     <w:multiLevelType w:val="singleLevel"/>
     <w:tmpl w:val="121C264C"/>
@@ -1308,7 +1563,7 @@
       </w:pPr>
     </w:lvl>
   </w:abstractNum>
-  <w:abstractNum w:abstractNumId="4" w15:restartNumberingAfterBreak="0">
+  <w:abstractNum w:abstractNumId="4">
     <w:nsid w:val="FFFFFF80"/>
     <w:multiLevelType w:val="singleLevel"/>
     <w:tmpl w:val="74E28256"/>
@@ -1328,7 +1583,7 @@
       </w:rPr>
     </w:lvl>
   </w:abstractNum>
-  <w:abstractNum w:abstractNumId="5" w15:restartNumberingAfterBreak="0">
+  <w:abstractNum w:abstractNumId="5">
     <w:nsid w:val="FFFFFF81"/>
     <w:multiLevelType w:val="singleLevel"/>
     <w:tmpl w:val="2E865410"/>
@@ -1348,7 +1603,7 @@
       </w:rPr>
     </w:lvl>
   </w:abstractNum>
-  <w:abstractNum w:abstractNumId="6" w15:restartNumberingAfterBreak="0">
+  <w:abstractNum w:abstractNumId="6">
     <w:nsid w:val="FFFFFF82"/>
     <w:multiLevelType w:val="singleLevel"/>
     <w:tmpl w:val="CCD22F62"/>
@@ -1368,7 +1623,7 @@
       </w:rPr>
     </w:lvl>
   </w:abstractNum>
-  <w:abstractNum w:abstractNumId="7" w15:restartNumberingAfterBreak="0">
+  <w:abstractNum w:abstractNumId="7">
     <w:nsid w:val="FFFFFF83"/>
     <w:multiLevelType w:val="singleLevel"/>
     <w:tmpl w:val="F8BAAA48"/>
@@ -1388,7 +1643,7 @@
       </w:rPr>
     </w:lvl>
   </w:abstractNum>
-  <w:abstractNum w:abstractNumId="8" w15:restartNumberingAfterBreak="0">
+  <w:abstractNum w:abstractNumId="8">
     <w:nsid w:val="FFFFFF88"/>
     <w:multiLevelType w:val="singleLevel"/>
     <w:tmpl w:val="E086F0BC"/>
@@ -1405,7 +1660,7 @@
       </w:pPr>
     </w:lvl>
   </w:abstractNum>
-  <w:abstractNum w:abstractNumId="9" w15:restartNumberingAfterBreak="0">
+  <w:abstractNum w:abstractNumId="9">
     <w:nsid w:val="FFFFFF89"/>
     <w:multiLevelType w:val="singleLevel"/>
     <w:tmpl w:val="DAA8DCD8"/>
@@ -1425,25 +1680,31 @@
       </w:rPr>
     </w:lvl>
   </w:abstractNum>
-  <w:abstractNum w:abstractNumId="10" w15:restartNumberingAfterBreak="0">
+  <w:abstractNum w:abstractNumId="10">
     <w:nsid w:val="08125933"/>
     <w:multiLevelType w:val="multilevel"/>
     <w:tmpl w:val="74AA05AE"/>
     <w:numStyleLink w:val="BulletedList"/>
   </w:abstractNum>
-  <w:abstractNum w:abstractNumId="11" w15:restartNumberingAfterBreak="0">
-    <w:nsid w:val="16075124"/>
+  <w:abstractNum w:abstractNumId="11">
+    <w:nsid w:val="163B1B53"/>
     <w:multiLevelType w:val="multilevel"/>
-    <w:tmpl w:val="7FF8D98E"/>
-    <w:styleLink w:val="NumberedHeadings"/>
+    <w:tmpl w:val="4DA2CA38"/>
+    <w:numStyleLink w:val="DefaultNumbering"/>
+  </w:abstractNum>
+  <w:abstractNum w:abstractNumId="12">
+    <w:nsid w:val="1FBB774F"/>
+    <w:multiLevelType w:val="multilevel"/>
+    <w:tmpl w:val="FD486BF2"/>
+    <w:styleLink w:val="NumberedList"/>
     <w:lvl w:ilvl="0">
       <w:start w:val="1"/>
       <w:numFmt w:val="decimal"/>
-      <w:pStyle w:val="HeadingNumbered1"/>
+      <w:pStyle w:val="ListNumber"/>
       <w:lvlText w:val="%1"/>
       <w:lvlJc w:val="left"/>
       <w:pPr>
-        <w:ind w:left="0" w:firstLine="0"/>
+        <w:ind w:left="360" w:hanging="360"/>
       </w:pPr>
       <w:rPr>
         <w:rFonts w:hint="default"/>
@@ -1451,12 +1712,12 @@
     </w:lvl>
     <w:lvl w:ilvl="1">
       <w:start w:val="1"/>
-      <w:numFmt w:val="decimal"/>
-      <w:pStyle w:val="HeadingNumbered2"/>
-      <w:lvlText w:val="%1.%2"/>
+      <w:numFmt w:val="lowerLetter"/>
+      <w:pStyle w:val="ListNumber2"/>
+      <w:lvlText w:val="(%2)"/>
       <w:lvlJc w:val="left"/>
       <w:pPr>
-        <w:ind w:left="0" w:firstLine="0"/>
+        <w:ind w:left="720" w:hanging="360"/>
       </w:pPr>
       <w:rPr>
         <w:rFonts w:hint="default"/>
@@ -1464,12 +1725,12 @@
     </w:lvl>
     <w:lvl w:ilvl="2">
       <w:start w:val="1"/>
-      <w:numFmt w:val="decimal"/>
-      <w:pStyle w:val="HeadingNumbered3"/>
-      <w:lvlText w:val="%1.%2.%3"/>
+      <w:numFmt w:val="lowerRoman"/>
+      <w:pStyle w:val="ListNumber3"/>
+      <w:lvlText w:val="(%3)"/>
       <w:lvlJc w:val="left"/>
       <w:pPr>
-        <w:ind w:left="0" w:firstLine="0"/>
+        <w:ind w:left="1080" w:hanging="360"/>
       </w:pPr>
       <w:rPr>
         <w:rFonts w:hint="default"/>
@@ -1477,12 +1738,12 @@
     </w:lvl>
     <w:lvl w:ilvl="3">
       <w:start w:val="1"/>
-      <w:numFmt w:val="lowerLetter"/>
-      <w:pStyle w:val="HeadingNumbered4"/>
-      <w:lvlText w:val="%1.%2.%3.%4"/>
+      <w:numFmt w:val="upperRoman"/>
+      <w:pStyle w:val="ListNumber4"/>
+      <w:lvlText w:val="(%4)"/>
       <w:lvlJc w:val="left"/>
       <w:pPr>
-        <w:ind w:left="0" w:firstLine="0"/>
+        <w:ind w:left="1440" w:hanging="360"/>
       </w:pPr>
       <w:rPr>
         <w:rFonts w:hint="default"/>
@@ -1490,12 +1751,12 @@
     </w:lvl>
     <w:lvl w:ilvl="4">
       <w:start w:val="1"/>
-      <w:numFmt w:val="lowerRoman"/>
-      <w:pStyle w:val="HeadingNumbered5"/>
-      <w:lvlText w:val="%1.%2.%3.%4.%5"/>
+      <w:numFmt w:val="upperLetter"/>
+      <w:pStyle w:val="ListNumber5"/>
+      <w:lvlText w:val="(%5)"/>
       <w:lvlJc w:val="left"/>
       <w:pPr>
-        <w:ind w:left="0" w:firstLine="0"/>
+        <w:ind w:left="1800" w:hanging="360"/>
       </w:pPr>
       <w:rPr>
         <w:rFonts w:hint="default"/>
@@ -1504,11 +1765,11 @@
     <w:lvl w:ilvl="5">
       <w:start w:val="1"/>
       <w:numFmt w:val="lowerLetter"/>
-      <w:pStyle w:val="HeadingNumbered6"/>
-      <w:lvlText w:val="%1.%2.%3.%4.%5.%6"/>
+      <w:pStyle w:val="ListNumber6"/>
+      <w:lvlText w:val="%6"/>
       <w:lvlJc w:val="left"/>
       <w:pPr>
-        <w:ind w:left="0" w:firstLine="0"/>
+        <w:ind w:left="2160" w:hanging="360"/>
       </w:pPr>
       <w:rPr>
         <w:rFonts w:hint="default"/>
@@ -1517,11 +1778,11 @@
     <w:lvl w:ilvl="6">
       <w:start w:val="1"/>
       <w:numFmt w:val="lowerRoman"/>
-      <w:pStyle w:val="HeadingNumbered7"/>
-      <w:lvlText w:val="%1.%2.%3.%4.%5.%6.%7"/>
+      <w:pStyle w:val="ListNumber7"/>
+      <w:lvlText w:val="%7"/>
       <w:lvlJc w:val="left"/>
       <w:pPr>
-        <w:ind w:left="0" w:firstLine="0"/>
+        <w:ind w:left="2520" w:hanging="360"/>
       </w:pPr>
       <w:rPr>
         <w:rFonts w:hint="default"/>
@@ -1529,12 +1790,12 @@
     </w:lvl>
     <w:lvl w:ilvl="7">
       <w:start w:val="1"/>
-      <w:numFmt w:val="lowerLetter"/>
-      <w:pStyle w:val="HeadingNumbered8"/>
-      <w:lvlText w:val="%1.%2.%3.%4.%5.%6.%7.%8"/>
+      <w:numFmt w:val="upperRoman"/>
+      <w:pStyle w:val="ListNumber8"/>
+      <w:lvlText w:val="%8"/>
       <w:lvlJc w:val="left"/>
       <w:pPr>
-        <w:ind w:left="0" w:firstLine="0"/>
+        <w:ind w:left="2880" w:hanging="360"/>
       </w:pPr>
       <w:rPr>
         <w:rFonts w:hint="default"/>
@@ -1542,142 +1803,25 @@
     </w:lvl>
     <w:lvl w:ilvl="8">
       <w:start w:val="1"/>
-      <w:numFmt w:val="lowerRoman"/>
-      <w:pStyle w:val="HeadingNumbered9"/>
-      <w:lvlText w:val="%1.%2.%3.%4.%5.%6.%7.%8.%9"/>
+      <w:numFmt w:val="upperLetter"/>
+      <w:pStyle w:val="ListNumber9"/>
+      <w:lvlText w:val="%9"/>
       <w:lvlJc w:val="left"/>
       <w:pPr>
-        <w:ind w:left="0" w:firstLine="0"/>
+        <w:ind w:left="3240" w:hanging="360"/>
       </w:pPr>
       <w:rPr>
         <w:rFonts w:hint="default"/>
       </w:rPr>
     </w:lvl>
   </w:abstractNum>
-  <w:abstractNum w:abstractNumId="12" w15:restartNumberingAfterBreak="0">
-    <w:nsid w:val="1FBB774F"/>
+  <w:abstractNum w:abstractNumId="13">
+    <w:nsid w:val="20D3689B"/>
     <w:multiLevelType w:val="multilevel"/>
-    <w:tmpl w:val="E1FAB0F2"/>
-    <w:styleLink w:val="NumberedList"/>
-    <w:lvl w:ilvl="0">
-      <w:start w:val="1"/>
-      <w:numFmt w:val="decimal"/>
-      <w:pStyle w:val="ListNumber"/>
-      <w:lvlText w:val="%1"/>
-      <w:lvlJc w:val="left"/>
-      <w:pPr>
-        <w:ind w:left="360" w:hanging="360"/>
-      </w:pPr>
-      <w:rPr>
-        <w:rFonts w:hint="default"/>
-      </w:rPr>
-    </w:lvl>
-    <w:lvl w:ilvl="1">
-      <w:start w:val="1"/>
-      <w:numFmt w:val="decimal"/>
-      <w:pStyle w:val="ListNumber2"/>
-      <w:lvlText w:val="%1.%2"/>
-      <w:lvlJc w:val="left"/>
-      <w:pPr>
-        <w:ind w:left="720" w:hanging="360"/>
-      </w:pPr>
-      <w:rPr>
-        <w:rFonts w:hint="default"/>
-      </w:rPr>
-    </w:lvl>
-    <w:lvl w:ilvl="2">
-      <w:start w:val="1"/>
-      <w:numFmt w:val="lowerLetter"/>
-      <w:pStyle w:val="ListNumber3"/>
-      <w:lvlText w:val="(%3)"/>
-      <w:lvlJc w:val="left"/>
-      <w:pPr>
-        <w:ind w:left="1080" w:hanging="360"/>
-      </w:pPr>
-      <w:rPr>
-        <w:rFonts w:hint="default"/>
-      </w:rPr>
-    </w:lvl>
-    <w:lvl w:ilvl="3">
-      <w:start w:val="1"/>
-      <w:numFmt w:val="lowerRoman"/>
-      <w:pStyle w:val="ListNumber4"/>
-      <w:lvlText w:val="(%4)"/>
-      <w:lvlJc w:val="left"/>
-      <w:pPr>
-        <w:ind w:left="1440" w:hanging="360"/>
-      </w:pPr>
-      <w:rPr>
-        <w:rFonts w:hint="default"/>
-      </w:rPr>
-    </w:lvl>
-    <w:lvl w:ilvl="4">
-      <w:start w:val="1"/>
-      <w:numFmt w:val="upperRoman"/>
-      <w:pStyle w:val="ListNumber5"/>
-      <w:lvlText w:val="(%5)"/>
-      <w:lvlJc w:val="left"/>
-      <w:pPr>
-        <w:ind w:left="1800" w:hanging="360"/>
-      </w:pPr>
-      <w:rPr>
-        <w:rFonts w:hint="default"/>
-      </w:rPr>
-    </w:lvl>
-    <w:lvl w:ilvl="5">
-      <w:start w:val="1"/>
-      <w:numFmt w:val="upperLetter"/>
-      <w:pStyle w:val="ListNumber6"/>
-      <w:lvlText w:val="%6"/>
-      <w:lvlJc w:val="left"/>
-      <w:pPr>
-        <w:ind w:left="2160" w:hanging="360"/>
-      </w:pPr>
-      <w:rPr>
-        <w:rFonts w:hint="default"/>
-      </w:rPr>
-    </w:lvl>
-    <w:lvl w:ilvl="6">
-      <w:start w:val="1"/>
-      <w:numFmt w:val="lowerLetter"/>
-      <w:pStyle w:val="ListNumber7"/>
-      <w:lvlText w:val="%7"/>
-      <w:lvlJc w:val="left"/>
-      <w:pPr>
-        <w:ind w:left="2520" w:hanging="360"/>
-      </w:pPr>
-      <w:rPr>
-        <w:rFonts w:hint="default"/>
-      </w:rPr>
-    </w:lvl>
-    <w:lvl w:ilvl="7">
-      <w:start w:val="1"/>
-      <w:numFmt w:val="lowerRoman"/>
-      <w:pStyle w:val="ListNumber8"/>
-      <w:lvlText w:val="%8"/>
-      <w:lvlJc w:val="left"/>
-      <w:pPr>
-        <w:ind w:left="2880" w:hanging="360"/>
-      </w:pPr>
-      <w:rPr>
-        <w:rFonts w:hint="default"/>
-      </w:rPr>
-    </w:lvl>
-    <w:lvl w:ilvl="8">
-      <w:start w:val="1"/>
-      <w:numFmt w:val="upperRoman"/>
-      <w:pStyle w:val="ListNumber9"/>
-      <w:lvlText w:val="%9"/>
-      <w:lvlJc w:val="left"/>
-      <w:pPr>
-        <w:ind w:left="3240" w:hanging="360"/>
-      </w:pPr>
-      <w:rPr>
-        <w:rFonts w:hint="default"/>
-      </w:rPr>
-    </w:lvl>
+    <w:tmpl w:val="FD486BF2"/>
+    <w:numStyleLink w:val="NumberedList"/>
   </w:abstractNum>
-  <w:abstractNum w:abstractNumId="13" w15:restartNumberingAfterBreak="0">
+  <w:abstractNum w:abstractNumId="14">
     <w:nsid w:val="25F14E9F"/>
     <w:multiLevelType w:val="multilevel"/>
     <w:tmpl w:val="74AA05AE"/>
@@ -1809,61 +1953,184 @@
       </w:rPr>
     </w:lvl>
   </w:abstractNum>
-  <w:abstractNum w:abstractNumId="14" w15:restartNumberingAfterBreak="0">
+  <w:abstractNum w:abstractNumId="15">
     <w:nsid w:val="2AE25FA0"/>
     <w:multiLevelType w:val="multilevel"/>
     <w:tmpl w:val="74AA05AE"/>
     <w:numStyleLink w:val="BulletedList"/>
   </w:abstractNum>
-  <w:abstractNum w:abstractNumId="15" w15:restartNumberingAfterBreak="0">
+  <w:abstractNum w:abstractNumId="16">
     <w:nsid w:val="380A0CEC"/>
     <w:multiLevelType w:val="multilevel"/>
-    <w:tmpl w:val="E1FAB0F2"/>
+    <w:tmpl w:val="FD486BF2"/>
     <w:numStyleLink w:val="NumberedList"/>
   </w:abstractNum>
-  <w:abstractNum w:abstractNumId="16" w15:restartNumberingAfterBreak="0">
+  <w:abstractNum w:abstractNumId="17">
     <w:nsid w:val="3D9F3936"/>
     <w:multiLevelType w:val="multilevel"/>
     <w:tmpl w:val="74AA05AE"/>
     <w:numStyleLink w:val="BulletedList"/>
   </w:abstractNum>
-  <w:abstractNum w:abstractNumId="17" w15:restartNumberingAfterBreak="0">
+  <w:abstractNum w:abstractNumId="18">
+    <w:nsid w:val="44D67E9F"/>
+    <w:multiLevelType w:val="multilevel"/>
+    <w:tmpl w:val="4DA2CA38"/>
+    <w:numStyleLink w:val="DefaultNumbering"/>
+  </w:abstractNum>
+  <w:abstractNum w:abstractNumId="19">
     <w:nsid w:val="562639CD"/>
     <w:multiLevelType w:val="multilevel"/>
-    <w:tmpl w:val="E1FAB0F2"/>
+    <w:tmpl w:val="FD486BF2"/>
     <w:numStyleLink w:val="NumberedList"/>
   </w:abstractNum>
-  <w:abstractNum w:abstractNumId="18" w15:restartNumberingAfterBreak="0">
+  <w:abstractNum w:abstractNumId="20">
     <w:nsid w:val="5BAF19B3"/>
     <w:multiLevelType w:val="multilevel"/>
     <w:tmpl w:val="74AA05AE"/>
     <w:numStyleLink w:val="BulletedList"/>
   </w:abstractNum>
-  <w:abstractNum w:abstractNumId="19" w15:restartNumberingAfterBreak="0">
-    <w:nsid w:val="5FCD0464"/>
+  <w:abstractNum w:abstractNumId="21">
+    <w:nsid w:val="676E3FFC"/>
     <w:multiLevelType w:val="multilevel"/>
-    <w:tmpl w:val="7FF8D98E"/>
-    <w:numStyleLink w:val="NumberedHeadings"/>
+    <w:tmpl w:val="4DA2CA38"/>
+    <w:styleLink w:val="DefaultNumbering"/>
+    <w:lvl w:ilvl="0">
+      <w:start w:val="1"/>
+      <w:numFmt w:val="decimal"/>
+      <w:pStyle w:val="Heading1"/>
+      <w:lvlText w:val="%1"/>
+      <w:lvlJc w:val="left"/>
+      <w:pPr>
+        <w:ind w:left="0" w:firstLine="0"/>
+      </w:pPr>
+      <w:rPr>
+        <w:rFonts w:hint="default"/>
+      </w:rPr>
+    </w:lvl>
+    <w:lvl w:ilvl="1">
+      <w:start w:val="1"/>
+      <w:numFmt w:val="decimal"/>
+      <w:pStyle w:val="Heading2"/>
+      <w:lvlText w:val="%1.%2"/>
+      <w:lvlJc w:val="left"/>
+      <w:pPr>
+        <w:ind w:left="0" w:firstLine="0"/>
+      </w:pPr>
+      <w:rPr>
+        <w:rFonts w:hint="default"/>
+      </w:rPr>
+    </w:lvl>
+    <w:lvl w:ilvl="2">
+      <w:start w:val="1"/>
+      <w:numFmt w:val="decimal"/>
+      <w:pStyle w:val="Heading3"/>
+      <w:lvlText w:val="%1.%2.%3"/>
+      <w:lvlJc w:val="left"/>
+      <w:pPr>
+        <w:ind w:left="0" w:firstLine="0"/>
+      </w:pPr>
+      <w:rPr>
+        <w:rFonts w:hint="default"/>
+      </w:rPr>
+    </w:lvl>
+    <w:lvl w:ilvl="3">
+      <w:start w:val="1"/>
+      <w:numFmt w:val="lowerLetter"/>
+      <w:pStyle w:val="Heading4"/>
+      <w:lvlText w:val="%1.%2.%3.%4"/>
+      <w:lvlJc w:val="left"/>
+      <w:pPr>
+        <w:ind w:left="0" w:firstLine="0"/>
+      </w:pPr>
+      <w:rPr>
+        <w:rFonts w:hint="default"/>
+      </w:rPr>
+    </w:lvl>
+    <w:lvl w:ilvl="4">
+      <w:start w:val="1"/>
+      <w:numFmt w:val="lowerRoman"/>
+      <w:pStyle w:val="Heading5"/>
+      <w:lvlText w:val="%1.%2.%3.%4.%5"/>
+      <w:lvlJc w:val="left"/>
+      <w:pPr>
+        <w:ind w:left="0" w:firstLine="0"/>
+      </w:pPr>
+      <w:rPr>
+        <w:rFonts w:hint="default"/>
+      </w:rPr>
+    </w:lvl>
+    <w:lvl w:ilvl="5">
+      <w:start w:val="1"/>
+      <w:numFmt w:val="lowerLetter"/>
+      <w:pStyle w:val="Heading6"/>
+      <w:lvlText w:val="%1.%2.%3.%4.%5.%6"/>
+      <w:lvlJc w:val="left"/>
+      <w:pPr>
+        <w:ind w:left="0" w:firstLine="0"/>
+      </w:pPr>
+      <w:rPr>
+        <w:rFonts w:hint="default"/>
+      </w:rPr>
+    </w:lvl>
+    <w:lvl w:ilvl="6">
+      <w:start w:val="1"/>
+      <w:numFmt w:val="lowerRoman"/>
+      <w:pStyle w:val="Heading7"/>
+      <w:lvlText w:val="%1.%2.%3.%4.%5.%6.%7"/>
+      <w:lvlJc w:val="left"/>
+      <w:pPr>
+        <w:ind w:left="0" w:firstLine="0"/>
+      </w:pPr>
+      <w:rPr>
+        <w:rFonts w:hint="default"/>
+      </w:rPr>
+    </w:lvl>
+    <w:lvl w:ilvl="7">
+      <w:start w:val="1"/>
+      <w:numFmt w:val="lowerLetter"/>
+      <w:pStyle w:val="Heading8"/>
+      <w:lvlText w:val="%1.%2.%3.%4.%5.%6.%7.%8"/>
+      <w:lvlJc w:val="left"/>
+      <w:pPr>
+        <w:ind w:left="0" w:firstLine="0"/>
+      </w:pPr>
+      <w:rPr>
+        <w:rFonts w:hint="default"/>
+      </w:rPr>
+    </w:lvl>
+    <w:lvl w:ilvl="8">
+      <w:start w:val="1"/>
+      <w:numFmt w:val="lowerRoman"/>
+      <w:pStyle w:val="Heading9"/>
+      <w:lvlText w:val="%1.%2.%3.%4.%5.%6.%7.%8.%9"/>
+      <w:lvlJc w:val="left"/>
+      <w:pPr>
+        <w:ind w:left="0" w:firstLine="0"/>
+      </w:pPr>
+      <w:rPr>
+        <w:rFonts w:hint="default"/>
+      </w:rPr>
+    </w:lvl>
   </w:abstractNum>
-  <w:abstractNum w:abstractNumId="20" w15:restartNumberingAfterBreak="0">
-    <w:nsid w:val="657215E7"/>
+  <w:abstractNum w:abstractNumId="22">
+    <w:nsid w:val="6948373F"/>
     <w:multiLevelType w:val="multilevel"/>
-    <w:tmpl w:val="7FF8D98E"/>
-    <w:numStyleLink w:val="NumberedHeadings"/>
+    <w:tmpl w:val="4DA2CA38"/>
+    <w:numStyleLink w:val="DefaultNumbering"/>
   </w:abstractNum>
-  <w:abstractNum w:abstractNumId="21" w15:restartNumberingAfterBreak="0">
+  <w:abstractNum w:abstractNumId="23">
+    <w:nsid w:val="6EB315AC"/>
+    <w:multiLevelType w:val="multilevel"/>
+    <w:tmpl w:val="4DA2CA38"/>
+    <w:numStyleLink w:val="DefaultNumbering"/>
+  </w:abstractNum>
+  <w:abstractNum w:abstractNumId="24">
     <w:nsid w:val="6EED46DF"/>
     <w:multiLevelType w:val="multilevel"/>
     <w:tmpl w:val="74AA05AE"/>
     <w:numStyleLink w:val="BulletedList"/>
   </w:abstractNum>
-  <w:abstractNum w:abstractNumId="22" w15:restartNumberingAfterBreak="0">
-    <w:nsid w:val="6FC51B97"/>
-    <w:multiLevelType w:val="multilevel"/>
-    <w:tmpl w:val="7FF8D98E"/>
-    <w:numStyleLink w:val="NumberedHeadings"/>
-  </w:abstractNum>
-  <w:abstractNum w:abstractNumId="23" w15:restartNumberingAfterBreak="0">
+  <w:abstractNum w:abstractNumId="25">
     <w:nsid w:val="781349F2"/>
     <w:multiLevelType w:val="multilevel"/>
     <w:tmpl w:val="EF8C7C84"/>
@@ -2016,37 +2283,37 @@
     <w:abstractNumId w:val="0"/>
   </w:num>
   <w:num w:numId="11">
-    <w:abstractNumId w:val="13"/>
+    <w:abstractNumId w:val="14"/>
   </w:num>
   <w:num w:numId="12">
-    <w:abstractNumId w:val="18"/>
+    <w:abstractNumId w:val="20"/>
   </w:num>
   <w:num w:numId="13">
-    <w:abstractNumId w:val="16"/>
+    <w:abstractNumId w:val="17"/>
   </w:num>
   <w:num w:numId="14">
     <w:abstractNumId w:val="12"/>
   </w:num>
   <w:num w:numId="15">
-    <w:abstractNumId w:val="23"/>
+    <w:abstractNumId w:val="25"/>
   </w:num>
   <w:num w:numId="16">
+    <w:abstractNumId w:val="24"/>
+  </w:num>
+  <w:num w:numId="17">
+    <w:abstractNumId w:val="15"/>
+  </w:num>
+  <w:num w:numId="18">
+    <w:abstractNumId w:val="16"/>
+  </w:num>
+  <w:num w:numId="19">
+    <w:abstractNumId w:val="19"/>
+  </w:num>
+  <w:num w:numId="20">
     <w:abstractNumId w:val="21"/>
   </w:num>
-  <w:num w:numId="17">
-    <w:abstractNumId w:val="14"/>
-  </w:num>
-  <w:num w:numId="18">
-    <w:abstractNumId w:val="15"/>
-  </w:num>
-  <w:num w:numId="19">
-    <w:abstractNumId w:val="17"/>
-  </w:num>
-  <w:num w:numId="20">
-    <w:abstractNumId w:val="11"/>
-  </w:num>
   <w:num w:numId="21">
-    <w:abstractNumId w:val="11"/>
+    <w:abstractNumId w:val="21"/>
     <w:lvlOverride w:ilvl="0">
       <w:startOverride w:val="1"/>
     </w:lvlOverride>
@@ -2076,22 +2343,28 @@
     </w:lvlOverride>
   </w:num>
   <w:num w:numId="22">
-    <w:abstractNumId w:val="20"/>
+    <w:abstractNumId w:val="11"/>
   </w:num>
   <w:num w:numId="23">
     <w:abstractNumId w:val="10"/>
   </w:num>
   <w:num w:numId="24">
-    <w:abstractNumId w:val="19"/>
+    <w:abstractNumId w:val="18"/>
   </w:num>
   <w:num w:numId="25">
     <w:abstractNumId w:val="22"/>
+  </w:num>
+  <w:num w:numId="26">
+    <w:abstractNumId w:val="23"/>
+  </w:num>
+  <w:num w:numId="27">
+    <w:abstractNumId w:val="13"/>
   </w:num>
 </w:numbering>
 </file>
 
 <file path=word/styles.xml><?xml version="1.0" encoding="utf-8"?>
-<w:styles xmlns:mc="http://schemas.openxmlformats.org/markup-compatibility/2006" xmlns:r="http://schemas.openxmlformats.org/officeDocument/2006/relationships" xmlns:w="http://schemas.openxmlformats.org/wordprocessingml/2006/main" xmlns:w14="http://schemas.microsoft.com/office/word/2010/wordml" xmlns:w15="http://schemas.microsoft.com/office/word/2012/wordml" xmlns:w16cid="http://schemas.microsoft.com/office/word/2016/wordml/cid" xmlns:w16se="http://schemas.microsoft.com/office/word/2015/wordml/symex" mc:Ignorable="w14 w15 w16se w16cid">
+<w:styles xmlns:mc="http://schemas.openxmlformats.org/markup-compatibility/2006" xmlns:r="http://schemas.openxmlformats.org/officeDocument/2006/relationships" xmlns:w="http://schemas.openxmlformats.org/wordprocessingml/2006/main" xmlns:w14="http://schemas.microsoft.com/office/word/2010/wordml" mc:Ignorable="w14">
   <w:docDefaults>
     <w:rPrDefault>
       <w:rPr>
@@ -2107,387 +2380,149 @@
       </w:pPr>
     </w:pPrDefault>
   </w:docDefaults>
-  <w:latentStyles w:defLockedState="0" w:defUIPriority="99" w:defSemiHidden="0" w:defUnhideWhenUsed="0" w:defQFormat="0" w:count="375">
-    <w:lsdException w:name="Normal" w:uiPriority="0" w:qFormat="1"/>
-    <w:lsdException w:name="heading 1" w:uiPriority="9" w:qFormat="1"/>
-    <w:lsdException w:name="heading 2" w:semiHidden="1" w:uiPriority="9" w:unhideWhenUsed="1" w:qFormat="1"/>
-    <w:lsdException w:name="heading 3" w:semiHidden="1" w:uiPriority="9" w:unhideWhenUsed="1" w:qFormat="1"/>
-    <w:lsdException w:name="heading 4" w:semiHidden="1" w:uiPriority="9" w:unhideWhenUsed="1" w:qFormat="1"/>
-    <w:lsdException w:name="heading 5" w:semiHidden="1" w:uiPriority="9" w:unhideWhenUsed="1" w:qFormat="1"/>
-    <w:lsdException w:name="heading 6" w:semiHidden="1" w:uiPriority="9" w:unhideWhenUsed="1" w:qFormat="1"/>
-    <w:lsdException w:name="heading 7" w:semiHidden="1" w:uiPriority="9" w:unhideWhenUsed="1" w:qFormat="1"/>
-    <w:lsdException w:name="heading 8" w:semiHidden="1" w:uiPriority="9" w:unhideWhenUsed="1" w:qFormat="1"/>
-    <w:lsdException w:name="heading 9" w:semiHidden="1" w:uiPriority="9" w:unhideWhenUsed="1" w:qFormat="1"/>
-    <w:lsdException w:name="index 1" w:semiHidden="1" w:unhideWhenUsed="1"/>
-    <w:lsdException w:name="index 2" w:semiHidden="1" w:unhideWhenUsed="1"/>
-    <w:lsdException w:name="index 3" w:semiHidden="1" w:unhideWhenUsed="1"/>
-    <w:lsdException w:name="index 4" w:semiHidden="1" w:unhideWhenUsed="1"/>
-    <w:lsdException w:name="index 5" w:semiHidden="1" w:unhideWhenUsed="1"/>
-    <w:lsdException w:name="index 6" w:semiHidden="1" w:unhideWhenUsed="1"/>
-    <w:lsdException w:name="index 7" w:semiHidden="1" w:unhideWhenUsed="1"/>
-    <w:lsdException w:name="index 8" w:semiHidden="1" w:unhideWhenUsed="1"/>
-    <w:lsdException w:name="index 9" w:semiHidden="1" w:unhideWhenUsed="1"/>
-    <w:lsdException w:name="toc 1" w:semiHidden="1" w:uiPriority="39" w:unhideWhenUsed="1"/>
-    <w:lsdException w:name="toc 2" w:semiHidden="1" w:uiPriority="39" w:unhideWhenUsed="1"/>
-    <w:lsdException w:name="toc 3" w:semiHidden="1" w:uiPriority="39" w:unhideWhenUsed="1"/>
-    <w:lsdException w:name="toc 4" w:semiHidden="1" w:uiPriority="39" w:unhideWhenUsed="1"/>
-    <w:lsdException w:name="toc 5" w:semiHidden="1" w:uiPriority="39" w:unhideWhenUsed="1"/>
-    <w:lsdException w:name="toc 6" w:semiHidden="1" w:uiPriority="39" w:unhideWhenUsed="1"/>
-    <w:lsdException w:name="toc 7" w:semiHidden="1" w:uiPriority="39" w:unhideWhenUsed="1"/>
-    <w:lsdException w:name="toc 8" w:semiHidden="1" w:uiPriority="39" w:unhideWhenUsed="1"/>
-    <w:lsdException w:name="toc 9" w:semiHidden="1" w:uiPriority="39" w:unhideWhenUsed="1"/>
-    <w:lsdException w:name="Normal Indent" w:semiHidden="1" w:unhideWhenUsed="1"/>
-    <w:lsdException w:name="footnote text" w:semiHidden="1" w:unhideWhenUsed="1"/>
-    <w:lsdException w:name="annotation text" w:semiHidden="1" w:unhideWhenUsed="1"/>
-    <w:lsdException w:name="header" w:semiHidden="1" w:unhideWhenUsed="1"/>
-    <w:lsdException w:name="footer" w:semiHidden="1" w:unhideWhenUsed="1"/>
-    <w:lsdException w:name="index heading" w:semiHidden="1" w:unhideWhenUsed="1"/>
-    <w:lsdException w:name="caption" w:semiHidden="1" w:uiPriority="35" w:unhideWhenUsed="1" w:qFormat="1"/>
-    <w:lsdException w:name="table of figures" w:semiHidden="1" w:unhideWhenUsed="1"/>
-    <w:lsdException w:name="envelope address" w:semiHidden="1" w:unhideWhenUsed="1"/>
-    <w:lsdException w:name="envelope return" w:semiHidden="1" w:unhideWhenUsed="1"/>
-    <w:lsdException w:name="footnote reference" w:semiHidden="1" w:unhideWhenUsed="1"/>
-    <w:lsdException w:name="annotation reference" w:semiHidden="1" w:unhideWhenUsed="1"/>
-    <w:lsdException w:name="line number" w:semiHidden="1" w:unhideWhenUsed="1"/>
-    <w:lsdException w:name="page number" w:semiHidden="1" w:unhideWhenUsed="1"/>
-    <w:lsdException w:name="endnote reference" w:semiHidden="1" w:unhideWhenUsed="1"/>
-    <w:lsdException w:name="endnote text" w:semiHidden="1" w:unhideWhenUsed="1"/>
-    <w:lsdException w:name="table of authorities" w:semiHidden="1" w:unhideWhenUsed="1"/>
-    <w:lsdException w:name="macro" w:semiHidden="1" w:unhideWhenUsed="1"/>
-    <w:lsdException w:name="toa heading" w:semiHidden="1" w:unhideWhenUsed="1"/>
-    <w:lsdException w:name="List" w:semiHidden="1" w:unhideWhenUsed="1"/>
-    <w:lsdException w:name="List Bullet" w:semiHidden="1" w:unhideWhenUsed="1"/>
-    <w:lsdException w:name="List Number" w:semiHidden="1" w:unhideWhenUsed="1"/>
-    <w:lsdException w:name="List 2" w:semiHidden="1" w:unhideWhenUsed="1"/>
-    <w:lsdException w:name="List 3" w:semiHidden="1" w:unhideWhenUsed="1"/>
-    <w:lsdException w:name="List 4" w:semiHidden="1" w:unhideWhenUsed="1"/>
-    <w:lsdException w:name="List 5" w:semiHidden="1" w:unhideWhenUsed="1"/>
-    <w:lsdException w:name="List Bullet 2" w:semiHidden="1" w:unhideWhenUsed="1"/>
-    <w:lsdException w:name="List Bullet 3" w:semiHidden="1" w:unhideWhenUsed="1"/>
-    <w:lsdException w:name="List Bullet 4" w:semiHidden="1" w:unhideWhenUsed="1"/>
-    <w:lsdException w:name="List Bullet 5" w:semiHidden="1" w:unhideWhenUsed="1"/>
-    <w:lsdException w:name="List Number 2" w:semiHidden="1" w:unhideWhenUsed="1"/>
-    <w:lsdException w:name="List Number 3" w:semiHidden="1" w:unhideWhenUsed="1"/>
-    <w:lsdException w:name="List Number 4" w:semiHidden="1" w:unhideWhenUsed="1"/>
-    <w:lsdException w:name="List Number 5" w:semiHidden="1" w:unhideWhenUsed="1"/>
-    <w:lsdException w:name="Title" w:uiPriority="10" w:qFormat="1"/>
-    <w:lsdException w:name="Closing" w:semiHidden="1" w:unhideWhenUsed="1"/>
-    <w:lsdException w:name="Signature" w:semiHidden="1" w:unhideWhenUsed="1"/>
-    <w:lsdException w:name="Default Paragraph Font" w:semiHidden="1" w:uiPriority="1" w:unhideWhenUsed="1"/>
-    <w:lsdException w:name="Body Text" w:semiHidden="1" w:unhideWhenUsed="1"/>
-    <w:lsdException w:name="Body Text Indent" w:semiHidden="1" w:unhideWhenUsed="1"/>
-    <w:lsdException w:name="List Continue" w:semiHidden="1" w:unhideWhenUsed="1"/>
-    <w:lsdException w:name="List Continue 2" w:semiHidden="1" w:unhideWhenUsed="1"/>
-    <w:lsdException w:name="List Continue 3" w:semiHidden="1" w:unhideWhenUsed="1"/>
-    <w:lsdException w:name="List Continue 4" w:semiHidden="1" w:unhideWhenUsed="1"/>
-    <w:lsdException w:name="List Continue 5" w:semiHidden="1" w:unhideWhenUsed="1"/>
-    <w:lsdException w:name="Message Header" w:semiHidden="1" w:unhideWhenUsed="1"/>
-    <w:lsdException w:name="Subtitle" w:uiPriority="11" w:qFormat="1"/>
-    <w:lsdException w:name="Salutation" w:semiHidden="1" w:unhideWhenUsed="1"/>
-    <w:lsdException w:name="Date" w:semiHidden="1" w:unhideWhenUsed="1"/>
-    <w:lsdException w:name="Body Text First Indent" w:semiHidden="1" w:unhideWhenUsed="1"/>
-    <w:lsdException w:name="Body Text First Indent 2" w:semiHidden="1" w:unhideWhenUsed="1"/>
-    <w:lsdException w:name="Note Heading" w:semiHidden="1" w:unhideWhenUsed="1"/>
-    <w:lsdException w:name="Body Text 2" w:semiHidden="1" w:unhideWhenUsed="1"/>
-    <w:lsdException w:name="Body Text 3" w:semiHidden="1" w:unhideWhenUsed="1"/>
-    <w:lsdException w:name="Body Text Indent 2" w:semiHidden="1" w:unhideWhenUsed="1"/>
-    <w:lsdException w:name="Body Text Indent 3" w:semiHidden="1" w:unhideWhenUsed="1"/>
-    <w:lsdException w:name="Block Text" w:semiHidden="1" w:unhideWhenUsed="1"/>
-    <w:lsdException w:name="Hyperlink" w:semiHidden="1" w:unhideWhenUsed="1"/>
-    <w:lsdException w:name="FollowedHyperlink" w:semiHidden="1" w:unhideWhenUsed="1"/>
-    <w:lsdException w:name="Strong" w:uiPriority="22" w:qFormat="1"/>
-    <w:lsdException w:name="Emphasis" w:uiPriority="20" w:qFormat="1"/>
-    <w:lsdException w:name="Document Map" w:semiHidden="1" w:unhideWhenUsed="1"/>
-    <w:lsdException w:name="Plain Text" w:semiHidden="1" w:unhideWhenUsed="1"/>
-    <w:lsdException w:name="E-mail Signature" w:semiHidden="1" w:unhideWhenUsed="1"/>
-    <w:lsdException w:name="HTML Top of Form" w:semiHidden="1" w:unhideWhenUsed="1"/>
-    <w:lsdException w:name="HTML Bottom of Form" w:semiHidden="1" w:unhideWhenUsed="1"/>
-    <w:lsdException w:name="Normal (Web)" w:semiHidden="1" w:unhideWhenUsed="1"/>
-    <w:lsdException w:name="HTML Acronym" w:semiHidden="1" w:unhideWhenUsed="1"/>
-    <w:lsdException w:name="HTML Address" w:semiHidden="1" w:unhideWhenUsed="1"/>
-    <w:lsdException w:name="HTML Cite" w:semiHidden="1" w:unhideWhenUsed="1"/>
-    <w:lsdException w:name="HTML Code" w:semiHidden="1" w:unhideWhenUsed="1"/>
-    <w:lsdException w:name="HTML Definition" w:semiHidden="1" w:unhideWhenUsed="1"/>
-    <w:lsdException w:name="HTML Keyboard" w:semiHidden="1" w:unhideWhenUsed="1"/>
-    <w:lsdException w:name="HTML Preformatted" w:semiHidden="1" w:unhideWhenUsed="1"/>
-    <w:lsdException w:name="HTML Sample" w:semiHidden="1" w:unhideWhenUsed="1"/>
-    <w:lsdException w:name="HTML Typewriter" w:semiHidden="1" w:unhideWhenUsed="1"/>
-    <w:lsdException w:name="HTML Variable" w:semiHidden="1" w:unhideWhenUsed="1"/>
-    <w:lsdException w:name="Normal Table" w:semiHidden="1" w:unhideWhenUsed="1"/>
-    <w:lsdException w:name="annotation subject" w:semiHidden="1" w:unhideWhenUsed="1"/>
-    <w:lsdException w:name="No List" w:semiHidden="1" w:unhideWhenUsed="1"/>
-    <w:lsdException w:name="Outline List 1" w:semiHidden="1" w:unhideWhenUsed="1"/>
-    <w:lsdException w:name="Outline List 2" w:semiHidden="1" w:unhideWhenUsed="1"/>
-    <w:lsdException w:name="Outline List 3" w:semiHidden="1" w:unhideWhenUsed="1"/>
-    <w:lsdException w:name="Table Simple 1" w:semiHidden="1" w:unhideWhenUsed="1"/>
-    <w:lsdException w:name="Table Simple 2" w:semiHidden="1" w:unhideWhenUsed="1"/>
-    <w:lsdException w:name="Table Simple 3" w:semiHidden="1" w:unhideWhenUsed="1"/>
-    <w:lsdException w:name="Table Classic 1" w:semiHidden="1" w:unhideWhenUsed="1"/>
-    <w:lsdException w:name="Table Classic 2" w:semiHidden="1" w:unhideWhenUsed="1"/>
-    <w:lsdException w:name="Table Classic 3" w:semiHidden="1" w:unhideWhenUsed="1"/>
-    <w:lsdException w:name="Table Classic 4" w:semiHidden="1" w:unhideWhenUsed="1"/>
-    <w:lsdException w:name="Table Colorful 1" w:semiHidden="1" w:unhideWhenUsed="1"/>
-    <w:lsdException w:name="Table Colorful 2" w:semiHidden="1" w:unhideWhenUsed="1"/>
-    <w:lsdException w:name="Table Colorful 3" w:semiHidden="1" w:unhideWhenUsed="1"/>
-    <w:lsdException w:name="Table Columns 1" w:semiHidden="1" w:unhideWhenUsed="1"/>
-    <w:lsdException w:name="Table Columns 2" w:semiHidden="1" w:unhideWhenUsed="1"/>
-    <w:lsdException w:name="Table Columns 3" w:semiHidden="1" w:unhideWhenUsed="1"/>
-    <w:lsdException w:name="Table Columns 4" w:semiHidden="1" w:unhideWhenUsed="1"/>
-    <w:lsdException w:name="Table Columns 5" w:semiHidden="1" w:unhideWhenUsed="1"/>
-    <w:lsdException w:name="Table Grid 1" w:semiHidden="1" w:unhideWhenUsed="1"/>
-    <w:lsdException w:name="Table Grid 2" w:semiHidden="1" w:unhideWhenUsed="1"/>
-    <w:lsdException w:name="Table Grid 3" w:semiHidden="1" w:unhideWhenUsed="1"/>
-    <w:lsdException w:name="Table Grid 4" w:semiHidden="1" w:unhideWhenUsed="1"/>
-    <w:lsdException w:name="Table Grid 5" w:semiHidden="1" w:unhideWhenUsed="1"/>
-    <w:lsdException w:name="Table Grid 6" w:semiHidden="1" w:unhideWhenUsed="1"/>
-    <w:lsdException w:name="Table Grid 7" w:semiHidden="1" w:unhideWhenUsed="1"/>
-    <w:lsdException w:name="Table Grid 8" w:semiHidden="1" w:unhideWhenUsed="1"/>
-    <w:lsdException w:name="Table List 1" w:semiHidden="1" w:unhideWhenUsed="1"/>
-    <w:lsdException w:name="Table List 2" w:semiHidden="1" w:unhideWhenUsed="1"/>
-    <w:lsdException w:name="Table List 3" w:semiHidden="1" w:unhideWhenUsed="1"/>
-    <w:lsdException w:name="Table List 4" w:semiHidden="1" w:unhideWhenUsed="1"/>
-    <w:lsdException w:name="Table List 5" w:semiHidden="1" w:unhideWhenUsed="1"/>
-    <w:lsdException w:name="Table List 6" w:semiHidden="1" w:unhideWhenUsed="1"/>
-    <w:lsdException w:name="Table List 7" w:semiHidden="1" w:unhideWhenUsed="1"/>
-    <w:lsdException w:name="Table List 8" w:semiHidden="1" w:unhideWhenUsed="1"/>
-    <w:lsdException w:name="Table 3D effects 1" w:semiHidden="1" w:unhideWhenUsed="1"/>
-    <w:lsdException w:name="Table 3D effects 2" w:semiHidden="1" w:unhideWhenUsed="1"/>
-    <w:lsdException w:name="Table 3D effects 3" w:semiHidden="1" w:unhideWhenUsed="1"/>
-    <w:lsdException w:name="Table Contemporary" w:semiHidden="1" w:unhideWhenUsed="1"/>
-    <w:lsdException w:name="Table Elegant" w:semiHidden="1" w:unhideWhenUsed="1"/>
-    <w:lsdException w:name="Table Professional" w:semiHidden="1" w:unhideWhenUsed="1"/>
-    <w:lsdException w:name="Table Subtle 1" w:semiHidden="1" w:unhideWhenUsed="1"/>
-    <w:lsdException w:name="Table Subtle 2" w:semiHidden="1" w:unhideWhenUsed="1"/>
-    <w:lsdException w:name="Table Web 1" w:semiHidden="1" w:unhideWhenUsed="1"/>
-    <w:lsdException w:name="Table Web 2" w:semiHidden="1" w:unhideWhenUsed="1"/>
-    <w:lsdException w:name="Table Web 3" w:semiHidden="1" w:unhideWhenUsed="1"/>
-    <w:lsdException w:name="Balloon Text" w:semiHidden="1" w:unhideWhenUsed="1"/>
-    <w:lsdException w:name="Table Grid" w:uiPriority="39"/>
-    <w:lsdException w:name="Table Theme" w:semiHidden="1" w:unhideWhenUsed="1"/>
-    <w:lsdException w:name="Placeholder Text" w:semiHidden="1"/>
-    <w:lsdException w:name="No Spacing" w:uiPriority="1" w:qFormat="1"/>
-    <w:lsdException w:name="Light Shading" w:uiPriority="60"/>
-    <w:lsdException w:name="Light List" w:uiPriority="61"/>
-    <w:lsdException w:name="Light Grid" w:uiPriority="62"/>
-    <w:lsdException w:name="Medium Shading 1" w:uiPriority="63"/>
-    <w:lsdException w:name="Medium Shading 2" w:uiPriority="64"/>
-    <w:lsdException w:name="Medium List 1" w:uiPriority="65"/>
-    <w:lsdException w:name="Medium List 2" w:uiPriority="66"/>
-    <w:lsdException w:name="Medium Grid 1" w:uiPriority="67"/>
-    <w:lsdException w:name="Medium Grid 2" w:uiPriority="68"/>
-    <w:lsdException w:name="Medium Grid 3" w:uiPriority="69"/>
-    <w:lsdException w:name="Dark List" w:uiPriority="70"/>
-    <w:lsdException w:name="Colorful Shading" w:uiPriority="71"/>
-    <w:lsdException w:name="Colorful List" w:uiPriority="72"/>
-    <w:lsdException w:name="Colorful Grid" w:uiPriority="73"/>
-    <w:lsdException w:name="Light Shading Accent 1" w:uiPriority="60"/>
-    <w:lsdException w:name="Light List Accent 1" w:uiPriority="61"/>
-    <w:lsdException w:name="Light Grid Accent 1" w:uiPriority="62"/>
-    <w:lsdException w:name="Medium Shading 1 Accent 1" w:uiPriority="63"/>
-    <w:lsdException w:name="Medium Shading 2 Accent 1" w:uiPriority="64"/>
-    <w:lsdException w:name="Medium List 1 Accent 1" w:uiPriority="65"/>
-    <w:lsdException w:name="Revision" w:semiHidden="1"/>
-    <w:lsdException w:name="List Paragraph" w:uiPriority="34" w:qFormat="1"/>
-    <w:lsdException w:name="Quote" w:uiPriority="29" w:qFormat="1"/>
-    <w:lsdException w:name="Intense Quote" w:uiPriority="30" w:qFormat="1"/>
-    <w:lsdException w:name="Medium List 2 Accent 1" w:uiPriority="66"/>
-    <w:lsdException w:name="Medium Grid 1 Accent 1" w:uiPriority="67"/>
-    <w:lsdException w:name="Medium Grid 2 Accent 1" w:uiPriority="68"/>
-    <w:lsdException w:name="Medium Grid 3 Accent 1" w:uiPriority="69"/>
-    <w:lsdException w:name="Dark List Accent 1" w:uiPriority="70"/>
-    <w:lsdException w:name="Colorful Shading Accent 1" w:uiPriority="71"/>
-    <w:lsdException w:name="Colorful List Accent 1" w:uiPriority="72"/>
-    <w:lsdException w:name="Colorful Grid Accent 1" w:uiPriority="73"/>
-    <w:lsdException w:name="Light Shading Accent 2" w:uiPriority="60"/>
-    <w:lsdException w:name="Light List Accent 2" w:uiPriority="61"/>
-    <w:lsdException w:name="Light Grid Accent 2" w:uiPriority="62"/>
-    <w:lsdException w:name="Medium Shading 1 Accent 2" w:uiPriority="63"/>
-    <w:lsdException w:name="Medium Shading 2 Accent 2" w:uiPriority="64"/>
-    <w:lsdException w:name="Medium List 1 Accent 2" w:uiPriority="65"/>
-    <w:lsdException w:name="Medium List 2 Accent 2" w:uiPriority="66"/>
-    <w:lsdException w:name="Medium Grid 1 Accent 2" w:uiPriority="67"/>
-    <w:lsdException w:name="Medium Grid 2 Accent 2" w:uiPriority="68"/>
-    <w:lsdException w:name="Medium Grid 3 Accent 2" w:uiPriority="69"/>
-    <w:lsdException w:name="Dark List Accent 2" w:uiPriority="70"/>
-    <w:lsdException w:name="Colorful Shading Accent 2" w:uiPriority="71"/>
-    <w:lsdException w:name="Colorful List Accent 2" w:uiPriority="72"/>
-    <w:lsdException w:name="Colorful Grid Accent 2" w:uiPriority="73"/>
-    <w:lsdException w:name="Light Shading Accent 3" w:uiPriority="60"/>
-    <w:lsdException w:name="Light List Accent 3" w:uiPriority="61"/>
-    <w:lsdException w:name="Light Grid Accent 3" w:uiPriority="62"/>
-    <w:lsdException w:name="Medium Shading 1 Accent 3" w:uiPriority="63"/>
-    <w:lsdException w:name="Medium Shading 2 Accent 3" w:uiPriority="64"/>
-    <w:lsdException w:name="Medium List 1 Accent 3" w:uiPriority="65"/>
-    <w:lsdException w:name="Medium List 2 Accent 3" w:uiPriority="66"/>
-    <w:lsdException w:name="Medium Grid 1 Accent 3" w:uiPriority="67"/>
-    <w:lsdException w:name="Medium Grid 2 Accent 3" w:uiPriority="68"/>
-    <w:lsdException w:name="Medium Grid 3 Accent 3" w:uiPriority="69"/>
-    <w:lsdException w:name="Dark List Accent 3" w:uiPriority="70"/>
-    <w:lsdException w:name="Colorful Shading Accent 3" w:uiPriority="71"/>
-    <w:lsdException w:name="Colorful List Accent 3" w:uiPriority="72"/>
-    <w:lsdException w:name="Colorful Grid Accent 3" w:uiPriority="73"/>
-    <w:lsdException w:name="Light Shading Accent 4" w:uiPriority="60"/>
-    <w:lsdException w:name="Light List Accent 4" w:uiPriority="61"/>
-    <w:lsdException w:name="Light Grid Accent 4" w:uiPriority="62"/>
-    <w:lsdException w:name="Medium Shading 1 Accent 4" w:uiPriority="63"/>
-    <w:lsdException w:name="Medium Shading 2 Accent 4" w:uiPriority="64"/>
-    <w:lsdException w:name="Medium List 1 Accent 4" w:uiPriority="65"/>
-    <w:lsdException w:name="Medium List 2 Accent 4" w:uiPriority="66"/>
-    <w:lsdException w:name="Medium Grid 1 Accent 4" w:uiPriority="67"/>
-    <w:lsdException w:name="Medium Grid 2 Accent 4" w:uiPriority="68"/>
-    <w:lsdException w:name="Medium Grid 3 Accent 4" w:uiPriority="69"/>
-    <w:lsdException w:name="Dark List Accent 4" w:uiPriority="70"/>
-    <w:lsdException w:name="Colorful Shading Accent 4" w:uiPriority="71"/>
-    <w:lsdException w:name="Colorful List Accent 4" w:uiPriority="72"/>
-    <w:lsdException w:name="Colorful Grid Accent 4" w:uiPriority="73"/>
-    <w:lsdException w:name="Light Shading Accent 5" w:uiPriority="60"/>
-    <w:lsdException w:name="Light List Accent 5" w:uiPriority="61"/>
-    <w:lsdException w:name="Light Grid Accent 5" w:uiPriority="62"/>
-    <w:lsdException w:name="Medium Shading 1 Accent 5" w:uiPriority="63"/>
-    <w:lsdException w:name="Medium Shading 2 Accent 5" w:uiPriority="64"/>
-    <w:lsdException w:name="Medium List 1 Accent 5" w:uiPriority="65"/>
-    <w:lsdException w:name="Medium List 2 Accent 5" w:uiPriority="66"/>
-    <w:lsdException w:name="Medium Grid 1 Accent 5" w:uiPriority="67"/>
-    <w:lsdException w:name="Medium Grid 2 Accent 5" w:uiPriority="68"/>
-    <w:lsdException w:name="Medium Grid 3 Accent 5" w:uiPriority="69"/>
-    <w:lsdException w:name="Dark List Accent 5" w:uiPriority="70"/>
-    <w:lsdException w:name="Colorful Shading Accent 5" w:uiPriority="71"/>
-    <w:lsdException w:name="Colorful List Accent 5" w:uiPriority="72"/>
-    <w:lsdException w:name="Colorful Grid Accent 5" w:uiPriority="73"/>
-    <w:lsdException w:name="Light Shading Accent 6" w:uiPriority="60"/>
-    <w:lsdException w:name="Light List Accent 6" w:uiPriority="61"/>
-    <w:lsdException w:name="Light Grid Accent 6" w:uiPriority="62"/>
-    <w:lsdException w:name="Medium Shading 1 Accent 6" w:uiPriority="63"/>
-    <w:lsdException w:name="Medium Shading 2 Accent 6" w:uiPriority="64"/>
-    <w:lsdException w:name="Medium List 1 Accent 6" w:uiPriority="65"/>
-    <w:lsdException w:name="Medium List 2 Accent 6" w:uiPriority="66"/>
-    <w:lsdException w:name="Medium Grid 1 Accent 6" w:uiPriority="67"/>
-    <w:lsdException w:name="Medium Grid 2 Accent 6" w:uiPriority="68"/>
-    <w:lsdException w:name="Medium Grid 3 Accent 6" w:uiPriority="69"/>
-    <w:lsdException w:name="Dark List Accent 6" w:uiPriority="70"/>
-    <w:lsdException w:name="Colorful Shading Accent 6" w:uiPriority="71"/>
-    <w:lsdException w:name="Colorful List Accent 6" w:uiPriority="72"/>
-    <w:lsdException w:name="Colorful Grid Accent 6" w:uiPriority="73"/>
-    <w:lsdException w:name="Subtle Emphasis" w:uiPriority="19" w:qFormat="1"/>
-    <w:lsdException w:name="Intense Emphasis" w:uiPriority="21" w:qFormat="1"/>
-    <w:lsdException w:name="Subtle Reference" w:uiPriority="31" w:qFormat="1"/>
-    <w:lsdException w:name="Intense Reference" w:uiPriority="32" w:qFormat="1"/>
-    <w:lsdException w:name="Book Title" w:uiPriority="33" w:qFormat="1"/>
-    <w:lsdException w:name="Bibliography" w:semiHidden="1" w:uiPriority="37" w:unhideWhenUsed="1"/>
-    <w:lsdException w:name="TOC Heading" w:semiHidden="1" w:uiPriority="39" w:unhideWhenUsed="1" w:qFormat="1"/>
-    <w:lsdException w:name="Plain Table 1" w:uiPriority="41"/>
-    <w:lsdException w:name="Plain Table 2" w:uiPriority="42"/>
-    <w:lsdException w:name="Plain Table 3" w:uiPriority="43"/>
-    <w:lsdException w:name="Plain Table 4" w:uiPriority="44"/>
-    <w:lsdException w:name="Plain Table 5" w:uiPriority="45"/>
-    <w:lsdException w:name="Grid Table Light" w:uiPriority="40"/>
-    <w:lsdException w:name="Grid Table 1 Light" w:uiPriority="46"/>
-    <w:lsdException w:name="Grid Table 2" w:uiPriority="47"/>
-    <w:lsdException w:name="Grid Table 3" w:uiPriority="48"/>
-    <w:lsdException w:name="Grid Table 4" w:uiPriority="49"/>
-    <w:lsdException w:name="Grid Table 5 Dark" w:uiPriority="50"/>
-    <w:lsdException w:name="Grid Table 6 Colorful" w:uiPriority="51"/>
-    <w:lsdException w:name="Grid Table 7 Colorful" w:uiPriority="52"/>
-    <w:lsdException w:name="Grid Table 1 Light Accent 1" w:uiPriority="46"/>
-    <w:lsdException w:name="Grid Table 2 Accent 1" w:uiPriority="47"/>
-    <w:lsdException w:name="Grid Table 3 Accent 1" w:uiPriority="48"/>
-    <w:lsdException w:name="Grid Table 4 Accent 1" w:uiPriority="49"/>
-    <w:lsdException w:name="Grid Table 5 Dark Accent 1" w:uiPriority="50"/>
-    <w:lsdException w:name="Grid Table 6 Colorful Accent 1" w:uiPriority="51"/>
-    <w:lsdException w:name="Grid Table 7 Colorful Accent 1" w:uiPriority="52"/>
-    <w:lsdException w:name="Grid Table 1 Light Accent 2" w:uiPriority="46"/>
-    <w:lsdException w:name="Grid Table 2 Accent 2" w:uiPriority="47"/>
-    <w:lsdException w:name="Grid Table 3 Accent 2" w:uiPriority="48"/>
-    <w:lsdException w:name="Grid Table 4 Accent 2" w:uiPriority="49"/>
-    <w:lsdException w:name="Grid Table 5 Dark Accent 2" w:uiPriority="50"/>
-    <w:lsdException w:name="Grid Table 6 Colorful Accent 2" w:uiPriority="51"/>
-    <w:lsdException w:name="Grid Table 7 Colorful Accent 2" w:uiPriority="52"/>
-    <w:lsdException w:name="Grid Table 1 Light Accent 3" w:uiPriority="46"/>
-    <w:lsdException w:name="Grid Table 2 Accent 3" w:uiPriority="47"/>
-    <w:lsdException w:name="Grid Table 3 Accent 3" w:uiPriority="48"/>
-    <w:lsdException w:name="Grid Table 4 Accent 3" w:uiPriority="49"/>
-    <w:lsdException w:name="Grid Table 5 Dark Accent 3" w:uiPriority="50"/>
-    <w:lsdException w:name="Grid Table 6 Colorful Accent 3" w:uiPriority="51"/>
-    <w:lsdException w:name="Grid Table 7 Colorful Accent 3" w:uiPriority="52"/>
-    <w:lsdException w:name="Grid Table 1 Light Accent 4" w:uiPriority="46"/>
-    <w:lsdException w:name="Grid Table 2 Accent 4" w:uiPriority="47"/>
-    <w:lsdException w:name="Grid Table 3 Accent 4" w:uiPriority="48"/>
-    <w:lsdException w:name="Grid Table 4 Accent 4" w:uiPriority="49"/>
-    <w:lsdException w:name="Grid Table 5 Dark Accent 4" w:uiPriority="50"/>
-    <w:lsdException w:name="Grid Table 6 Colorful Accent 4" w:uiPriority="51"/>
-    <w:lsdException w:name="Grid Table 7 Colorful Accent 4" w:uiPriority="52"/>
-    <w:lsdException w:name="Grid Table 1 Light Accent 5" w:uiPriority="46"/>
-    <w:lsdException w:name="Grid Table 2 Accent 5" w:uiPriority="47"/>
-    <w:lsdException w:name="Grid Table 3 Accent 5" w:uiPriority="48"/>
-    <w:lsdException w:name="Grid Table 4 Accent 5" w:uiPriority="49"/>
-    <w:lsdException w:name="Grid Table 5 Dark Accent 5" w:uiPriority="50"/>
-    <w:lsdException w:name="Grid Table 6 Colorful Accent 5" w:uiPriority="51"/>
-    <w:lsdException w:name="Grid Table 7 Colorful Accent 5" w:uiPriority="52"/>
-    <w:lsdException w:name="Grid Table 1 Light Accent 6" w:uiPriority="46"/>
-    <w:lsdException w:name="Grid Table 2 Accent 6" w:uiPriority="47"/>
-    <w:lsdException w:name="Grid Table 3 Accent 6" w:uiPriority="48"/>
-    <w:lsdException w:name="Grid Table 4 Accent 6" w:uiPriority="49"/>
-    <w:lsdException w:name="Grid Table 5 Dark Accent 6" w:uiPriority="50"/>
-    <w:lsdException w:name="Grid Table 6 Colorful Accent 6" w:uiPriority="51"/>
-    <w:lsdException w:name="Grid Table 7 Colorful Accent 6" w:uiPriority="52"/>
-    <w:lsdException w:name="List Table 1 Light" w:uiPriority="46"/>
-    <w:lsdException w:name="List Table 2" w:uiPriority="47"/>
-    <w:lsdException w:name="List Table 3" w:uiPriority="48"/>
-    <w:lsdException w:name="List Table 4" w:uiPriority="49"/>
-    <w:lsdException w:name="List Table 5 Dark" w:uiPriority="50"/>
-    <w:lsdException w:name="List Table 6 Colorful" w:uiPriority="51"/>
-    <w:lsdException w:name="List Table 7 Colorful" w:uiPriority="52"/>
-    <w:lsdException w:name="List Table 1 Light Accent 1" w:uiPriority="46"/>
-    <w:lsdException w:name="List Table 2 Accent 1" w:uiPriority="47"/>
-    <w:lsdException w:name="List Table 3 Accent 1" w:uiPriority="48"/>
-    <w:lsdException w:name="List Table 4 Accent 1" w:uiPriority="49"/>
-    <w:lsdException w:name="List Table 5 Dark Accent 1" w:uiPriority="50"/>
-    <w:lsdException w:name="List Table 6 Colorful Accent 1" w:uiPriority="51"/>
-    <w:lsdException w:name="List Table 7 Colorful Accent 1" w:uiPriority="52"/>
-    <w:lsdException w:name="List Table 1 Light Accent 2" w:uiPriority="46"/>
-    <w:lsdException w:name="List Table 2 Accent 2" w:uiPriority="47"/>
-    <w:lsdException w:name="List Table 3 Accent 2" w:uiPriority="48"/>
-    <w:lsdException w:name="List Table 4 Accent 2" w:uiPriority="49"/>
-    <w:lsdException w:name="List Table 5 Dark Accent 2" w:uiPriority="50"/>
-    <w:lsdException w:name="List Table 6 Colorful Accent 2" w:uiPriority="51"/>
-    <w:lsdException w:name="List Table 7 Colorful Accent 2" w:uiPriority="52"/>
-    <w:lsdException w:name="List Table 1 Light Accent 3" w:uiPriority="46"/>
-    <w:lsdException w:name="List Table 2 Accent 3" w:uiPriority="47"/>
-    <w:lsdException w:name="List Table 3 Accent 3" w:uiPriority="48"/>
-    <w:lsdException w:name="List Table 4 Accent 3" w:uiPriority="49"/>
-    <w:lsdException w:name="List Table 5 Dark Accent 3" w:uiPriority="50"/>
-    <w:lsdException w:name="List Table 6 Colorful Accent 3" w:uiPriority="51"/>
-    <w:lsdException w:name="List Table 7 Colorful Accent 3" w:uiPriority="52"/>
-    <w:lsdException w:name="List Table 1 Light Accent 4" w:uiPriority="46"/>
-    <w:lsdException w:name="List Table 2 Accent 4" w:uiPriority="47"/>
-    <w:lsdException w:name="List Table 3 Accent 4" w:uiPriority="48"/>
-    <w:lsdException w:name="List Table 4 Accent 4" w:uiPriority="49"/>
-    <w:lsdException w:name="List Table 5 Dark Accent 4" w:uiPriority="50"/>
-    <w:lsdException w:name="List Table 6 Colorful Accent 4" w:uiPriority="51"/>
-    <w:lsdException w:name="List Table 7 Colorful Accent 4" w:uiPriority="52"/>
-    <w:lsdException w:name="List Table 1 Light Accent 5" w:uiPriority="46"/>
-    <w:lsdException w:name="List Table 2 Accent 5" w:uiPriority="47"/>
-    <w:lsdException w:name="List Table 3 Accent 5" w:uiPriority="48"/>
-    <w:lsdException w:name="List Table 4 Accent 5" w:uiPriority="49"/>
-    <w:lsdException w:name="List Table 5 Dark Accent 5" w:uiPriority="50"/>
-    <w:lsdException w:name="List Table 6 Colorful Accent 5" w:uiPriority="51"/>
-    <w:lsdException w:name="List Table 7 Colorful Accent 5" w:uiPriority="52"/>
-    <w:lsdException w:name="List Table 1 Light Accent 6" w:uiPriority="46"/>
-    <w:lsdException w:name="List Table 2 Accent 6" w:uiPriority="47"/>
-    <w:lsdException w:name="List Table 3 Accent 6" w:uiPriority="48"/>
-    <w:lsdException w:name="List Table 4 Accent 6" w:uiPriority="49"/>
-    <w:lsdException w:name="List Table 5 Dark Accent 6" w:uiPriority="50"/>
-    <w:lsdException w:name="List Table 6 Colorful Accent 6" w:uiPriority="51"/>
-    <w:lsdException w:name="List Table 7 Colorful Accent 6" w:uiPriority="52"/>
-    <w:lsdException w:name="Mention" w:semiHidden="1" w:unhideWhenUsed="1"/>
-    <w:lsdException w:name="Smart Hyperlink" w:semiHidden="1" w:unhideWhenUsed="1"/>
-    <w:lsdException w:name="Hashtag" w:semiHidden="1" w:unhideWhenUsed="1"/>
-    <w:lsdException w:name="Unresolved Mention" w:semiHidden="1" w:unhideWhenUsed="1"/>
+  <w:latentStyles w:defLockedState="0" w:defUIPriority="99" w:defSemiHidden="1" w:defUnhideWhenUsed="1" w:defQFormat="0" w:count="267">
+    <w:lsdException w:name="Normal" w:semiHidden="0" w:uiPriority="0" w:unhideWhenUsed="0" w:qFormat="1"/>
+    <w:lsdException w:name="heading 1" w:semiHidden="0" w:uiPriority="9" w:unhideWhenUsed="0" w:qFormat="1"/>
+    <w:lsdException w:name="heading 2" w:uiPriority="9" w:qFormat="1"/>
+    <w:lsdException w:name="heading 3" w:uiPriority="9" w:qFormat="1"/>
+    <w:lsdException w:name="heading 4" w:uiPriority="9" w:qFormat="1"/>
+    <w:lsdException w:name="heading 5" w:uiPriority="9" w:qFormat="1"/>
+    <w:lsdException w:name="heading 6" w:uiPriority="9" w:qFormat="1"/>
+    <w:lsdException w:name="heading 7" w:uiPriority="9" w:qFormat="1"/>
+    <w:lsdException w:name="heading 8" w:uiPriority="9" w:qFormat="1"/>
+    <w:lsdException w:name="heading 9" w:uiPriority="9" w:qFormat="1"/>
+    <w:lsdException w:name="toc 1" w:uiPriority="39"/>
+    <w:lsdException w:name="toc 2" w:uiPriority="39"/>
+    <w:lsdException w:name="toc 3" w:uiPriority="39"/>
+    <w:lsdException w:name="toc 4" w:uiPriority="39"/>
+    <w:lsdException w:name="toc 5" w:uiPriority="39"/>
+    <w:lsdException w:name="toc 6" w:uiPriority="39"/>
+    <w:lsdException w:name="toc 7" w:uiPriority="39"/>
+    <w:lsdException w:name="toc 8" w:uiPriority="39"/>
+    <w:lsdException w:name="toc 9" w:uiPriority="39"/>
+    <w:lsdException w:name="caption" w:uiPriority="35" w:qFormat="1"/>
+    <w:lsdException w:name="Title" w:semiHidden="0" w:uiPriority="10" w:unhideWhenUsed="0" w:qFormat="1"/>
+    <w:lsdException w:name="Default Paragraph Font" w:uiPriority="1"/>
+    <w:lsdException w:name="Subtitle" w:semiHidden="0" w:uiPriority="11" w:unhideWhenUsed="0" w:qFormat="1"/>
+    <w:lsdException w:name="Strong" w:semiHidden="0" w:uiPriority="22" w:unhideWhenUsed="0" w:qFormat="1"/>
+    <w:lsdException w:name="Emphasis" w:semiHidden="0" w:uiPriority="20" w:unhideWhenUsed="0" w:qFormat="1"/>
+    <w:lsdException w:name="Table Grid" w:semiHidden="0" w:uiPriority="39" w:unhideWhenUsed="0"/>
+    <w:lsdException w:name="Placeholder Text" w:unhideWhenUsed="0"/>
+    <w:lsdException w:name="No Spacing" w:semiHidden="0" w:uiPriority="1" w:unhideWhenUsed="0" w:qFormat="1"/>
+    <w:lsdException w:name="Light Shading" w:semiHidden="0" w:uiPriority="60" w:unhideWhenUsed="0"/>
+    <w:lsdException w:name="Light List" w:semiHidden="0" w:uiPriority="61" w:unhideWhenUsed="0"/>
+    <w:lsdException w:name="Light Grid" w:semiHidden="0" w:uiPriority="62" w:unhideWhenUsed="0"/>
+    <w:lsdException w:name="Medium Shading 1" w:semiHidden="0" w:uiPriority="63" w:unhideWhenUsed="0"/>
+    <w:lsdException w:name="Medium Shading 2" w:semiHidden="0" w:uiPriority="64" w:unhideWhenUsed="0"/>
+    <w:lsdException w:name="Medium List 1" w:semiHidden="0" w:uiPriority="65" w:unhideWhenUsed="0"/>
+    <w:lsdException w:name="Medium List 2" w:semiHidden="0" w:uiPriority="66" w:unhideWhenUsed="0"/>
+    <w:lsdException w:name="Medium Grid 1" w:semiHidden="0" w:uiPriority="67" w:unhideWhenUsed="0"/>
+    <w:lsdException w:name="Medium Grid 2" w:semiHidden="0" w:uiPriority="68" w:unhideWhenUsed="0"/>
+    <w:lsdException w:name="Medium Grid 3" w:semiHidden="0" w:uiPriority="69" w:unhideWhenUsed="0"/>
+    <w:lsdException w:name="Dark List" w:semiHidden="0" w:uiPriority="70" w:unhideWhenUsed="0"/>
+    <w:lsdException w:name="Colorful Shading" w:semiHidden="0" w:uiPriority="71" w:unhideWhenUsed="0"/>
+    <w:lsdException w:name="Colorful List" w:semiHidden="0" w:uiPriority="72" w:unhideWhenUsed="0"/>
+    <w:lsdException w:name="Colorful Grid" w:semiHidden="0" w:uiPriority="73" w:unhideWhenUsed="0"/>
+    <w:lsdException w:name="Light Shading Accent 1" w:semiHidden="0" w:uiPriority="60" w:unhideWhenUsed="0"/>
+    <w:lsdException w:name="Light List Accent 1" w:semiHidden="0" w:uiPriority="61" w:unhideWhenUsed="0"/>
+    <w:lsdException w:name="Light Grid Accent 1" w:semiHidden="0" w:uiPriority="62" w:unhideWhenUsed="0"/>
+    <w:lsdException w:name="Medium Shading 1 Accent 1" w:semiHidden="0" w:uiPriority="63" w:unhideWhenUsed="0"/>
+    <w:lsdException w:name="Medium Shading 2 Accent 1" w:semiHidden="0" w:uiPriority="64" w:unhideWhenUsed="0"/>
+    <w:lsdException w:name="Medium List 1 Accent 1" w:semiHidden="0" w:uiPriority="65" w:unhideWhenUsed="0"/>
+    <w:lsdException w:name="Revision" w:unhideWhenUsed="0"/>
+    <w:lsdException w:name="List Paragraph" w:semiHidden="0" w:uiPriority="34" w:unhideWhenUsed="0" w:qFormat="1"/>
+    <w:lsdException w:name="Quote" w:semiHidden="0" w:uiPriority="29" w:unhideWhenUsed="0" w:qFormat="1"/>
+    <w:lsdException w:name="Intense Quote" w:semiHidden="0" w:uiPriority="30" w:unhideWhenUsed="0" w:qFormat="1"/>
+    <w:lsdException w:name="Medium List 2 Accent 1" w:semiHidden="0" w:uiPriority="66" w:unhideWhenUsed="0"/>
+    <w:lsdException w:name="Medium Grid 1 Accent 1" w:semiHidden="0" w:uiPriority="67" w:unhideWhenUsed="0"/>
+    <w:lsdException w:name="Medium Grid 2 Accent 1" w:semiHidden="0" w:uiPriority="68" w:unhideWhenUsed="0"/>
+    <w:lsdException w:name="Medium Grid 3 Accent 1" w:semiHidden="0" w:uiPriority="69" w:unhideWhenUsed="0"/>
+    <w:lsdException w:name="Dark List Accent 1" w:semiHidden="0" w:uiPriority="70" w:unhideWhenUsed="0"/>
+    <w:lsdException w:name="Colorful Shading Accent 1" w:semiHidden="0" w:uiPriority="71" w:unhideWhenUsed="0"/>
+    <w:lsdException w:name="Colorful List Accent 1" w:semiHidden="0" w:uiPriority="72" w:unhideWhenUsed="0"/>
+    <w:lsdException w:name="Colorful Grid Accent 1" w:semiHidden="0" w:uiPriority="73" w:unhideWhenUsed="0"/>
+    <w:lsdException w:name="Light Shading Accent 2" w:semiHidden="0" w:uiPriority="60" w:unhideWhenUsed="0"/>
+    <w:lsdException w:name="Light List Accent 2" w:semiHidden="0" w:uiPriority="61" w:unhideWhenUsed="0"/>
+    <w:lsdException w:name="Light Grid Accent 2" w:semiHidden="0" w:uiPriority="62" w:unhideWhenUsed="0"/>
+    <w:lsdException w:name="Medium Shading 1 Accent 2" w:semiHidden="0" w:uiPriority="63" w:unhideWhenUsed="0"/>
+    <w:lsdException w:name="Medium Shading 2 Accent 2" w:semiHidden="0" w:uiPriority="64" w:unhideWhenUsed="0"/>
+    <w:lsdException w:name="Medium List 1 Accent 2" w:semiHidden="0" w:uiPriority="65" w:unhideWhenUsed="0"/>
+    <w:lsdException w:name="Medium List 2 Accent 2" w:semiHidden="0" w:uiPriority="66" w:unhideWhenUsed="0"/>
+    <w:lsdException w:name="Medium Grid 1 Accent 2" w:semiHidden="0" w:uiPriority="67" w:unhideWhenUsed="0"/>
+    <w:lsdException w:name="Medium Grid 2 Accent 2" w:semiHidden="0" w:uiPriority="68" w:unhideWhenUsed="0"/>
+    <w:lsdException w:name="Medium Grid 3 Accent 2" w:semiHidden="0" w:uiPriority="69" w:unhideWhenUsed="0"/>
+    <w:lsdException w:name="Dark List Accent 2" w:semiHidden="0" w:uiPriority="70" w:unhideWhenUsed="0"/>
+    <w:lsdException w:name="Colorful Shading Accent 2" w:semiHidden="0" w:uiPriority="71" w:unhideWhenUsed="0"/>
+    <w:lsdException w:name="Colorful List Accent 2" w:semiHidden="0" w:uiPriority="72" w:unhideWhenUsed="0"/>
+    <w:lsdException w:name="Colorful Grid Accent 2" w:semiHidden="0" w:uiPriority="73" w:unhideWhenUsed="0"/>
+    <w:lsdException w:name="Light Shading Accent 3" w:semiHidden="0" w:uiPriority="60" w:unhideWhenUsed="0"/>
+    <w:lsdException w:name="Light List Accent 3" w:semiHidden="0" w:uiPriority="61" w:unhideWhenUsed="0"/>
+    <w:lsdException w:name="Light Grid Accent 3" w:semiHidden="0" w:uiPriority="62" w:unhideWhenUsed="0"/>
+    <w:lsdException w:name="Medium Shading 1 Accent 3" w:semiHidden="0" w:uiPriority="63" w:unhideWhenUsed="0"/>
+    <w:lsdException w:name="Medium Shading 2 Accent 3" w:semiHidden="0" w:uiPriority="64" w:unhideWhenUsed="0"/>
+    <w:lsdException w:name="Medium List 1 Accent 3" w:semiHidden="0" w:uiPriority="65" w:unhideWhenUsed="0"/>
+    <w:lsdException w:name="Medium List 2 Accent 3" w:semiHidden="0" w:uiPriority="66" w:unhideWhenUsed="0"/>
+    <w:lsdException w:name="Medium Grid 1 Accent 3" w:semiHidden="0" w:uiPriority="67" w:unhideWhenUsed="0"/>
+    <w:lsdException w:name="Medium Grid 2 Accent 3" w:semiHidden="0" w:uiPriority="68" w:unhideWhenUsed="0"/>
+    <w:lsdException w:name="Medium Grid 3 Accent 3" w:semiHidden="0" w:uiPriority="69" w:unhideWhenUsed="0"/>
+    <w:lsdException w:name="Dark List Accent 3" w:semiHidden="0" w:uiPriority="70" w:unhideWhenUsed="0"/>
+    <w:lsdException w:name="Colorful Shading Accent 3" w:semiHidden="0" w:uiPriority="71" w:unhideWhenUsed="0"/>
+    <w:lsdException w:name="Colorful List Accent 3" w:semiHidden="0" w:uiPriority="72" w:unhideWhenUsed="0"/>
+    <w:lsdException w:name="Colorful Grid Accent 3" w:semiHidden="0" w:uiPriority="73" w:unhideWhenUsed="0"/>
+    <w:lsdException w:name="Light Shading Accent 4" w:semiHidden="0" w:uiPriority="60" w:unhideWhenUsed="0"/>
+    <w:lsdException w:name="Light List Accent 4" w:semiHidden="0" w:uiPriority="61" w:unhideWhenUsed="0"/>
+    <w:lsdException w:name="Light Grid Accent 4" w:semiHidden="0" w:uiPriority="62" w:unhideWhenUsed="0"/>
+    <w:lsdException w:name="Medium Shading 1 Accent 4" w:semiHidden="0" w:uiPriority="63" w:unhideWhenUsed="0"/>
+    <w:lsdException w:name="Medium Shading 2 Accent 4" w:semiHidden="0" w:uiPriority="64" w:unhideWhenUsed="0"/>
+    <w:lsdException w:name="Medium List 1 Accent 4" w:semiHidden="0" w:uiPriority="65" w:unhideWhenUsed="0"/>
+    <w:lsdException w:name="Medium List 2 Accent 4" w:semiHidden="0" w:uiPriority="66" w:unhideWhenUsed="0"/>
+    <w:lsdException w:name="Medium Grid 1 Accent 4" w:semiHidden="0" w:uiPriority="67" w:unhideWhenUsed="0"/>
+    <w:lsdException w:name="Medium Grid 2 Accent 4" w:semiHidden="0" w:uiPriority="68" w:unhideWhenUsed="0"/>
+    <w:lsdException w:name="Medium Grid 3 Accent 4" w:semiHidden="0" w:uiPriority="69" w:unhideWhenUsed="0"/>
+    <w:lsdException w:name="Dark List Accent 4" w:semiHidden="0" w:uiPriority="70" w:unhideWhenUsed="0"/>
+    <w:lsdException w:name="Colorful Shading Accent 4" w:semiHidden="0" w:uiPriority="71" w:unhideWhenUsed="0"/>
+    <w:lsdException w:name="Colorful List Accent 4" w:semiHidden="0" w:uiPriority="72" w:unhideWhenUsed="0"/>
+    <w:lsdException w:name="Colorful Grid Accent 4" w:semiHidden="0" w:uiPriority="73" w:unhideWhenUsed="0"/>
+    <w:lsdException w:name="Light Shading Accent 5" w:semiHidden="0" w:uiPriority="60" w:unhideWhenUsed="0"/>
+    <w:lsdException w:name="Light List Accent 5" w:semiHidden="0" w:uiPriority="61" w:unhideWhenUsed="0"/>
+    <w:lsdException w:name="Light Grid Accent 5" w:semiHidden="0" w:uiPriority="62" w:unhideWhenUsed="0"/>
+    <w:lsdException w:name="Medium Shading 1 Accent 5" w:semiHidden="0" w:uiPriority="63" w:unhideWhenUsed="0"/>
+    <w:lsdException w:name="Medium Shading 2 Accent 5" w:semiHidden="0" w:uiPriority="64" w:unhideWhenUsed="0"/>
+    <w:lsdException w:name="Medium List 1 Accent 5" w:semiHidden="0" w:uiPriority="65" w:unhideWhenUsed="0"/>
+    <w:lsdException w:name="Medium List 2 Accent 5" w:semiHidden="0" w:uiPriority="66" w:unhideWhenUsed="0"/>
+    <w:lsdException w:name="Medium Grid 1 Accent 5" w:semiHidden="0" w:uiPriority="67" w:unhideWhenUsed="0"/>
+    <w:lsdException w:name="Medium Grid 2 Accent 5" w:semiHidden="0" w:uiPriority="68" w:unhideWhenUsed="0"/>
+    <w:lsdException w:name="Medium Grid 3 Accent 5" w:semiHidden="0" w:uiPriority="69" w:unhideWhenUsed="0"/>
+    <w:lsdException w:name="Dark List Accent 5" w:semiHidden="0" w:uiPriority="70" w:unhideWhenUsed="0"/>
+    <w:lsdException w:name="Colorful Shading Accent 5" w:semiHidden="0" w:uiPriority="71" w:unhideWhenUsed="0"/>
+    <w:lsdException w:name="Colorful List Accent 5" w:semiHidden="0" w:uiPriority="72" w:unhideWhenUsed="0"/>
+    <w:lsdException w:name="Colorful Grid Accent 5" w:semiHidden="0" w:uiPriority="73" w:unhideWhenUsed="0"/>
+    <w:lsdException w:name="Light Shading Accent 6" w:semiHidden="0" w:uiPriority="60" w:unhideWhenUsed="0"/>
+    <w:lsdException w:name="Light List Accent 6" w:semiHidden="0" w:uiPriority="61" w:unhideWhenUsed="0"/>
+    <w:lsdException w:name="Light Grid Accent 6" w:semiHidden="0" w:uiPriority="62" w:unhideWhenUsed="0"/>
+    <w:lsdException w:name="Medium Shading 1 Accent 6" w:semiHidden="0" w:uiPriority="63" w:unhideWhenUsed="0"/>
+    <w:lsdException w:name="Medium Shading 2 Accent 6" w:semiHidden="0" w:uiPriority="64" w:unhideWhenUsed="0"/>
+    <w:lsdException w:name="Medium List 1 Accent 6" w:semiHidden="0" w:uiPriority="65" w:unhideWhenUsed="0"/>
+    <w:lsdException w:name="Medium List 2 Accent 6" w:semiHidden="0" w:uiPriority="66" w:unhideWhenUsed="0"/>
+    <w:lsdException w:name="Medium Grid 1 Accent 6" w:semiHidden="0" w:uiPriority="67" w:unhideWhenUsed="0"/>
+    <w:lsdException w:name="Medium Grid 2 Accent 6" w:semiHidden="0" w:uiPriority="68" w:unhideWhenUsed="0"/>
+    <w:lsdException w:name="Medium Grid 3 Accent 6" w:semiHidden="0" w:uiPriority="69" w:unhideWhenUsed="0"/>
+    <w:lsdException w:name="Dark List Accent 6" w:semiHidden="0" w:uiPriority="70" w:unhideWhenUsed="0"/>
+    <w:lsdException w:name="Colorful Shading Accent 6" w:semiHidden="0" w:uiPriority="71" w:unhideWhenUsed="0"/>
+    <w:lsdException w:name="Colorful List Accent 6" w:semiHidden="0" w:uiPriority="72" w:unhideWhenUsed="0"/>
+    <w:lsdException w:name="Colorful Grid Accent 6" w:semiHidden="0" w:uiPriority="73" w:unhideWhenUsed="0"/>
+    <w:lsdException w:name="Subtle Emphasis" w:semiHidden="0" w:uiPriority="19" w:unhideWhenUsed="0" w:qFormat="1"/>
+    <w:lsdException w:name="Intense Emphasis" w:semiHidden="0" w:uiPriority="21" w:unhideWhenUsed="0" w:qFormat="1"/>
+    <w:lsdException w:name="Subtle Reference" w:semiHidden="0" w:uiPriority="31" w:unhideWhenUsed="0" w:qFormat="1"/>
+    <w:lsdException w:name="Intense Reference" w:semiHidden="0" w:uiPriority="32" w:unhideWhenUsed="0" w:qFormat="1"/>
+    <w:lsdException w:name="Book Title" w:semiHidden="0" w:uiPriority="33" w:unhideWhenUsed="0" w:qFormat="1"/>
+    <w:lsdException w:name="Bibliography" w:uiPriority="37"/>
+    <w:lsdException w:name="TOC Heading" w:uiPriority="39" w:qFormat="1"/>
   </w:latentStyles>
   <w:style w:type="paragraph" w:default="1" w:styleId="Normal">
     <w:name w:val="Normal"/>
     <w:qFormat/>
-    <w:rsid w:val="00E730CA"/>
+    <w:rsid w:val="00120A69"/>
   </w:style>
   <w:style w:type="paragraph" w:styleId="Heading1">
     <w:name w:val="heading 1"/>
@@ -2496,10 +2531,16 @@
     <w:link w:val="Heading1Char"/>
     <w:uiPriority w:val="9"/>
     <w:qFormat/>
-    <w:rsid w:val="009B322C"/>
+    <w:rsid w:val="007E5831"/>
     <w:pPr>
       <w:keepNext/>
       <w:keepLines/>
+      <w:numPr>
+        <w:numId w:val="26"/>
+      </w:numPr>
+      <w:tabs>
+        <w:tab w:val="left" w:pos="454"/>
+      </w:tabs>
       <w:spacing w:before="240" w:after="0"/>
       <w:outlineLvl w:val="0"/>
     </w:pPr>
@@ -2518,10 +2559,17 @@
     <w:uiPriority w:val="9"/>
     <w:unhideWhenUsed/>
     <w:qFormat/>
-    <w:rsid w:val="009B322C"/>
+    <w:rsid w:val="007E5831"/>
     <w:pPr>
       <w:keepNext/>
       <w:keepLines/>
+      <w:numPr>
+        <w:ilvl w:val="1"/>
+        <w:numId w:val="26"/>
+      </w:numPr>
+      <w:tabs>
+        <w:tab w:val="left" w:pos="680"/>
+      </w:tabs>
       <w:spacing w:before="40" w:after="0"/>
       <w:outlineLvl w:val="1"/>
     </w:pPr>
@@ -2540,10 +2588,17 @@
     <w:uiPriority w:val="9"/>
     <w:unhideWhenUsed/>
     <w:qFormat/>
-    <w:rsid w:val="009B322C"/>
+    <w:rsid w:val="007E5831"/>
     <w:pPr>
       <w:keepNext/>
       <w:keepLines/>
+      <w:numPr>
+        <w:ilvl w:val="2"/>
+        <w:numId w:val="26"/>
+      </w:numPr>
+      <w:tabs>
+        <w:tab w:val="left" w:pos="851"/>
+      </w:tabs>
       <w:spacing w:before="40" w:after="0"/>
       <w:outlineLvl w:val="2"/>
     </w:pPr>
@@ -2562,10 +2617,17 @@
     <w:uiPriority w:val="9"/>
     <w:unhideWhenUsed/>
     <w:qFormat/>
-    <w:rsid w:val="009B322C"/>
+    <w:rsid w:val="007E5831"/>
     <w:pPr>
       <w:keepNext/>
       <w:keepLines/>
+      <w:numPr>
+        <w:ilvl w:val="3"/>
+        <w:numId w:val="26"/>
+      </w:numPr>
+      <w:tabs>
+        <w:tab w:val="left" w:pos="964"/>
+      </w:tabs>
       <w:spacing w:before="40" w:after="0"/>
       <w:outlineLvl w:val="3"/>
     </w:pPr>
@@ -2584,10 +2646,17 @@
     <w:uiPriority w:val="9"/>
     <w:unhideWhenUsed/>
     <w:qFormat/>
-    <w:rsid w:val="009B322C"/>
+    <w:rsid w:val="007E5831"/>
     <w:pPr>
       <w:keepNext/>
       <w:keepLines/>
+      <w:numPr>
+        <w:ilvl w:val="4"/>
+        <w:numId w:val="26"/>
+      </w:numPr>
+      <w:tabs>
+        <w:tab w:val="left" w:pos="1077"/>
+      </w:tabs>
       <w:spacing w:before="40" w:after="0"/>
       <w:outlineLvl w:val="4"/>
     </w:pPr>
@@ -2604,10 +2673,17 @@
     <w:uiPriority w:val="9"/>
     <w:unhideWhenUsed/>
     <w:qFormat/>
-    <w:rsid w:val="009B322C"/>
+    <w:rsid w:val="007E5831"/>
     <w:pPr>
       <w:keepNext/>
       <w:keepLines/>
+      <w:numPr>
+        <w:ilvl w:val="5"/>
+        <w:numId w:val="26"/>
+      </w:numPr>
+      <w:tabs>
+        <w:tab w:val="left" w:pos="1191"/>
+      </w:tabs>
       <w:spacing w:before="40" w:after="0"/>
       <w:outlineLvl w:val="5"/>
     </w:pPr>
@@ -2624,10 +2700,17 @@
     <w:uiPriority w:val="9"/>
     <w:unhideWhenUsed/>
     <w:qFormat/>
-    <w:rsid w:val="009B322C"/>
+    <w:rsid w:val="007E5831"/>
     <w:pPr>
       <w:keepNext/>
       <w:keepLines/>
+      <w:numPr>
+        <w:ilvl w:val="6"/>
+        <w:numId w:val="26"/>
+      </w:numPr>
+      <w:tabs>
+        <w:tab w:val="left" w:pos="1304"/>
+      </w:tabs>
       <w:spacing w:before="40" w:after="0"/>
       <w:outlineLvl w:val="6"/>
     </w:pPr>
@@ -2646,10 +2729,17 @@
     <w:uiPriority w:val="9"/>
     <w:unhideWhenUsed/>
     <w:qFormat/>
-    <w:rsid w:val="009B322C"/>
+    <w:rsid w:val="007E5831"/>
     <w:pPr>
       <w:keepNext/>
       <w:keepLines/>
+      <w:numPr>
+        <w:ilvl w:val="7"/>
+        <w:numId w:val="26"/>
+      </w:numPr>
+      <w:tabs>
+        <w:tab w:val="left" w:pos="1418"/>
+      </w:tabs>
       <w:spacing w:before="40" w:after="0"/>
       <w:outlineLvl w:val="7"/>
     </w:pPr>
@@ -2668,10 +2758,17 @@
     <w:uiPriority w:val="9"/>
     <w:unhideWhenUsed/>
     <w:qFormat/>
-    <w:rsid w:val="009B322C"/>
+    <w:rsid w:val="007E5831"/>
     <w:pPr>
       <w:keepNext/>
       <w:keepLines/>
+      <w:numPr>
+        <w:ilvl w:val="8"/>
+        <w:numId w:val="26"/>
+      </w:numPr>
+      <w:tabs>
+        <w:tab w:val="left" w:pos="1531"/>
+      </w:tabs>
       <w:spacing w:before="40" w:after="0"/>
       <w:outlineLvl w:val="8"/>
     </w:pPr>
@@ -2724,7 +2821,7 @@
   <w:style w:type="numbering" w:customStyle="1" w:styleId="NumberedList">
     <w:name w:val="Numbered List"/>
     <w:uiPriority w:val="99"/>
-    <w:rsid w:val="000F1A3F"/>
+    <w:rsid w:val="00B11CEB"/>
     <w:pPr>
       <w:numPr>
         <w:numId w:val="14"/>
@@ -2798,7 +2895,7 @@
     <w:basedOn w:val="DefaultParagraphFont"/>
     <w:link w:val="Heading1"/>
     <w:uiPriority w:val="9"/>
-    <w:rsid w:val="009B322C"/>
+    <w:rsid w:val="007E5831"/>
     <w:rPr>
       <w:rFonts w:asciiTheme="majorHAnsi" w:eastAsiaTheme="majorEastAsia" w:hAnsiTheme="majorHAnsi" w:cstheme="majorBidi"/>
       <w:color w:val="2F5496" w:themeColor="accent1" w:themeShade="BF"/>
@@ -2812,10 +2909,10 @@
     <w:link w:val="ListNumberChar"/>
     <w:uiPriority w:val="99"/>
     <w:unhideWhenUsed/>
-    <w:rsid w:val="00401F40"/>
-    <w:pPr>
-      <w:numPr>
-        <w:numId w:val="19"/>
+    <w:rsid w:val="00B11CEB"/>
+    <w:pPr>
+      <w:numPr>
+        <w:numId w:val="14"/>
       </w:numPr>
       <w:contextualSpacing/>
     </w:pPr>
@@ -2873,7 +2970,7 @@
     <w:basedOn w:val="DefaultParagraphFont"/>
     <w:link w:val="Heading2"/>
     <w:uiPriority w:val="9"/>
-    <w:rsid w:val="009B322C"/>
+    <w:rsid w:val="007E5831"/>
     <w:rPr>
       <w:rFonts w:asciiTheme="majorHAnsi" w:eastAsiaTheme="majorEastAsia" w:hAnsiTheme="majorHAnsi" w:cstheme="majorBidi"/>
       <w:color w:val="2F5496" w:themeColor="accent1" w:themeShade="BF"/>
@@ -2886,7 +2983,7 @@
     <w:basedOn w:val="DefaultParagraphFont"/>
     <w:link w:val="Heading3"/>
     <w:uiPriority w:val="9"/>
-    <w:rsid w:val="009B322C"/>
+    <w:rsid w:val="007E5831"/>
     <w:rPr>
       <w:rFonts w:asciiTheme="majorHAnsi" w:eastAsiaTheme="majorEastAsia" w:hAnsiTheme="majorHAnsi" w:cstheme="majorBidi"/>
       <w:color w:val="1F3763" w:themeColor="accent1" w:themeShade="7F"/>
@@ -2899,7 +2996,7 @@
     <w:basedOn w:val="DefaultParagraphFont"/>
     <w:link w:val="Heading4"/>
     <w:uiPriority w:val="9"/>
-    <w:rsid w:val="009B322C"/>
+    <w:rsid w:val="007E5831"/>
     <w:rPr>
       <w:rFonts w:asciiTheme="majorHAnsi" w:eastAsiaTheme="majorEastAsia" w:hAnsiTheme="majorHAnsi" w:cstheme="majorBidi"/>
       <w:i/>
@@ -2912,7 +3009,7 @@
     <w:basedOn w:val="DefaultParagraphFont"/>
     <w:link w:val="Heading5"/>
     <w:uiPriority w:val="9"/>
-    <w:rsid w:val="009B322C"/>
+    <w:rsid w:val="007E5831"/>
     <w:rPr>
       <w:rFonts w:asciiTheme="majorHAnsi" w:eastAsiaTheme="majorEastAsia" w:hAnsiTheme="majorHAnsi" w:cstheme="majorBidi"/>
       <w:color w:val="2F5496" w:themeColor="accent1" w:themeShade="BF"/>
@@ -2923,7 +3020,7 @@
     <w:basedOn w:val="DefaultParagraphFont"/>
     <w:link w:val="Heading6"/>
     <w:uiPriority w:val="9"/>
-    <w:rsid w:val="009B322C"/>
+    <w:rsid w:val="007E5831"/>
     <w:rPr>
       <w:rFonts w:asciiTheme="majorHAnsi" w:eastAsiaTheme="majorEastAsia" w:hAnsiTheme="majorHAnsi" w:cstheme="majorBidi"/>
       <w:color w:val="1F3763" w:themeColor="accent1" w:themeShade="7F"/>
@@ -2934,7 +3031,7 @@
     <w:basedOn w:val="DefaultParagraphFont"/>
     <w:link w:val="Heading7"/>
     <w:uiPriority w:val="9"/>
-    <w:rsid w:val="009B322C"/>
+    <w:rsid w:val="007E5831"/>
     <w:rPr>
       <w:rFonts w:asciiTheme="majorHAnsi" w:eastAsiaTheme="majorEastAsia" w:hAnsiTheme="majorHAnsi" w:cstheme="majorBidi"/>
       <w:i/>
@@ -2947,7 +3044,7 @@
     <w:basedOn w:val="DefaultParagraphFont"/>
     <w:link w:val="Heading8"/>
     <w:uiPriority w:val="9"/>
-    <w:rsid w:val="009B322C"/>
+    <w:rsid w:val="007E5831"/>
     <w:rPr>
       <w:rFonts w:asciiTheme="majorHAnsi" w:eastAsiaTheme="majorEastAsia" w:hAnsiTheme="majorHAnsi" w:cstheme="majorBidi"/>
       <w:color w:val="272727" w:themeColor="text1" w:themeTint="D8"/>
@@ -2960,7 +3057,7 @@
     <w:basedOn w:val="DefaultParagraphFont"/>
     <w:link w:val="Heading9"/>
     <w:uiPriority w:val="9"/>
-    <w:rsid w:val="009B322C"/>
+    <w:rsid w:val="007E5831"/>
     <w:rPr>
       <w:rFonts w:asciiTheme="majorHAnsi" w:eastAsiaTheme="majorEastAsia" w:hAnsiTheme="majorHAnsi" w:cstheme="majorBidi"/>
       <w:i/>
@@ -3051,7 +3148,7 @@
     <w:basedOn w:val="DefaultParagraphFont"/>
     <w:link w:val="ListNumber"/>
     <w:uiPriority w:val="99"/>
-    <w:rsid w:val="00EB2BC0"/>
+    <w:rsid w:val="00B11CEB"/>
   </w:style>
   <w:style w:type="character" w:customStyle="1" w:styleId="ListBullet6Char">
     <w:name w:val="List Bullet 6 Char"/>
@@ -3318,16 +3415,16 @@
       </w:tcPr>
     </w:tblStylePr>
   </w:style>
-  <w:style w:type="paragraph" w:customStyle="1" w:styleId="HeadingNumbered1">
-    <w:name w:val="Heading Numbered 1"/>
+  <w:style w:type="paragraph" w:customStyle="1" w:styleId="HeadingUnnumbered1">
+    <w:name w:val="Heading Unnumbered 1"/>
     <w:basedOn w:val="Heading1"/>
     <w:next w:val="BodyText"/>
-    <w:link w:val="HeadingNumbered1Char"/>
-    <w:qFormat/>
-    <w:rsid w:val="00C61743"/>
-    <w:pPr>
-      <w:numPr>
-        <w:numId w:val="25"/>
+    <w:link w:val="HeadingUnnumbered1Char"/>
+    <w:qFormat/>
+    <w:rsid w:val="00120A69"/>
+    <w:pPr>
+      <w:numPr>
+        <w:numId w:val="0"/>
       </w:numPr>
     </w:pPr>
   </w:style>
@@ -3467,24 +3564,24 @@
       </w:tcPr>
     </w:tblStylePr>
   </w:style>
-  <w:style w:type="paragraph" w:customStyle="1" w:styleId="HeadingNumbered2">
-    <w:name w:val="Heading Numbered 2"/>
+  <w:style w:type="paragraph" w:customStyle="1" w:styleId="HeadingUnnumbered2">
+    <w:name w:val="Heading Unnumbered 2"/>
     <w:basedOn w:val="Heading2"/>
     <w:next w:val="BodyText"/>
-    <w:link w:val="HeadingNumbered2Char"/>
-    <w:qFormat/>
-    <w:rsid w:val="00C61743"/>
-    <w:pPr>
-      <w:numPr>
-        <w:ilvl w:val="1"/>
-        <w:numId w:val="25"/>
-      </w:numPr>
-    </w:pPr>
-  </w:style>
-  <w:style w:type="character" w:customStyle="1" w:styleId="HeadingNumbered1Char">
-    <w:name w:val="Heading Numbered 1 Char"/>
+    <w:link w:val="HeadingUnnumbered2Char"/>
+    <w:qFormat/>
+    <w:rsid w:val="00120A69"/>
+    <w:pPr>
+      <w:numPr>
+        <w:ilvl w:val="0"/>
+        <w:numId w:val="0"/>
+      </w:numPr>
+    </w:pPr>
+  </w:style>
+  <w:style w:type="character" w:customStyle="1" w:styleId="HeadingUnnumbered1Char">
+    <w:name w:val="Heading Unnumbered 1 Char"/>
     <w:basedOn w:val="Heading1Char"/>
-    <w:link w:val="HeadingNumbered1"/>
+    <w:link w:val="HeadingUnnumbered1"/>
     <w:rsid w:val="001E1B54"/>
     <w:rPr>
       <w:rFonts w:asciiTheme="majorHAnsi" w:eastAsiaTheme="majorEastAsia" w:hAnsiTheme="majorHAnsi" w:cstheme="majorBidi"/>
@@ -3493,24 +3590,24 @@
       <w:szCs w:val="32"/>
     </w:rPr>
   </w:style>
-  <w:style w:type="paragraph" w:customStyle="1" w:styleId="HeadingNumbered3">
-    <w:name w:val="Heading Numbered 3"/>
+  <w:style w:type="paragraph" w:customStyle="1" w:styleId="HeadingUnnumbered3">
+    <w:name w:val="Heading Unnumbered 3"/>
     <w:basedOn w:val="Heading3"/>
     <w:next w:val="BodyText"/>
-    <w:link w:val="HeadingNumbered3Char"/>
-    <w:qFormat/>
-    <w:rsid w:val="00C61743"/>
-    <w:pPr>
-      <w:numPr>
-        <w:ilvl w:val="2"/>
-        <w:numId w:val="25"/>
-      </w:numPr>
-    </w:pPr>
-  </w:style>
-  <w:style w:type="character" w:customStyle="1" w:styleId="HeadingNumbered2Char">
-    <w:name w:val="Heading Numbered 2 Char"/>
+    <w:link w:val="HeadingUnnumbered3Char"/>
+    <w:qFormat/>
+    <w:rsid w:val="00120A69"/>
+    <w:pPr>
+      <w:numPr>
+        <w:ilvl w:val="0"/>
+        <w:numId w:val="0"/>
+      </w:numPr>
+    </w:pPr>
+  </w:style>
+  <w:style w:type="character" w:customStyle="1" w:styleId="HeadingUnnumbered2Char">
+    <w:name w:val="Heading Unnumbered 2 Char"/>
     <w:basedOn w:val="Heading2Char"/>
-    <w:link w:val="HeadingNumbered2"/>
+    <w:link w:val="HeadingUnnumbered2"/>
     <w:rsid w:val="001E1B54"/>
     <w:rPr>
       <w:rFonts w:asciiTheme="majorHAnsi" w:eastAsiaTheme="majorEastAsia" w:hAnsiTheme="majorHAnsi" w:cstheme="majorBidi"/>
@@ -3519,24 +3616,24 @@
       <w:szCs w:val="26"/>
     </w:rPr>
   </w:style>
-  <w:style w:type="paragraph" w:customStyle="1" w:styleId="HeadingNumbered4">
-    <w:name w:val="Heading Numbered 4"/>
+  <w:style w:type="paragraph" w:customStyle="1" w:styleId="HeadingUnnumbered4">
+    <w:name w:val="Heading Unnumbered 4"/>
     <w:basedOn w:val="Heading4"/>
     <w:next w:val="BodyText"/>
-    <w:link w:val="HeadingNumbered4Char"/>
-    <w:qFormat/>
-    <w:rsid w:val="00C61743"/>
-    <w:pPr>
-      <w:numPr>
-        <w:ilvl w:val="3"/>
-        <w:numId w:val="25"/>
-      </w:numPr>
-    </w:pPr>
-  </w:style>
-  <w:style w:type="character" w:customStyle="1" w:styleId="HeadingNumbered3Char">
-    <w:name w:val="Heading Numbered 3 Char"/>
+    <w:link w:val="HeadingUnnumbered4Char"/>
+    <w:qFormat/>
+    <w:rsid w:val="00120A69"/>
+    <w:pPr>
+      <w:numPr>
+        <w:ilvl w:val="0"/>
+        <w:numId w:val="0"/>
+      </w:numPr>
+    </w:pPr>
+  </w:style>
+  <w:style w:type="character" w:customStyle="1" w:styleId="HeadingUnnumbered3Char">
+    <w:name w:val="Heading Unnumbered 3 Char"/>
     <w:basedOn w:val="Heading3Char"/>
-    <w:link w:val="HeadingNumbered3"/>
+    <w:link w:val="HeadingUnnumbered3"/>
     <w:rsid w:val="009A58C6"/>
     <w:rPr>
       <w:rFonts w:asciiTheme="majorHAnsi" w:eastAsiaTheme="majorEastAsia" w:hAnsiTheme="majorHAnsi" w:cstheme="majorBidi"/>
@@ -3545,24 +3642,24 @@
       <w:szCs w:val="24"/>
     </w:rPr>
   </w:style>
-  <w:style w:type="paragraph" w:customStyle="1" w:styleId="HeadingNumbered5">
-    <w:name w:val="Heading Numbered 5"/>
+  <w:style w:type="paragraph" w:customStyle="1" w:styleId="HeadingUnnumbered5">
+    <w:name w:val="Heading Unnumbered 5"/>
     <w:basedOn w:val="Heading5"/>
     <w:next w:val="BodyText"/>
-    <w:link w:val="HeadingNumbered5Char"/>
-    <w:qFormat/>
-    <w:rsid w:val="00C61743"/>
-    <w:pPr>
-      <w:numPr>
-        <w:ilvl w:val="4"/>
-        <w:numId w:val="25"/>
-      </w:numPr>
-    </w:pPr>
-  </w:style>
-  <w:style w:type="character" w:customStyle="1" w:styleId="HeadingNumbered4Char">
-    <w:name w:val="Heading Numbered 4 Char"/>
+    <w:link w:val="HeadingUnnumbered5Char"/>
+    <w:qFormat/>
+    <w:rsid w:val="00120A69"/>
+    <w:pPr>
+      <w:numPr>
+        <w:ilvl w:val="0"/>
+        <w:numId w:val="0"/>
+      </w:numPr>
+    </w:pPr>
+  </w:style>
+  <w:style w:type="character" w:customStyle="1" w:styleId="HeadingUnnumbered4Char">
+    <w:name w:val="Heading Unnumbered 4 Char"/>
     <w:basedOn w:val="Heading4Char"/>
-    <w:link w:val="HeadingNumbered4"/>
+    <w:link w:val="HeadingUnnumbered4"/>
     <w:rsid w:val="009A58C6"/>
     <w:rPr>
       <w:rFonts w:asciiTheme="majorHAnsi" w:eastAsiaTheme="majorEastAsia" w:hAnsiTheme="majorHAnsi" w:cstheme="majorBidi"/>
@@ -3571,72 +3668,72 @@
       <w:color w:val="2F5496" w:themeColor="accent1" w:themeShade="BF"/>
     </w:rPr>
   </w:style>
-  <w:style w:type="paragraph" w:customStyle="1" w:styleId="HeadingNumbered6">
-    <w:name w:val="Heading Numbered 6"/>
+  <w:style w:type="paragraph" w:customStyle="1" w:styleId="HeadingUnnumbered6">
+    <w:name w:val="Heading Unnumbered 6"/>
     <w:basedOn w:val="Heading6"/>
     <w:next w:val="BodyText"/>
-    <w:link w:val="HeadingNumbered6Char"/>
-    <w:qFormat/>
-    <w:rsid w:val="00C61743"/>
-    <w:pPr>
-      <w:numPr>
-        <w:ilvl w:val="5"/>
-        <w:numId w:val="25"/>
-      </w:numPr>
-    </w:pPr>
-  </w:style>
-  <w:style w:type="character" w:customStyle="1" w:styleId="HeadingNumbered5Char">
-    <w:name w:val="Heading Numbered 5 Char"/>
+    <w:link w:val="HeadingUnnumbered6Char"/>
+    <w:qFormat/>
+    <w:rsid w:val="00120A69"/>
+    <w:pPr>
+      <w:numPr>
+        <w:ilvl w:val="0"/>
+        <w:numId w:val="0"/>
+      </w:numPr>
+    </w:pPr>
+  </w:style>
+  <w:style w:type="character" w:customStyle="1" w:styleId="HeadingUnnumbered5Char">
+    <w:name w:val="Heading Unnumbered 5 Char"/>
     <w:basedOn w:val="Heading5Char"/>
-    <w:link w:val="HeadingNumbered5"/>
+    <w:link w:val="HeadingUnnumbered5"/>
     <w:rsid w:val="009A58C6"/>
     <w:rPr>
       <w:rFonts w:asciiTheme="majorHAnsi" w:eastAsiaTheme="majorEastAsia" w:hAnsiTheme="majorHAnsi" w:cstheme="majorBidi"/>
       <w:color w:val="2F5496" w:themeColor="accent1" w:themeShade="BF"/>
     </w:rPr>
   </w:style>
-  <w:style w:type="paragraph" w:customStyle="1" w:styleId="HeadingNumbered7">
-    <w:name w:val="Heading Numbered 7"/>
+  <w:style w:type="paragraph" w:customStyle="1" w:styleId="HeadingUnnumbered7">
+    <w:name w:val="Heading Unnumbered 7"/>
     <w:basedOn w:val="Heading7"/>
     <w:next w:val="BodyText"/>
-    <w:link w:val="HeadingNumbered7Char"/>
-    <w:qFormat/>
-    <w:rsid w:val="00C61743"/>
-    <w:pPr>
-      <w:numPr>
-        <w:ilvl w:val="6"/>
-        <w:numId w:val="25"/>
-      </w:numPr>
-    </w:pPr>
-  </w:style>
-  <w:style w:type="character" w:customStyle="1" w:styleId="HeadingNumbered6Char">
-    <w:name w:val="Heading Numbered 6 Char"/>
+    <w:link w:val="HeadingUnnumbered7Char"/>
+    <w:qFormat/>
+    <w:rsid w:val="00120A69"/>
+    <w:pPr>
+      <w:numPr>
+        <w:ilvl w:val="0"/>
+        <w:numId w:val="0"/>
+      </w:numPr>
+    </w:pPr>
+  </w:style>
+  <w:style w:type="character" w:customStyle="1" w:styleId="HeadingUnnumbered6Char">
+    <w:name w:val="Heading Unnumbered 6 Char"/>
     <w:basedOn w:val="Heading6Char"/>
-    <w:link w:val="HeadingNumbered6"/>
+    <w:link w:val="HeadingUnnumbered6"/>
     <w:rsid w:val="009A58C6"/>
     <w:rPr>
       <w:rFonts w:asciiTheme="majorHAnsi" w:eastAsiaTheme="majorEastAsia" w:hAnsiTheme="majorHAnsi" w:cstheme="majorBidi"/>
       <w:color w:val="1F3763" w:themeColor="accent1" w:themeShade="7F"/>
     </w:rPr>
   </w:style>
-  <w:style w:type="paragraph" w:customStyle="1" w:styleId="HeadingNumbered8">
-    <w:name w:val="Heading Numbered 8"/>
+  <w:style w:type="paragraph" w:customStyle="1" w:styleId="HeadingUnnumbered8">
+    <w:name w:val="Heading Unnumbered 8"/>
     <w:basedOn w:val="Heading8"/>
     <w:next w:val="BodyText"/>
-    <w:link w:val="HeadingNumbered8Char"/>
-    <w:qFormat/>
-    <w:rsid w:val="00C61743"/>
-    <w:pPr>
-      <w:numPr>
-        <w:ilvl w:val="7"/>
-        <w:numId w:val="25"/>
-      </w:numPr>
-    </w:pPr>
-  </w:style>
-  <w:style w:type="character" w:customStyle="1" w:styleId="HeadingNumbered7Char">
-    <w:name w:val="Heading Numbered 7 Char"/>
+    <w:link w:val="HeadingUnnumbered8Char"/>
+    <w:qFormat/>
+    <w:rsid w:val="00120A69"/>
+    <w:pPr>
+      <w:numPr>
+        <w:ilvl w:val="0"/>
+        <w:numId w:val="0"/>
+      </w:numPr>
+    </w:pPr>
+  </w:style>
+  <w:style w:type="character" w:customStyle="1" w:styleId="HeadingUnnumbered7Char">
+    <w:name w:val="Heading Unnumbered 7 Char"/>
     <w:basedOn w:val="Heading7Char"/>
-    <w:link w:val="HeadingNumbered7"/>
+    <w:link w:val="HeadingUnnumbered7"/>
     <w:rsid w:val="009A58C6"/>
     <w:rPr>
       <w:rFonts w:asciiTheme="majorHAnsi" w:eastAsiaTheme="majorEastAsia" w:hAnsiTheme="majorHAnsi" w:cstheme="majorBidi"/>
@@ -3645,24 +3742,24 @@
       <w:color w:val="1F3763" w:themeColor="accent1" w:themeShade="7F"/>
     </w:rPr>
   </w:style>
-  <w:style w:type="paragraph" w:customStyle="1" w:styleId="HeadingNumbered9">
-    <w:name w:val="Heading Numbered 9"/>
+  <w:style w:type="paragraph" w:customStyle="1" w:styleId="HeadingUnnumbered9">
+    <w:name w:val="Heading Unnumbered 9"/>
     <w:basedOn w:val="Heading9"/>
     <w:next w:val="BodyText"/>
-    <w:link w:val="HeadingNumbered9Char"/>
-    <w:qFormat/>
-    <w:rsid w:val="00C61743"/>
-    <w:pPr>
-      <w:numPr>
-        <w:ilvl w:val="8"/>
-        <w:numId w:val="25"/>
-      </w:numPr>
-    </w:pPr>
-  </w:style>
-  <w:style w:type="character" w:customStyle="1" w:styleId="HeadingNumbered8Char">
-    <w:name w:val="Heading Numbered 8 Char"/>
+    <w:link w:val="HeadingUnnumbered9Char"/>
+    <w:qFormat/>
+    <w:rsid w:val="00120A69"/>
+    <w:pPr>
+      <w:numPr>
+        <w:ilvl w:val="0"/>
+        <w:numId w:val="0"/>
+      </w:numPr>
+    </w:pPr>
+  </w:style>
+  <w:style w:type="character" w:customStyle="1" w:styleId="HeadingUnnumbered8Char">
+    <w:name w:val="Heading Unnumbered 8 Char"/>
     <w:basedOn w:val="Heading8Char"/>
-    <w:link w:val="HeadingNumbered8"/>
+    <w:link w:val="HeadingUnnumbered8"/>
     <w:rsid w:val="009A58C6"/>
     <w:rPr>
       <w:rFonts w:asciiTheme="majorHAnsi" w:eastAsiaTheme="majorEastAsia" w:hAnsiTheme="majorHAnsi" w:cstheme="majorBidi"/>
@@ -3671,20 +3768,20 @@
       <w:szCs w:val="21"/>
     </w:rPr>
   </w:style>
-  <w:style w:type="numbering" w:customStyle="1" w:styleId="NumberedHeadings">
-    <w:name w:val="Numbered Headings"/>
-    <w:uiPriority w:val="99"/>
-    <w:rsid w:val="00C61743"/>
+  <w:style w:type="numbering" w:customStyle="1" w:styleId="DefaultNumbering">
+    <w:name w:val="Default Numbering"/>
+    <w:uiPriority w:val="99"/>
+    <w:rsid w:val="00C05377"/>
     <w:pPr>
       <w:numPr>
         <w:numId w:val="20"/>
       </w:numPr>
     </w:pPr>
   </w:style>
-  <w:style w:type="character" w:customStyle="1" w:styleId="HeadingNumbered9Char">
-    <w:name w:val="Heading Numbered 9 Char"/>
+  <w:style w:type="character" w:customStyle="1" w:styleId="HeadingUnnumbered9Char">
+    <w:name w:val="Heading Unnumbered 9 Char"/>
     <w:basedOn w:val="Heading9Char"/>
-    <w:link w:val="HeadingNumbered9"/>
+    <w:link w:val="HeadingUnnumbered9"/>
     <w:rsid w:val="009A58C6"/>
     <w:rPr>
       <w:rFonts w:asciiTheme="majorHAnsi" w:eastAsiaTheme="majorEastAsia" w:hAnsiTheme="majorHAnsi" w:cstheme="majorBidi"/>
@@ -3924,6 +4021,2085 @@
       <w:rFonts w:ascii="Segoe UI" w:hAnsi="Segoe UI" w:cs="Segoe UI"/>
       <w:sz w:val="18"/>
       <w:szCs w:val="18"/>
+    </w:rPr>
+  </w:style>
+  <w:style w:type="paragraph" w:customStyle="1" w:styleId="PSTableHeader">
+    <w:name w:val="PS Table Header"/>
+    <w:basedOn w:val="BodyText"/>
+    <w:link w:val="PSTableHeaderChar"/>
+    <w:qFormat/>
+    <w:rsid w:val="00A40F36"/>
+    <w:pPr>
+      <w:spacing w:line="240" w:lineRule="auto"/>
+    </w:pPr>
+    <w:rPr>
+      <w:b/>
+      <w:bCs/>
+    </w:rPr>
+  </w:style>
+  <w:style w:type="paragraph" w:customStyle="1" w:styleId="PSTableBody">
+    <w:name w:val="PS Table Body"/>
+    <w:basedOn w:val="BodyText"/>
+    <w:link w:val="PSTableBodyChar"/>
+    <w:qFormat/>
+    <w:rsid w:val="00A40F36"/>
+    <w:pPr>
+      <w:spacing w:line="240" w:lineRule="auto"/>
+    </w:pPr>
+  </w:style>
+  <w:style w:type="character" w:customStyle="1" w:styleId="PSTableHeaderChar">
+    <w:name w:val="PS Table Header Char"/>
+    <w:basedOn w:val="BodyTextChar"/>
+    <w:link w:val="PSTableHeader"/>
+    <w:rsid w:val="00A40F36"/>
+    <w:rPr>
+      <w:b/>
+      <w:bCs/>
+    </w:rPr>
+  </w:style>
+  <w:style w:type="character" w:customStyle="1" w:styleId="PSTableBodyChar">
+    <w:name w:val="PS Table Body Char"/>
+    <w:basedOn w:val="BodyTextChar"/>
+    <w:link w:val="PSTableBody"/>
+    <w:rsid w:val="00A40F36"/>
+  </w:style>
+  <w:style w:type="paragraph" w:customStyle="1" w:styleId="Paraindent">
+    <w:name w:val="Para indent"/>
+    <w:basedOn w:val="BodyText"/>
+    <w:link w:val="ParaindentChar"/>
+    <w:qFormat/>
+    <w:rsid w:val="00CE4895"/>
+    <w:pPr>
+      <w:ind w:left="454"/>
+    </w:pPr>
+  </w:style>
+  <w:style w:type="paragraph" w:customStyle="1" w:styleId="Paraindent2">
+    <w:name w:val="Para indent 2"/>
+    <w:basedOn w:val="BodyText"/>
+    <w:link w:val="Paraindent2Char"/>
+    <w:qFormat/>
+    <w:rsid w:val="00CE4895"/>
+    <w:pPr>
+      <w:ind w:left="680"/>
+    </w:pPr>
+  </w:style>
+  <w:style w:type="character" w:customStyle="1" w:styleId="ParaindentChar">
+    <w:name w:val="Para indent Char"/>
+    <w:basedOn w:val="BodyTextChar"/>
+    <w:link w:val="Paraindent"/>
+    <w:rsid w:val="00CE4895"/>
+  </w:style>
+  <w:style w:type="paragraph" w:customStyle="1" w:styleId="Paraindent3">
+    <w:name w:val="Para indent 3"/>
+    <w:basedOn w:val="BodyText"/>
+    <w:link w:val="Paraindent3Char"/>
+    <w:qFormat/>
+    <w:rsid w:val="00CE4895"/>
+    <w:pPr>
+      <w:ind w:left="851"/>
+    </w:pPr>
+  </w:style>
+  <w:style w:type="character" w:customStyle="1" w:styleId="Paraindent2Char">
+    <w:name w:val="Para indent 2 Char"/>
+    <w:basedOn w:val="BodyTextChar"/>
+    <w:link w:val="Paraindent2"/>
+    <w:rsid w:val="00CE4895"/>
+  </w:style>
+  <w:style w:type="paragraph" w:customStyle="1" w:styleId="Paraindent4">
+    <w:name w:val="Para indent 4"/>
+    <w:basedOn w:val="BodyText"/>
+    <w:link w:val="Paraindent4Char"/>
+    <w:qFormat/>
+    <w:rsid w:val="007A043D"/>
+    <w:pPr>
+      <w:ind w:left="964"/>
+    </w:pPr>
+  </w:style>
+  <w:style w:type="character" w:customStyle="1" w:styleId="Paraindent3Char">
+    <w:name w:val="Para indent 3 Char"/>
+    <w:basedOn w:val="BodyTextChar"/>
+    <w:link w:val="Paraindent3"/>
+    <w:rsid w:val="00CE4895"/>
+  </w:style>
+  <w:style w:type="paragraph" w:customStyle="1" w:styleId="Paraindent5">
+    <w:name w:val="Para indent 5"/>
+    <w:basedOn w:val="BodyText"/>
+    <w:link w:val="Paraindent5Char"/>
+    <w:qFormat/>
+    <w:rsid w:val="007A043D"/>
+    <w:pPr>
+      <w:ind w:left="1077"/>
+    </w:pPr>
+  </w:style>
+  <w:style w:type="character" w:customStyle="1" w:styleId="Paraindent4Char">
+    <w:name w:val="Para indent 4 Char"/>
+    <w:basedOn w:val="BodyTextChar"/>
+    <w:link w:val="Paraindent4"/>
+    <w:rsid w:val="007A043D"/>
+  </w:style>
+  <w:style w:type="paragraph" w:customStyle="1" w:styleId="Paraindent6">
+    <w:name w:val="Para indent 6"/>
+    <w:basedOn w:val="BodyText"/>
+    <w:link w:val="Paraindent6Char"/>
+    <w:qFormat/>
+    <w:rsid w:val="007A043D"/>
+    <w:pPr>
+      <w:ind w:left="1191"/>
+    </w:pPr>
+  </w:style>
+  <w:style w:type="character" w:customStyle="1" w:styleId="Paraindent5Char">
+    <w:name w:val="Para indent 5 Char"/>
+    <w:basedOn w:val="BodyTextChar"/>
+    <w:link w:val="Paraindent5"/>
+    <w:rsid w:val="007A043D"/>
+  </w:style>
+  <w:style w:type="paragraph" w:customStyle="1" w:styleId="Paraindent7">
+    <w:name w:val="Para indent 7"/>
+    <w:basedOn w:val="BodyText"/>
+    <w:link w:val="Paraindent7Char"/>
+    <w:qFormat/>
+    <w:rsid w:val="007A043D"/>
+    <w:pPr>
+      <w:ind w:left="1304"/>
+    </w:pPr>
+  </w:style>
+  <w:style w:type="character" w:customStyle="1" w:styleId="Paraindent6Char">
+    <w:name w:val="Para indent 6 Char"/>
+    <w:basedOn w:val="BodyTextChar"/>
+    <w:link w:val="Paraindent6"/>
+    <w:rsid w:val="007A043D"/>
+  </w:style>
+  <w:style w:type="paragraph" w:customStyle="1" w:styleId="Paraindent8">
+    <w:name w:val="Para indent 8"/>
+    <w:basedOn w:val="BodyText"/>
+    <w:link w:val="Paraindent8Char"/>
+    <w:qFormat/>
+    <w:rsid w:val="007A043D"/>
+    <w:pPr>
+      <w:ind w:left="1418"/>
+    </w:pPr>
+  </w:style>
+  <w:style w:type="character" w:customStyle="1" w:styleId="Paraindent7Char">
+    <w:name w:val="Para indent 7 Char"/>
+    <w:basedOn w:val="BodyTextChar"/>
+    <w:link w:val="Paraindent7"/>
+    <w:rsid w:val="007A043D"/>
+  </w:style>
+  <w:style w:type="paragraph" w:customStyle="1" w:styleId="Paraindent9">
+    <w:name w:val="Para indent 9"/>
+    <w:basedOn w:val="BodyText"/>
+    <w:link w:val="Paraindent9Char"/>
+    <w:qFormat/>
+    <w:rsid w:val="007A043D"/>
+    <w:pPr>
+      <w:ind w:left="1531"/>
+    </w:pPr>
+  </w:style>
+  <w:style w:type="character" w:customStyle="1" w:styleId="Paraindent8Char">
+    <w:name w:val="Para indent 8 Char"/>
+    <w:basedOn w:val="BodyTextChar"/>
+    <w:link w:val="Paraindent8"/>
+    <w:rsid w:val="007A043D"/>
+  </w:style>
+  <w:style w:type="character" w:customStyle="1" w:styleId="Paraindent9Char">
+    <w:name w:val="Para indent 9 Char"/>
+    <w:basedOn w:val="BodyTextChar"/>
+    <w:link w:val="Paraindent9"/>
+    <w:rsid w:val="007A043D"/>
+  </w:style>
+  <w:style w:type="character" w:customStyle="1" w:styleId="PSReference">
+    <w:name w:val="PS Reference"/>
+    <w:basedOn w:val="DefaultParagraphFont"/>
+    <w:uiPriority w:val="1"/>
+    <w:qFormat/>
+    <w:rsid w:val="00474D93"/>
+    <w:rPr>
+      <w:color w:val="2F5496" w:themeColor="accent1" w:themeShade="BF"/>
+      <w:u w:val="single"/>
+      <w:shd w:val="clear" w:color="auto" w:fill="FFFFFF"/>
+    </w:rPr>
+  </w:style>
+  <w:style w:type="character" w:customStyle="1" w:styleId="PSHyperlink">
+    <w:name w:val="PS Hyperlink"/>
+    <w:basedOn w:val="PSReference"/>
+    <w:uiPriority w:val="1"/>
+    <w:qFormat/>
+    <w:rsid w:val="005E0B41"/>
+    <w:rPr>
+      <w:color w:val="2F5496" w:themeColor="accent1" w:themeShade="BF"/>
+      <w:u w:val="single"/>
+      <w:shd w:val="clear" w:color="auto" w:fill="FFFFFF"/>
+    </w:rPr>
+  </w:style>
+</w:styles>
+</file>
+
+<file path=word/stylesWithEffects.xml><?xml version="1.0" encoding="utf-8"?>
+<w:styles xmlns:wpc="http://schemas.microsoft.com/office/word/2010/wordprocessingCanvas" xmlns:mc="http://schemas.openxmlformats.org/markup-compatibility/2006" xmlns:o="urn:schemas-microsoft-com:office:office" xmlns:r="http://schemas.openxmlformats.org/officeDocument/2006/relationships" xmlns:m="http://schemas.openxmlformats.org/officeDocument/2006/math" xmlns:v="urn:schemas-microsoft-com:vml" xmlns:wp14="http://schemas.microsoft.com/office/word/2010/wordprocessingDrawing" xmlns:wp="http://schemas.openxmlformats.org/drawingml/2006/wordprocessingDrawing" xmlns:w10="urn:schemas-microsoft-com:office:word" xmlns:w="http://schemas.openxmlformats.org/wordprocessingml/2006/main" xmlns:w14="http://schemas.microsoft.com/office/word/2010/wordml" xmlns:wpg="http://schemas.microsoft.com/office/word/2010/wordprocessingGroup" xmlns:wpi="http://schemas.microsoft.com/office/word/2010/wordprocessingInk" xmlns:wne="http://schemas.microsoft.com/office/word/2006/wordml" xmlns:wps="http://schemas.microsoft.com/office/word/2010/wordprocessingShape" mc:Ignorable="w14 wp14">
+  <w:docDefaults>
+    <w:rPrDefault>
+      <w:rPr>
+        <w:rFonts w:asciiTheme="minorHAnsi" w:eastAsiaTheme="minorHAnsi" w:hAnsiTheme="minorHAnsi" w:cstheme="minorBidi"/>
+        <w:sz w:val="22"/>
+        <w:szCs w:val="22"/>
+        <w:lang w:val="en-US" w:eastAsia="en-US" w:bidi="ar-SA"/>
+      </w:rPr>
+    </w:rPrDefault>
+    <w:pPrDefault>
+      <w:pPr>
+        <w:spacing w:after="160" w:line="259" w:lineRule="auto"/>
+      </w:pPr>
+    </w:pPrDefault>
+  </w:docDefaults>
+  <w:latentStyles w:defLockedState="0" w:defUIPriority="99" w:defSemiHidden="1" w:defUnhideWhenUsed="1" w:defQFormat="0" w:count="267">
+    <w:lsdException w:name="Normal" w:semiHidden="0" w:uiPriority="0" w:unhideWhenUsed="0" w:qFormat="1"/>
+    <w:lsdException w:name="heading 1" w:semiHidden="0" w:uiPriority="9" w:unhideWhenUsed="0" w:qFormat="1"/>
+    <w:lsdException w:name="heading 2" w:uiPriority="9" w:qFormat="1"/>
+    <w:lsdException w:name="heading 3" w:uiPriority="9" w:qFormat="1"/>
+    <w:lsdException w:name="heading 4" w:uiPriority="9" w:qFormat="1"/>
+    <w:lsdException w:name="heading 5" w:uiPriority="9" w:qFormat="1"/>
+    <w:lsdException w:name="heading 6" w:uiPriority="9" w:qFormat="1"/>
+    <w:lsdException w:name="heading 7" w:uiPriority="9" w:qFormat="1"/>
+    <w:lsdException w:name="heading 8" w:uiPriority="9" w:qFormat="1"/>
+    <w:lsdException w:name="heading 9" w:uiPriority="9" w:qFormat="1"/>
+    <w:lsdException w:name="toc 1" w:uiPriority="39"/>
+    <w:lsdException w:name="toc 2" w:uiPriority="39"/>
+    <w:lsdException w:name="toc 3" w:uiPriority="39"/>
+    <w:lsdException w:name="toc 4" w:uiPriority="39"/>
+    <w:lsdException w:name="toc 5" w:uiPriority="39"/>
+    <w:lsdException w:name="toc 6" w:uiPriority="39"/>
+    <w:lsdException w:name="toc 7" w:uiPriority="39"/>
+    <w:lsdException w:name="toc 8" w:uiPriority="39"/>
+    <w:lsdException w:name="toc 9" w:uiPriority="39"/>
+    <w:lsdException w:name="caption" w:uiPriority="35" w:qFormat="1"/>
+    <w:lsdException w:name="Title" w:semiHidden="0" w:uiPriority="10" w:unhideWhenUsed="0" w:qFormat="1"/>
+    <w:lsdException w:name="Default Paragraph Font" w:uiPriority="1"/>
+    <w:lsdException w:name="Subtitle" w:semiHidden="0" w:uiPriority="11" w:unhideWhenUsed="0" w:qFormat="1"/>
+    <w:lsdException w:name="Strong" w:semiHidden="0" w:uiPriority="22" w:unhideWhenUsed="0" w:qFormat="1"/>
+    <w:lsdException w:name="Emphasis" w:semiHidden="0" w:uiPriority="20" w:unhideWhenUsed="0" w:qFormat="1"/>
+    <w:lsdException w:name="Table Grid" w:semiHidden="0" w:uiPriority="39" w:unhideWhenUsed="0"/>
+    <w:lsdException w:name="Placeholder Text" w:unhideWhenUsed="0"/>
+    <w:lsdException w:name="No Spacing" w:semiHidden="0" w:uiPriority="1" w:unhideWhenUsed="0" w:qFormat="1"/>
+    <w:lsdException w:name="Light Shading" w:semiHidden="0" w:uiPriority="60" w:unhideWhenUsed="0"/>
+    <w:lsdException w:name="Light List" w:semiHidden="0" w:uiPriority="61" w:unhideWhenUsed="0"/>
+    <w:lsdException w:name="Light Grid" w:semiHidden="0" w:uiPriority="62" w:unhideWhenUsed="0"/>
+    <w:lsdException w:name="Medium Shading 1" w:semiHidden="0" w:uiPriority="63" w:unhideWhenUsed="0"/>
+    <w:lsdException w:name="Medium Shading 2" w:semiHidden="0" w:uiPriority="64" w:unhideWhenUsed="0"/>
+    <w:lsdException w:name="Medium List 1" w:semiHidden="0" w:uiPriority="65" w:unhideWhenUsed="0"/>
+    <w:lsdException w:name="Medium List 2" w:semiHidden="0" w:uiPriority="66" w:unhideWhenUsed="0"/>
+    <w:lsdException w:name="Medium Grid 1" w:semiHidden="0" w:uiPriority="67" w:unhideWhenUsed="0"/>
+    <w:lsdException w:name="Medium Grid 2" w:semiHidden="0" w:uiPriority="68" w:unhideWhenUsed="0"/>
+    <w:lsdException w:name="Medium Grid 3" w:semiHidden="0" w:uiPriority="69" w:unhideWhenUsed="0"/>
+    <w:lsdException w:name="Dark List" w:semiHidden="0" w:uiPriority="70" w:unhideWhenUsed="0"/>
+    <w:lsdException w:name="Colorful Shading" w:semiHidden="0" w:uiPriority="71" w:unhideWhenUsed="0"/>
+    <w:lsdException w:name="Colorful List" w:semiHidden="0" w:uiPriority="72" w:unhideWhenUsed="0"/>
+    <w:lsdException w:name="Colorful Grid" w:semiHidden="0" w:uiPriority="73" w:unhideWhenUsed="0"/>
+    <w:lsdException w:name="Light Shading Accent 1" w:semiHidden="0" w:uiPriority="60" w:unhideWhenUsed="0"/>
+    <w:lsdException w:name="Light List Accent 1" w:semiHidden="0" w:uiPriority="61" w:unhideWhenUsed="0"/>
+    <w:lsdException w:name="Light Grid Accent 1" w:semiHidden="0" w:uiPriority="62" w:unhideWhenUsed="0"/>
+    <w:lsdException w:name="Medium Shading 1 Accent 1" w:semiHidden="0" w:uiPriority="63" w:unhideWhenUsed="0"/>
+    <w:lsdException w:name="Medium Shading 2 Accent 1" w:semiHidden="0" w:uiPriority="64" w:unhideWhenUsed="0"/>
+    <w:lsdException w:name="Medium List 1 Accent 1" w:semiHidden="0" w:uiPriority="65" w:unhideWhenUsed="0"/>
+    <w:lsdException w:name="Revision" w:unhideWhenUsed="0"/>
+    <w:lsdException w:name="List Paragraph" w:semiHidden="0" w:uiPriority="34" w:unhideWhenUsed="0" w:qFormat="1"/>
+    <w:lsdException w:name="Quote" w:semiHidden="0" w:uiPriority="29" w:unhideWhenUsed="0" w:qFormat="1"/>
+    <w:lsdException w:name="Intense Quote" w:semiHidden="0" w:uiPriority="30" w:unhideWhenUsed="0" w:qFormat="1"/>
+    <w:lsdException w:name="Medium List 2 Accent 1" w:semiHidden="0" w:uiPriority="66" w:unhideWhenUsed="0"/>
+    <w:lsdException w:name="Medium Grid 1 Accent 1" w:semiHidden="0" w:uiPriority="67" w:unhideWhenUsed="0"/>
+    <w:lsdException w:name="Medium Grid 2 Accent 1" w:semiHidden="0" w:uiPriority="68" w:unhideWhenUsed="0"/>
+    <w:lsdException w:name="Medium Grid 3 Accent 1" w:semiHidden="0" w:uiPriority="69" w:unhideWhenUsed="0"/>
+    <w:lsdException w:name="Dark List Accent 1" w:semiHidden="0" w:uiPriority="70" w:unhideWhenUsed="0"/>
+    <w:lsdException w:name="Colorful Shading Accent 1" w:semiHidden="0" w:uiPriority="71" w:unhideWhenUsed="0"/>
+    <w:lsdException w:name="Colorful List Accent 1" w:semiHidden="0" w:uiPriority="72" w:unhideWhenUsed="0"/>
+    <w:lsdException w:name="Colorful Grid Accent 1" w:semiHidden="0" w:uiPriority="73" w:unhideWhenUsed="0"/>
+    <w:lsdException w:name="Light Shading Accent 2" w:semiHidden="0" w:uiPriority="60" w:unhideWhenUsed="0"/>
+    <w:lsdException w:name="Light List Accent 2" w:semiHidden="0" w:uiPriority="61" w:unhideWhenUsed="0"/>
+    <w:lsdException w:name="Light Grid Accent 2" w:semiHidden="0" w:uiPriority="62" w:unhideWhenUsed="0"/>
+    <w:lsdException w:name="Medium Shading 1 Accent 2" w:semiHidden="0" w:uiPriority="63" w:unhideWhenUsed="0"/>
+    <w:lsdException w:name="Medium Shading 2 Accent 2" w:semiHidden="0" w:uiPriority="64" w:unhideWhenUsed="0"/>
+    <w:lsdException w:name="Medium List 1 Accent 2" w:semiHidden="0" w:uiPriority="65" w:unhideWhenUsed="0"/>
+    <w:lsdException w:name="Medium List 2 Accent 2" w:semiHidden="0" w:uiPriority="66" w:unhideWhenUsed="0"/>
+    <w:lsdException w:name="Medium Grid 1 Accent 2" w:semiHidden="0" w:uiPriority="67" w:unhideWhenUsed="0"/>
+    <w:lsdException w:name="Medium Grid 2 Accent 2" w:semiHidden="0" w:uiPriority="68" w:unhideWhenUsed="0"/>
+    <w:lsdException w:name="Medium Grid 3 Accent 2" w:semiHidden="0" w:uiPriority="69" w:unhideWhenUsed="0"/>
+    <w:lsdException w:name="Dark List Accent 2" w:semiHidden="0" w:uiPriority="70" w:unhideWhenUsed="0"/>
+    <w:lsdException w:name="Colorful Shading Accent 2" w:semiHidden="0" w:uiPriority="71" w:unhideWhenUsed="0"/>
+    <w:lsdException w:name="Colorful List Accent 2" w:semiHidden="0" w:uiPriority="72" w:unhideWhenUsed="0"/>
+    <w:lsdException w:name="Colorful Grid Accent 2" w:semiHidden="0" w:uiPriority="73" w:unhideWhenUsed="0"/>
+    <w:lsdException w:name="Light Shading Accent 3" w:semiHidden="0" w:uiPriority="60" w:unhideWhenUsed="0"/>
+    <w:lsdException w:name="Light List Accent 3" w:semiHidden="0" w:uiPriority="61" w:unhideWhenUsed="0"/>
+    <w:lsdException w:name="Light Grid Accent 3" w:semiHidden="0" w:uiPriority="62" w:unhideWhenUsed="0"/>
+    <w:lsdException w:name="Medium Shading 1 Accent 3" w:semiHidden="0" w:uiPriority="63" w:unhideWhenUsed="0"/>
+    <w:lsdException w:name="Medium Shading 2 Accent 3" w:semiHidden="0" w:uiPriority="64" w:unhideWhenUsed="0"/>
+    <w:lsdException w:name="Medium List 1 Accent 3" w:semiHidden="0" w:uiPriority="65" w:unhideWhenUsed="0"/>
+    <w:lsdException w:name="Medium List 2 Accent 3" w:semiHidden="0" w:uiPriority="66" w:unhideWhenUsed="0"/>
+    <w:lsdException w:name="Medium Grid 1 Accent 3" w:semiHidden="0" w:uiPriority="67" w:unhideWhenUsed="0"/>
+    <w:lsdException w:name="Medium Grid 2 Accent 3" w:semiHidden="0" w:uiPriority="68" w:unhideWhenUsed="0"/>
+    <w:lsdException w:name="Medium Grid 3 Accent 3" w:semiHidden="0" w:uiPriority="69" w:unhideWhenUsed="0"/>
+    <w:lsdException w:name="Dark List Accent 3" w:semiHidden="0" w:uiPriority="70" w:unhideWhenUsed="0"/>
+    <w:lsdException w:name="Colorful Shading Accent 3" w:semiHidden="0" w:uiPriority="71" w:unhideWhenUsed="0"/>
+    <w:lsdException w:name="Colorful List Accent 3" w:semiHidden="0" w:uiPriority="72" w:unhideWhenUsed="0"/>
+    <w:lsdException w:name="Colorful Grid Accent 3" w:semiHidden="0" w:uiPriority="73" w:unhideWhenUsed="0"/>
+    <w:lsdException w:name="Light Shading Accent 4" w:semiHidden="0" w:uiPriority="60" w:unhideWhenUsed="0"/>
+    <w:lsdException w:name="Light List Accent 4" w:semiHidden="0" w:uiPriority="61" w:unhideWhenUsed="0"/>
+    <w:lsdException w:name="Light Grid Accent 4" w:semiHidden="0" w:uiPriority="62" w:unhideWhenUsed="0"/>
+    <w:lsdException w:name="Medium Shading 1 Accent 4" w:semiHidden="0" w:uiPriority="63" w:unhideWhenUsed="0"/>
+    <w:lsdException w:name="Medium Shading 2 Accent 4" w:semiHidden="0" w:uiPriority="64" w:unhideWhenUsed="0"/>
+    <w:lsdException w:name="Medium List 1 Accent 4" w:semiHidden="0" w:uiPriority="65" w:unhideWhenUsed="0"/>
+    <w:lsdException w:name="Medium List 2 Accent 4" w:semiHidden="0" w:uiPriority="66" w:unhideWhenUsed="0"/>
+    <w:lsdException w:name="Medium Grid 1 Accent 4" w:semiHidden="0" w:uiPriority="67" w:unhideWhenUsed="0"/>
+    <w:lsdException w:name="Medium Grid 2 Accent 4" w:semiHidden="0" w:uiPriority="68" w:unhideWhenUsed="0"/>
+    <w:lsdException w:name="Medium Grid 3 Accent 4" w:semiHidden="0" w:uiPriority="69" w:unhideWhenUsed="0"/>
+    <w:lsdException w:name="Dark List Accent 4" w:semiHidden="0" w:uiPriority="70" w:unhideWhenUsed="0"/>
+    <w:lsdException w:name="Colorful Shading Accent 4" w:semiHidden="0" w:uiPriority="71" w:unhideWhenUsed="0"/>
+    <w:lsdException w:name="Colorful List Accent 4" w:semiHidden="0" w:uiPriority="72" w:unhideWhenUsed="0"/>
+    <w:lsdException w:name="Colorful Grid Accent 4" w:semiHidden="0" w:uiPriority="73" w:unhideWhenUsed="0"/>
+    <w:lsdException w:name="Light Shading Accent 5" w:semiHidden="0" w:uiPriority="60" w:unhideWhenUsed="0"/>
+    <w:lsdException w:name="Light List Accent 5" w:semiHidden="0" w:uiPriority="61" w:unhideWhenUsed="0"/>
+    <w:lsdException w:name="Light Grid Accent 5" w:semiHidden="0" w:uiPriority="62" w:unhideWhenUsed="0"/>
+    <w:lsdException w:name="Medium Shading 1 Accent 5" w:semiHidden="0" w:uiPriority="63" w:unhideWhenUsed="0"/>
+    <w:lsdException w:name="Medium Shading 2 Accent 5" w:semiHidden="0" w:uiPriority="64" w:unhideWhenUsed="0"/>
+    <w:lsdException w:name="Medium List 1 Accent 5" w:semiHidden="0" w:uiPriority="65" w:unhideWhenUsed="0"/>
+    <w:lsdException w:name="Medium List 2 Accent 5" w:semiHidden="0" w:uiPriority="66" w:unhideWhenUsed="0"/>
+    <w:lsdException w:name="Medium Grid 1 Accent 5" w:semiHidden="0" w:uiPriority="67" w:unhideWhenUsed="0"/>
+    <w:lsdException w:name="Medium Grid 2 Accent 5" w:semiHidden="0" w:uiPriority="68" w:unhideWhenUsed="0"/>
+    <w:lsdException w:name="Medium Grid 3 Accent 5" w:semiHidden="0" w:uiPriority="69" w:unhideWhenUsed="0"/>
+    <w:lsdException w:name="Dark List Accent 5" w:semiHidden="0" w:uiPriority="70" w:unhideWhenUsed="0"/>
+    <w:lsdException w:name="Colorful Shading Accent 5" w:semiHidden="0" w:uiPriority="71" w:unhideWhenUsed="0"/>
+    <w:lsdException w:name="Colorful List Accent 5" w:semiHidden="0" w:uiPriority="72" w:unhideWhenUsed="0"/>
+    <w:lsdException w:name="Colorful Grid Accent 5" w:semiHidden="0" w:uiPriority="73" w:unhideWhenUsed="0"/>
+    <w:lsdException w:name="Light Shading Accent 6" w:semiHidden="0" w:uiPriority="60" w:unhideWhenUsed="0"/>
+    <w:lsdException w:name="Light List Accent 6" w:semiHidden="0" w:uiPriority="61" w:unhideWhenUsed="0"/>
+    <w:lsdException w:name="Light Grid Accent 6" w:semiHidden="0" w:uiPriority="62" w:unhideWhenUsed="0"/>
+    <w:lsdException w:name="Medium Shading 1 Accent 6" w:semiHidden="0" w:uiPriority="63" w:unhideWhenUsed="0"/>
+    <w:lsdException w:name="Medium Shading 2 Accent 6" w:semiHidden="0" w:uiPriority="64" w:unhideWhenUsed="0"/>
+    <w:lsdException w:name="Medium List 1 Accent 6" w:semiHidden="0" w:uiPriority="65" w:unhideWhenUsed="0"/>
+    <w:lsdException w:name="Medium List 2 Accent 6" w:semiHidden="0" w:uiPriority="66" w:unhideWhenUsed="0"/>
+    <w:lsdException w:name="Medium Grid 1 Accent 6" w:semiHidden="0" w:uiPriority="67" w:unhideWhenUsed="0"/>
+    <w:lsdException w:name="Medium Grid 2 Accent 6" w:semiHidden="0" w:uiPriority="68" w:unhideWhenUsed="0"/>
+    <w:lsdException w:name="Medium Grid 3 Accent 6" w:semiHidden="0" w:uiPriority="69" w:unhideWhenUsed="0"/>
+    <w:lsdException w:name="Dark List Accent 6" w:semiHidden="0" w:uiPriority="70" w:unhideWhenUsed="0"/>
+    <w:lsdException w:name="Colorful Shading Accent 6" w:semiHidden="0" w:uiPriority="71" w:unhideWhenUsed="0"/>
+    <w:lsdException w:name="Colorful List Accent 6" w:semiHidden="0" w:uiPriority="72" w:unhideWhenUsed="0"/>
+    <w:lsdException w:name="Colorful Grid Accent 6" w:semiHidden="0" w:uiPriority="73" w:unhideWhenUsed="0"/>
+    <w:lsdException w:name="Subtle Emphasis" w:semiHidden="0" w:uiPriority="19" w:unhideWhenUsed="0" w:qFormat="1"/>
+    <w:lsdException w:name="Intense Emphasis" w:semiHidden="0" w:uiPriority="21" w:unhideWhenUsed="0" w:qFormat="1"/>
+    <w:lsdException w:name="Subtle Reference" w:semiHidden="0" w:uiPriority="31" w:unhideWhenUsed="0" w:qFormat="1"/>
+    <w:lsdException w:name="Intense Reference" w:semiHidden="0" w:uiPriority="32" w:unhideWhenUsed="0" w:qFormat="1"/>
+    <w:lsdException w:name="Book Title" w:semiHidden="0" w:uiPriority="33" w:unhideWhenUsed="0" w:qFormat="1"/>
+    <w:lsdException w:name="Bibliography" w:uiPriority="37"/>
+    <w:lsdException w:name="TOC Heading" w:uiPriority="39" w:qFormat="1"/>
+  </w:latentStyles>
+  <w:style w:type="paragraph" w:default="1" w:styleId="Normal">
+    <w:name w:val="Normal"/>
+    <w:qFormat/>
+    <w:rsid w:val="00120A69"/>
+  </w:style>
+  <w:style w:type="paragraph" w:styleId="Heading1">
+    <w:name w:val="heading 1"/>
+    <w:basedOn w:val="Normal"/>
+    <w:next w:val="Normal"/>
+    <w:link w:val="Heading1Char"/>
+    <w:uiPriority w:val="9"/>
+    <w:qFormat/>
+    <w:rsid w:val="007E5831"/>
+    <w:pPr>
+      <w:keepNext/>
+      <w:keepLines/>
+      <w:numPr>
+        <w:numId w:val="26"/>
+      </w:numPr>
+      <w:tabs>
+        <w:tab w:val="left" w:pos="454"/>
+      </w:tabs>
+      <w:spacing w:before="240" w:after="0"/>
+      <w:outlineLvl w:val="0"/>
+    </w:pPr>
+    <w:rPr>
+      <w:rFonts w:asciiTheme="majorHAnsi" w:eastAsiaTheme="majorEastAsia" w:hAnsiTheme="majorHAnsi" w:cstheme="majorBidi"/>
+      <w:color w:val="2F5496" w:themeColor="accent1" w:themeShade="BF"/>
+      <w:sz w:val="32"/>
+      <w:szCs w:val="32"/>
+    </w:rPr>
+  </w:style>
+  <w:style w:type="paragraph" w:styleId="Heading2">
+    <w:name w:val="heading 2"/>
+    <w:basedOn w:val="Normal"/>
+    <w:next w:val="Normal"/>
+    <w:link w:val="Heading2Char"/>
+    <w:uiPriority w:val="9"/>
+    <w:unhideWhenUsed/>
+    <w:qFormat/>
+    <w:rsid w:val="007E5831"/>
+    <w:pPr>
+      <w:keepNext/>
+      <w:keepLines/>
+      <w:numPr>
+        <w:ilvl w:val="1"/>
+        <w:numId w:val="26"/>
+      </w:numPr>
+      <w:tabs>
+        <w:tab w:val="left" w:pos="680"/>
+      </w:tabs>
+      <w:spacing w:before="40" w:after="0"/>
+      <w:outlineLvl w:val="1"/>
+    </w:pPr>
+    <w:rPr>
+      <w:rFonts w:asciiTheme="majorHAnsi" w:eastAsiaTheme="majorEastAsia" w:hAnsiTheme="majorHAnsi" w:cstheme="majorBidi"/>
+      <w:color w:val="2F5496" w:themeColor="accent1" w:themeShade="BF"/>
+      <w:sz w:val="26"/>
+      <w:szCs w:val="26"/>
+    </w:rPr>
+  </w:style>
+  <w:style w:type="paragraph" w:styleId="Heading3">
+    <w:name w:val="heading 3"/>
+    <w:basedOn w:val="Normal"/>
+    <w:next w:val="Normal"/>
+    <w:link w:val="Heading3Char"/>
+    <w:uiPriority w:val="9"/>
+    <w:unhideWhenUsed/>
+    <w:qFormat/>
+    <w:rsid w:val="007E5831"/>
+    <w:pPr>
+      <w:keepNext/>
+      <w:keepLines/>
+      <w:numPr>
+        <w:ilvl w:val="2"/>
+        <w:numId w:val="26"/>
+      </w:numPr>
+      <w:tabs>
+        <w:tab w:val="left" w:pos="851"/>
+      </w:tabs>
+      <w:spacing w:before="40" w:after="0"/>
+      <w:outlineLvl w:val="2"/>
+    </w:pPr>
+    <w:rPr>
+      <w:rFonts w:asciiTheme="majorHAnsi" w:eastAsiaTheme="majorEastAsia" w:hAnsiTheme="majorHAnsi" w:cstheme="majorBidi"/>
+      <w:color w:val="1F3763" w:themeColor="accent1" w:themeShade="7F"/>
+      <w:sz w:val="24"/>
+      <w:szCs w:val="24"/>
+    </w:rPr>
+  </w:style>
+  <w:style w:type="paragraph" w:styleId="Heading4">
+    <w:name w:val="heading 4"/>
+    <w:basedOn w:val="Normal"/>
+    <w:next w:val="Normal"/>
+    <w:link w:val="Heading4Char"/>
+    <w:uiPriority w:val="9"/>
+    <w:unhideWhenUsed/>
+    <w:qFormat/>
+    <w:rsid w:val="007E5831"/>
+    <w:pPr>
+      <w:keepNext/>
+      <w:keepLines/>
+      <w:numPr>
+        <w:ilvl w:val="3"/>
+        <w:numId w:val="26"/>
+      </w:numPr>
+      <w:tabs>
+        <w:tab w:val="left" w:pos="964"/>
+      </w:tabs>
+      <w:spacing w:before="40" w:after="0"/>
+      <w:outlineLvl w:val="3"/>
+    </w:pPr>
+    <w:rPr>
+      <w:rFonts w:asciiTheme="majorHAnsi" w:eastAsiaTheme="majorEastAsia" w:hAnsiTheme="majorHAnsi" w:cstheme="majorBidi"/>
+      <w:i/>
+      <w:iCs/>
+      <w:color w:val="2F5496" w:themeColor="accent1" w:themeShade="BF"/>
+    </w:rPr>
+  </w:style>
+  <w:style w:type="paragraph" w:styleId="Heading5">
+    <w:name w:val="heading 5"/>
+    <w:basedOn w:val="Normal"/>
+    <w:next w:val="Normal"/>
+    <w:link w:val="Heading5Char"/>
+    <w:uiPriority w:val="9"/>
+    <w:unhideWhenUsed/>
+    <w:qFormat/>
+    <w:rsid w:val="007E5831"/>
+    <w:pPr>
+      <w:keepNext/>
+      <w:keepLines/>
+      <w:numPr>
+        <w:ilvl w:val="4"/>
+        <w:numId w:val="26"/>
+      </w:numPr>
+      <w:tabs>
+        <w:tab w:val="left" w:pos="1077"/>
+      </w:tabs>
+      <w:spacing w:before="40" w:after="0"/>
+      <w:outlineLvl w:val="4"/>
+    </w:pPr>
+    <w:rPr>
+      <w:rFonts w:asciiTheme="majorHAnsi" w:eastAsiaTheme="majorEastAsia" w:hAnsiTheme="majorHAnsi" w:cstheme="majorBidi"/>
+      <w:color w:val="2F5496" w:themeColor="accent1" w:themeShade="BF"/>
+    </w:rPr>
+  </w:style>
+  <w:style w:type="paragraph" w:styleId="Heading6">
+    <w:name w:val="heading 6"/>
+    <w:basedOn w:val="Normal"/>
+    <w:next w:val="Normal"/>
+    <w:link w:val="Heading6Char"/>
+    <w:uiPriority w:val="9"/>
+    <w:unhideWhenUsed/>
+    <w:qFormat/>
+    <w:rsid w:val="007E5831"/>
+    <w:pPr>
+      <w:keepNext/>
+      <w:keepLines/>
+      <w:numPr>
+        <w:ilvl w:val="5"/>
+        <w:numId w:val="26"/>
+      </w:numPr>
+      <w:tabs>
+        <w:tab w:val="left" w:pos="1191"/>
+      </w:tabs>
+      <w:spacing w:before="40" w:after="0"/>
+      <w:outlineLvl w:val="5"/>
+    </w:pPr>
+    <w:rPr>
+      <w:rFonts w:asciiTheme="majorHAnsi" w:eastAsiaTheme="majorEastAsia" w:hAnsiTheme="majorHAnsi" w:cstheme="majorBidi"/>
+      <w:color w:val="1F3763" w:themeColor="accent1" w:themeShade="7F"/>
+    </w:rPr>
+  </w:style>
+  <w:style w:type="paragraph" w:styleId="Heading7">
+    <w:name w:val="heading 7"/>
+    <w:basedOn w:val="Normal"/>
+    <w:next w:val="Normal"/>
+    <w:link w:val="Heading7Char"/>
+    <w:uiPriority w:val="9"/>
+    <w:unhideWhenUsed/>
+    <w:qFormat/>
+    <w:rsid w:val="007E5831"/>
+    <w:pPr>
+      <w:keepNext/>
+      <w:keepLines/>
+      <w:numPr>
+        <w:ilvl w:val="6"/>
+        <w:numId w:val="26"/>
+      </w:numPr>
+      <w:tabs>
+        <w:tab w:val="left" w:pos="1304"/>
+      </w:tabs>
+      <w:spacing w:before="40" w:after="0"/>
+      <w:outlineLvl w:val="6"/>
+    </w:pPr>
+    <w:rPr>
+      <w:rFonts w:asciiTheme="majorHAnsi" w:eastAsiaTheme="majorEastAsia" w:hAnsiTheme="majorHAnsi" w:cstheme="majorBidi"/>
+      <w:i/>
+      <w:iCs/>
+      <w:color w:val="1F3763" w:themeColor="accent1" w:themeShade="7F"/>
+    </w:rPr>
+  </w:style>
+  <w:style w:type="paragraph" w:styleId="Heading8">
+    <w:name w:val="heading 8"/>
+    <w:basedOn w:val="Normal"/>
+    <w:next w:val="Normal"/>
+    <w:link w:val="Heading8Char"/>
+    <w:uiPriority w:val="9"/>
+    <w:unhideWhenUsed/>
+    <w:qFormat/>
+    <w:rsid w:val="007E5831"/>
+    <w:pPr>
+      <w:keepNext/>
+      <w:keepLines/>
+      <w:numPr>
+        <w:ilvl w:val="7"/>
+        <w:numId w:val="26"/>
+      </w:numPr>
+      <w:tabs>
+        <w:tab w:val="left" w:pos="1418"/>
+      </w:tabs>
+      <w:spacing w:before="40" w:after="0"/>
+      <w:outlineLvl w:val="7"/>
+    </w:pPr>
+    <w:rPr>
+      <w:rFonts w:asciiTheme="majorHAnsi" w:eastAsiaTheme="majorEastAsia" w:hAnsiTheme="majorHAnsi" w:cstheme="majorBidi"/>
+      <w:color w:val="272727" w:themeColor="text1" w:themeTint="D8"/>
+      <w:sz w:val="21"/>
+      <w:szCs w:val="21"/>
+    </w:rPr>
+  </w:style>
+  <w:style w:type="paragraph" w:styleId="Heading9">
+    <w:name w:val="heading 9"/>
+    <w:basedOn w:val="Normal"/>
+    <w:next w:val="Normal"/>
+    <w:link w:val="Heading9Char"/>
+    <w:uiPriority w:val="9"/>
+    <w:unhideWhenUsed/>
+    <w:qFormat/>
+    <w:rsid w:val="007E5831"/>
+    <w:pPr>
+      <w:keepNext/>
+      <w:keepLines/>
+      <w:numPr>
+        <w:ilvl w:val="8"/>
+        <w:numId w:val="26"/>
+      </w:numPr>
+      <w:tabs>
+        <w:tab w:val="left" w:pos="1531"/>
+      </w:tabs>
+      <w:spacing w:before="40" w:after="0"/>
+      <w:outlineLvl w:val="8"/>
+    </w:pPr>
+    <w:rPr>
+      <w:rFonts w:asciiTheme="majorHAnsi" w:eastAsiaTheme="majorEastAsia" w:hAnsiTheme="majorHAnsi" w:cstheme="majorBidi"/>
+      <w:i/>
+      <w:iCs/>
+      <w:color w:val="272727" w:themeColor="text1" w:themeTint="D8"/>
+      <w:sz w:val="21"/>
+      <w:szCs w:val="21"/>
+    </w:rPr>
+  </w:style>
+  <w:style w:type="character" w:default="1" w:styleId="DefaultParagraphFont">
+    <w:name w:val="Default Paragraph Font"/>
+    <w:uiPriority w:val="1"/>
+    <w:semiHidden/>
+    <w:unhideWhenUsed/>
+  </w:style>
+  <w:style w:type="table" w:default="1" w:styleId="TableNormal">
+    <w:name w:val="Normal Table"/>
+    <w:uiPriority w:val="99"/>
+    <w:semiHidden/>
+    <w:unhideWhenUsed/>
+    <w:tblPr>
+      <w:tblInd w:w="0" w:type="dxa"/>
+      <w:tblCellMar>
+        <w:top w:w="0" w:type="dxa"/>
+        <w:left w:w="108" w:type="dxa"/>
+        <w:bottom w:w="0" w:type="dxa"/>
+        <w:right w:w="108" w:type="dxa"/>
+      </w:tblCellMar>
+    </w:tblPr>
+  </w:style>
+  <w:style w:type="numbering" w:default="1" w:styleId="NoList">
+    <w:name w:val="No List"/>
+    <w:uiPriority w:val="99"/>
+    <w:semiHidden/>
+    <w:unhideWhenUsed/>
+  </w:style>
+  <w:style w:type="numbering" w:customStyle="1" w:styleId="BulletedList">
+    <w:name w:val="Bulleted List"/>
+    <w:uiPriority w:val="99"/>
+    <w:rsid w:val="000F04B5"/>
+    <w:pPr>
+      <w:numPr>
+        <w:numId w:val="11"/>
+      </w:numPr>
+    </w:pPr>
+  </w:style>
+  <w:style w:type="numbering" w:customStyle="1" w:styleId="NumberedList">
+    <w:name w:val="Numbered List"/>
+    <w:uiPriority w:val="99"/>
+    <w:rsid w:val="00B11CEB"/>
+    <w:pPr>
+      <w:numPr>
+        <w:numId w:val="14"/>
+      </w:numPr>
+    </w:pPr>
+  </w:style>
+  <w:style w:type="paragraph" w:styleId="ListBullet">
+    <w:name w:val="List Bullet"/>
+    <w:basedOn w:val="BodyText"/>
+    <w:link w:val="ListBulletChar"/>
+    <w:uiPriority w:val="99"/>
+    <w:unhideWhenUsed/>
+    <w:rsid w:val="00F215AA"/>
+    <w:pPr>
+      <w:numPr>
+        <w:numId w:val="23"/>
+      </w:numPr>
+      <w:contextualSpacing/>
+    </w:pPr>
+  </w:style>
+  <w:style w:type="paragraph" w:styleId="ListBullet2">
+    <w:name w:val="List Bullet 2"/>
+    <w:basedOn w:val="ListBullet"/>
+    <w:uiPriority w:val="99"/>
+    <w:unhideWhenUsed/>
+    <w:rsid w:val="000F04B5"/>
+    <w:pPr>
+      <w:numPr>
+        <w:ilvl w:val="1"/>
+      </w:numPr>
+    </w:pPr>
+  </w:style>
+  <w:style w:type="paragraph" w:styleId="ListBullet3">
+    <w:name w:val="List Bullet 3"/>
+    <w:basedOn w:val="ListBullet"/>
+    <w:uiPriority w:val="99"/>
+    <w:unhideWhenUsed/>
+    <w:rsid w:val="000F04B5"/>
+    <w:pPr>
+      <w:numPr>
+        <w:ilvl w:val="2"/>
+      </w:numPr>
+    </w:pPr>
+  </w:style>
+  <w:style w:type="paragraph" w:styleId="ListBullet4">
+    <w:name w:val="List Bullet 4"/>
+    <w:basedOn w:val="ListBullet"/>
+    <w:uiPriority w:val="99"/>
+    <w:unhideWhenUsed/>
+    <w:rsid w:val="000F04B5"/>
+    <w:pPr>
+      <w:numPr>
+        <w:ilvl w:val="3"/>
+      </w:numPr>
+    </w:pPr>
+  </w:style>
+  <w:style w:type="paragraph" w:styleId="ListBullet5">
+    <w:name w:val="List Bullet 5"/>
+    <w:basedOn w:val="ListBullet"/>
+    <w:uiPriority w:val="99"/>
+    <w:unhideWhenUsed/>
+    <w:rsid w:val="000F04B5"/>
+    <w:pPr>
+      <w:numPr>
+        <w:ilvl w:val="4"/>
+      </w:numPr>
+    </w:pPr>
+  </w:style>
+  <w:style w:type="character" w:customStyle="1" w:styleId="Heading1Char">
+    <w:name w:val="Heading 1 Char"/>
+    <w:basedOn w:val="DefaultParagraphFont"/>
+    <w:link w:val="Heading1"/>
+    <w:uiPriority w:val="9"/>
+    <w:rsid w:val="007E5831"/>
+    <w:rPr>
+      <w:rFonts w:asciiTheme="majorHAnsi" w:eastAsiaTheme="majorEastAsia" w:hAnsiTheme="majorHAnsi" w:cstheme="majorBidi"/>
+      <w:color w:val="2F5496" w:themeColor="accent1" w:themeShade="BF"/>
+      <w:sz w:val="32"/>
+      <w:szCs w:val="32"/>
+    </w:rPr>
+  </w:style>
+  <w:style w:type="paragraph" w:styleId="ListNumber">
+    <w:name w:val="List Number"/>
+    <w:basedOn w:val="BodyText"/>
+    <w:link w:val="ListNumberChar"/>
+    <w:uiPriority w:val="99"/>
+    <w:unhideWhenUsed/>
+    <w:rsid w:val="00B11CEB"/>
+    <w:pPr>
+      <w:numPr>
+        <w:numId w:val="14"/>
+      </w:numPr>
+      <w:contextualSpacing/>
+    </w:pPr>
+  </w:style>
+  <w:style w:type="paragraph" w:styleId="ListNumber2">
+    <w:name w:val="List Number 2"/>
+    <w:basedOn w:val="ListNumber"/>
+    <w:uiPriority w:val="99"/>
+    <w:unhideWhenUsed/>
+    <w:rsid w:val="00401F40"/>
+    <w:pPr>
+      <w:numPr>
+        <w:ilvl w:val="1"/>
+      </w:numPr>
+    </w:pPr>
+  </w:style>
+  <w:style w:type="paragraph" w:styleId="ListNumber3">
+    <w:name w:val="List Number 3"/>
+    <w:basedOn w:val="ListNumber"/>
+    <w:uiPriority w:val="99"/>
+    <w:unhideWhenUsed/>
+    <w:rsid w:val="00401F40"/>
+    <w:pPr>
+      <w:numPr>
+        <w:ilvl w:val="2"/>
+      </w:numPr>
+    </w:pPr>
+  </w:style>
+  <w:style w:type="paragraph" w:styleId="ListNumber4">
+    <w:name w:val="List Number 4"/>
+    <w:basedOn w:val="ListNumber"/>
+    <w:uiPriority w:val="99"/>
+    <w:unhideWhenUsed/>
+    <w:rsid w:val="00401F40"/>
+    <w:pPr>
+      <w:numPr>
+        <w:ilvl w:val="3"/>
+      </w:numPr>
+    </w:pPr>
+  </w:style>
+  <w:style w:type="paragraph" w:styleId="ListNumber5">
+    <w:name w:val="List Number 5"/>
+    <w:basedOn w:val="ListNumber"/>
+    <w:uiPriority w:val="99"/>
+    <w:unhideWhenUsed/>
+    <w:rsid w:val="00401F40"/>
+    <w:pPr>
+      <w:numPr>
+        <w:ilvl w:val="4"/>
+      </w:numPr>
+    </w:pPr>
+  </w:style>
+  <w:style w:type="character" w:customStyle="1" w:styleId="Heading2Char">
+    <w:name w:val="Heading 2 Char"/>
+    <w:basedOn w:val="DefaultParagraphFont"/>
+    <w:link w:val="Heading2"/>
+    <w:uiPriority w:val="9"/>
+    <w:rsid w:val="007E5831"/>
+    <w:rPr>
+      <w:rFonts w:asciiTheme="majorHAnsi" w:eastAsiaTheme="majorEastAsia" w:hAnsiTheme="majorHAnsi" w:cstheme="majorBidi"/>
+      <w:color w:val="2F5496" w:themeColor="accent1" w:themeShade="BF"/>
+      <w:sz w:val="26"/>
+      <w:szCs w:val="26"/>
+    </w:rPr>
+  </w:style>
+  <w:style w:type="character" w:customStyle="1" w:styleId="Heading3Char">
+    <w:name w:val="Heading 3 Char"/>
+    <w:basedOn w:val="DefaultParagraphFont"/>
+    <w:link w:val="Heading3"/>
+    <w:uiPriority w:val="9"/>
+    <w:rsid w:val="007E5831"/>
+    <w:rPr>
+      <w:rFonts w:asciiTheme="majorHAnsi" w:eastAsiaTheme="majorEastAsia" w:hAnsiTheme="majorHAnsi" w:cstheme="majorBidi"/>
+      <w:color w:val="1F3763" w:themeColor="accent1" w:themeShade="7F"/>
+      <w:sz w:val="24"/>
+      <w:szCs w:val="24"/>
+    </w:rPr>
+  </w:style>
+  <w:style w:type="character" w:customStyle="1" w:styleId="Heading4Char">
+    <w:name w:val="Heading 4 Char"/>
+    <w:basedOn w:val="DefaultParagraphFont"/>
+    <w:link w:val="Heading4"/>
+    <w:uiPriority w:val="9"/>
+    <w:rsid w:val="007E5831"/>
+    <w:rPr>
+      <w:rFonts w:asciiTheme="majorHAnsi" w:eastAsiaTheme="majorEastAsia" w:hAnsiTheme="majorHAnsi" w:cstheme="majorBidi"/>
+      <w:i/>
+      <w:iCs/>
+      <w:color w:val="2F5496" w:themeColor="accent1" w:themeShade="BF"/>
+    </w:rPr>
+  </w:style>
+  <w:style w:type="character" w:customStyle="1" w:styleId="Heading5Char">
+    <w:name w:val="Heading 5 Char"/>
+    <w:basedOn w:val="DefaultParagraphFont"/>
+    <w:link w:val="Heading5"/>
+    <w:uiPriority w:val="9"/>
+    <w:rsid w:val="007E5831"/>
+    <w:rPr>
+      <w:rFonts w:asciiTheme="majorHAnsi" w:eastAsiaTheme="majorEastAsia" w:hAnsiTheme="majorHAnsi" w:cstheme="majorBidi"/>
+      <w:color w:val="2F5496" w:themeColor="accent1" w:themeShade="BF"/>
+    </w:rPr>
+  </w:style>
+  <w:style w:type="character" w:customStyle="1" w:styleId="Heading6Char">
+    <w:name w:val="Heading 6 Char"/>
+    <w:basedOn w:val="DefaultParagraphFont"/>
+    <w:link w:val="Heading6"/>
+    <w:uiPriority w:val="9"/>
+    <w:rsid w:val="007E5831"/>
+    <w:rPr>
+      <w:rFonts w:asciiTheme="majorHAnsi" w:eastAsiaTheme="majorEastAsia" w:hAnsiTheme="majorHAnsi" w:cstheme="majorBidi"/>
+      <w:color w:val="1F3763" w:themeColor="accent1" w:themeShade="7F"/>
+    </w:rPr>
+  </w:style>
+  <w:style w:type="character" w:customStyle="1" w:styleId="Heading7Char">
+    <w:name w:val="Heading 7 Char"/>
+    <w:basedOn w:val="DefaultParagraphFont"/>
+    <w:link w:val="Heading7"/>
+    <w:uiPriority w:val="9"/>
+    <w:rsid w:val="007E5831"/>
+    <w:rPr>
+      <w:rFonts w:asciiTheme="majorHAnsi" w:eastAsiaTheme="majorEastAsia" w:hAnsiTheme="majorHAnsi" w:cstheme="majorBidi"/>
+      <w:i/>
+      <w:iCs/>
+      <w:color w:val="1F3763" w:themeColor="accent1" w:themeShade="7F"/>
+    </w:rPr>
+  </w:style>
+  <w:style w:type="character" w:customStyle="1" w:styleId="Heading8Char">
+    <w:name w:val="Heading 8 Char"/>
+    <w:basedOn w:val="DefaultParagraphFont"/>
+    <w:link w:val="Heading8"/>
+    <w:uiPriority w:val="9"/>
+    <w:rsid w:val="007E5831"/>
+    <w:rPr>
+      <w:rFonts w:asciiTheme="majorHAnsi" w:eastAsiaTheme="majorEastAsia" w:hAnsiTheme="majorHAnsi" w:cstheme="majorBidi"/>
+      <w:color w:val="272727" w:themeColor="text1" w:themeTint="D8"/>
+      <w:sz w:val="21"/>
+      <w:szCs w:val="21"/>
+    </w:rPr>
+  </w:style>
+  <w:style w:type="character" w:customStyle="1" w:styleId="Heading9Char">
+    <w:name w:val="Heading 9 Char"/>
+    <w:basedOn w:val="DefaultParagraphFont"/>
+    <w:link w:val="Heading9"/>
+    <w:uiPriority w:val="9"/>
+    <w:rsid w:val="007E5831"/>
+    <w:rPr>
+      <w:rFonts w:asciiTheme="majorHAnsi" w:eastAsiaTheme="majorEastAsia" w:hAnsiTheme="majorHAnsi" w:cstheme="majorBidi"/>
+      <w:i/>
+      <w:iCs/>
+      <w:color w:val="272727" w:themeColor="text1" w:themeTint="D8"/>
+      <w:sz w:val="21"/>
+      <w:szCs w:val="21"/>
+    </w:rPr>
+  </w:style>
+  <w:style w:type="paragraph" w:styleId="ListContinue">
+    <w:name w:val="List Continue"/>
+    <w:basedOn w:val="BodyText"/>
+    <w:link w:val="ListContinueChar"/>
+    <w:uiPriority w:val="99"/>
+    <w:unhideWhenUsed/>
+    <w:rsid w:val="009B322C"/>
+    <w:pPr>
+      <w:ind w:left="360"/>
+      <w:contextualSpacing/>
+    </w:pPr>
+  </w:style>
+  <w:style w:type="paragraph" w:styleId="ListContinue2">
+    <w:name w:val="List Continue 2"/>
+    <w:basedOn w:val="ListContinue"/>
+    <w:uiPriority w:val="99"/>
+    <w:unhideWhenUsed/>
+    <w:rsid w:val="009B322C"/>
+    <w:pPr>
+      <w:ind w:left="720"/>
+    </w:pPr>
+  </w:style>
+  <w:style w:type="paragraph" w:styleId="ListContinue3">
+    <w:name w:val="List Continue 3"/>
+    <w:basedOn w:val="ListContinue"/>
+    <w:uiPriority w:val="99"/>
+    <w:unhideWhenUsed/>
+    <w:rsid w:val="009B322C"/>
+    <w:pPr>
+      <w:ind w:left="1080"/>
+    </w:pPr>
+  </w:style>
+  <w:style w:type="paragraph" w:styleId="BodyText">
+    <w:name w:val="Body Text"/>
+    <w:basedOn w:val="Normal"/>
+    <w:link w:val="BodyTextChar"/>
+    <w:uiPriority w:val="99"/>
+    <w:unhideWhenUsed/>
+    <w:rsid w:val="004D4BBB"/>
+    <w:pPr>
+      <w:spacing w:after="120"/>
+    </w:pPr>
+  </w:style>
+  <w:style w:type="character" w:customStyle="1" w:styleId="BodyTextChar">
+    <w:name w:val="Body Text Char"/>
+    <w:basedOn w:val="DefaultParagraphFont"/>
+    <w:link w:val="BodyText"/>
+    <w:uiPriority w:val="99"/>
+    <w:rsid w:val="004D4BBB"/>
+  </w:style>
+  <w:style w:type="paragraph" w:customStyle="1" w:styleId="ListBullet6">
+    <w:name w:val="List Bullet 6"/>
+    <w:basedOn w:val="ListBullet"/>
+    <w:link w:val="ListBullet6Char"/>
+    <w:qFormat/>
+    <w:rsid w:val="000F04B5"/>
+    <w:pPr>
+      <w:numPr>
+        <w:ilvl w:val="5"/>
+      </w:numPr>
+      <w:spacing w:after="160"/>
+    </w:pPr>
+  </w:style>
+  <w:style w:type="paragraph" w:customStyle="1" w:styleId="ListBullet7">
+    <w:name w:val="List Bullet 7"/>
+    <w:basedOn w:val="ListBullet"/>
+    <w:link w:val="ListBullet7Char"/>
+    <w:qFormat/>
+    <w:rsid w:val="000F04B5"/>
+    <w:pPr>
+      <w:numPr>
+        <w:ilvl w:val="6"/>
+      </w:numPr>
+      <w:spacing w:after="160"/>
+    </w:pPr>
+  </w:style>
+  <w:style w:type="character" w:customStyle="1" w:styleId="ListNumberChar">
+    <w:name w:val="List Number Char"/>
+    <w:basedOn w:val="DefaultParagraphFont"/>
+    <w:link w:val="ListNumber"/>
+    <w:uiPriority w:val="99"/>
+    <w:rsid w:val="00B11CEB"/>
+  </w:style>
+  <w:style w:type="character" w:customStyle="1" w:styleId="ListBullet6Char">
+    <w:name w:val="List Bullet 6 Char"/>
+    <w:basedOn w:val="ListNumberChar"/>
+    <w:link w:val="ListBullet6"/>
+    <w:rsid w:val="003E5498"/>
+  </w:style>
+  <w:style w:type="paragraph" w:customStyle="1" w:styleId="ListBullet8">
+    <w:name w:val="List Bullet 8"/>
+    <w:basedOn w:val="ListBullet"/>
+    <w:link w:val="ListBullet8Char"/>
+    <w:qFormat/>
+    <w:rsid w:val="000F04B5"/>
+    <w:pPr>
+      <w:numPr>
+        <w:ilvl w:val="7"/>
+      </w:numPr>
+      <w:spacing w:after="160"/>
+    </w:pPr>
+  </w:style>
+  <w:style w:type="character" w:customStyle="1" w:styleId="ListBullet7Char">
+    <w:name w:val="List Bullet 7 Char"/>
+    <w:basedOn w:val="ListNumberChar"/>
+    <w:link w:val="ListBullet7"/>
+    <w:rsid w:val="003E5498"/>
+  </w:style>
+  <w:style w:type="paragraph" w:customStyle="1" w:styleId="ListBullet9">
+    <w:name w:val="List Bullet 9"/>
+    <w:basedOn w:val="ListBullet"/>
+    <w:link w:val="ListBullet9Char"/>
+    <w:qFormat/>
+    <w:rsid w:val="000F04B5"/>
+    <w:pPr>
+      <w:numPr>
+        <w:ilvl w:val="8"/>
+      </w:numPr>
+      <w:spacing w:after="160"/>
+    </w:pPr>
+  </w:style>
+  <w:style w:type="character" w:customStyle="1" w:styleId="ListBullet8Char">
+    <w:name w:val="List Bullet 8 Char"/>
+    <w:basedOn w:val="ListNumberChar"/>
+    <w:link w:val="ListBullet8"/>
+    <w:rsid w:val="003E5498"/>
+  </w:style>
+  <w:style w:type="paragraph" w:customStyle="1" w:styleId="ListNumber6">
+    <w:name w:val="List Number 6"/>
+    <w:basedOn w:val="ListNumber"/>
+    <w:link w:val="ListNumber6Char"/>
+    <w:qFormat/>
+    <w:rsid w:val="000F1A3F"/>
+    <w:pPr>
+      <w:numPr>
+        <w:ilvl w:val="5"/>
+      </w:numPr>
+      <w:spacing w:after="160"/>
+    </w:pPr>
+  </w:style>
+  <w:style w:type="character" w:customStyle="1" w:styleId="ListBullet9Char">
+    <w:name w:val="List Bullet 9 Char"/>
+    <w:basedOn w:val="ListNumberChar"/>
+    <w:link w:val="ListBullet9"/>
+    <w:rsid w:val="003E5498"/>
+  </w:style>
+  <w:style w:type="paragraph" w:customStyle="1" w:styleId="ListNumber7">
+    <w:name w:val="List Number 7"/>
+    <w:basedOn w:val="ListNumber"/>
+    <w:link w:val="ListNumber7Char"/>
+    <w:qFormat/>
+    <w:rsid w:val="000F1A3F"/>
+    <w:pPr>
+      <w:numPr>
+        <w:ilvl w:val="6"/>
+      </w:numPr>
+      <w:spacing w:after="160"/>
+    </w:pPr>
+  </w:style>
+  <w:style w:type="character" w:customStyle="1" w:styleId="ListNumber6Char">
+    <w:name w:val="List Number 6 Char"/>
+    <w:basedOn w:val="ListNumberChar"/>
+    <w:link w:val="ListNumber6"/>
+    <w:rsid w:val="000F1A3F"/>
+  </w:style>
+  <w:style w:type="paragraph" w:customStyle="1" w:styleId="ListNumber8">
+    <w:name w:val="List Number 8"/>
+    <w:basedOn w:val="ListNumber"/>
+    <w:link w:val="ListNumber8Char"/>
+    <w:qFormat/>
+    <w:rsid w:val="000F1A3F"/>
+    <w:pPr>
+      <w:numPr>
+        <w:ilvl w:val="7"/>
+      </w:numPr>
+      <w:spacing w:after="160"/>
+    </w:pPr>
+  </w:style>
+  <w:style w:type="character" w:customStyle="1" w:styleId="ListNumber7Char">
+    <w:name w:val="List Number 7 Char"/>
+    <w:basedOn w:val="ListNumberChar"/>
+    <w:link w:val="ListNumber7"/>
+    <w:rsid w:val="000F1A3F"/>
+  </w:style>
+  <w:style w:type="paragraph" w:customStyle="1" w:styleId="ListNumber9">
+    <w:name w:val="List Number 9"/>
+    <w:basedOn w:val="ListNumber"/>
+    <w:link w:val="ListNumber9Char"/>
+    <w:qFormat/>
+    <w:rsid w:val="000F1A3F"/>
+    <w:pPr>
+      <w:numPr>
+        <w:ilvl w:val="8"/>
+      </w:numPr>
+      <w:spacing w:after="160"/>
+    </w:pPr>
+  </w:style>
+  <w:style w:type="character" w:customStyle="1" w:styleId="ListNumber8Char">
+    <w:name w:val="List Number 8 Char"/>
+    <w:basedOn w:val="ListNumberChar"/>
+    <w:link w:val="ListNumber8"/>
+    <w:rsid w:val="000F1A3F"/>
+  </w:style>
+  <w:style w:type="character" w:customStyle="1" w:styleId="ListNumber9Char">
+    <w:name w:val="List Number 9 Char"/>
+    <w:basedOn w:val="ListNumberChar"/>
+    <w:link w:val="ListNumber9"/>
+    <w:rsid w:val="000F1A3F"/>
+  </w:style>
+  <w:style w:type="table" w:styleId="TableGrid">
+    <w:name w:val="Table Grid"/>
+    <w:basedOn w:val="TableNormal"/>
+    <w:uiPriority w:val="39"/>
+    <w:rsid w:val="004B05A8"/>
+    <w:pPr>
+      <w:spacing w:after="0" w:line="240" w:lineRule="auto"/>
+    </w:pPr>
+    <w:tblPr>
+      <w:tblBorders>
+        <w:top w:val="single" w:sz="4" w:space="0" w:color="auto"/>
+        <w:left w:val="single" w:sz="4" w:space="0" w:color="auto"/>
+        <w:bottom w:val="single" w:sz="4" w:space="0" w:color="auto"/>
+        <w:right w:val="single" w:sz="4" w:space="0" w:color="auto"/>
+        <w:insideH w:val="single" w:sz="4" w:space="0" w:color="auto"/>
+        <w:insideV w:val="single" w:sz="4" w:space="0" w:color="auto"/>
+      </w:tblBorders>
+    </w:tblPr>
+  </w:style>
+  <w:style w:type="table" w:customStyle="1" w:styleId="PSTable">
+    <w:name w:val="PS Table"/>
+    <w:basedOn w:val="MediumGrid3-Accent5"/>
+    <w:uiPriority w:val="99"/>
+    <w:rsid w:val="004B05A8"/>
+    <w:tblPr/>
+    <w:tcPr>
+      <w:shd w:val="clear" w:color="auto" w:fill="D6E6F4" w:themeFill="accent5" w:themeFillTint="3F"/>
+    </w:tcPr>
+    <w:tblStylePr w:type="firstRow">
+      <w:rPr>
+        <w:b/>
+        <w:bCs/>
+        <w:i w:val="0"/>
+        <w:iCs w:val="0"/>
+        <w:color w:val="FFFFFF" w:themeColor="background1"/>
+      </w:rPr>
+      <w:tblPr/>
+      <w:tcPr>
+        <w:tcBorders>
+          <w:top w:val="single" w:sz="8" w:space="0" w:color="FFFFFF" w:themeColor="background1"/>
+          <w:left w:val="single" w:sz="8" w:space="0" w:color="FFFFFF" w:themeColor="background1"/>
+          <w:bottom w:val="single" w:sz="24" w:space="0" w:color="FFFFFF" w:themeColor="background1"/>
+          <w:right w:val="single" w:sz="8" w:space="0" w:color="FFFFFF" w:themeColor="background1"/>
+          <w:insideH w:val="nil"/>
+          <w:insideV w:val="single" w:sz="8" w:space="0" w:color="FFFFFF" w:themeColor="background1"/>
+        </w:tcBorders>
+        <w:shd w:val="clear" w:color="auto" w:fill="5B9BD5" w:themeFill="accent5"/>
+      </w:tcPr>
+    </w:tblStylePr>
+    <w:tblStylePr w:type="lastRow">
+      <w:rPr>
+        <w:b/>
+        <w:bCs/>
+        <w:i w:val="0"/>
+        <w:iCs w:val="0"/>
+        <w:color w:val="FFFFFF" w:themeColor="background1"/>
+      </w:rPr>
+      <w:tblPr/>
+      <w:tcPr>
+        <w:tcBorders>
+          <w:top w:val="single" w:sz="24" w:space="0" w:color="FFFFFF" w:themeColor="background1"/>
+          <w:left w:val="single" w:sz="8" w:space="0" w:color="FFFFFF" w:themeColor="background1"/>
+          <w:bottom w:val="single" w:sz="8" w:space="0" w:color="FFFFFF" w:themeColor="background1"/>
+          <w:right w:val="single" w:sz="8" w:space="0" w:color="FFFFFF" w:themeColor="background1"/>
+          <w:insideH w:val="nil"/>
+          <w:insideV w:val="single" w:sz="8" w:space="0" w:color="FFFFFF" w:themeColor="background1"/>
+        </w:tcBorders>
+        <w:shd w:val="clear" w:color="auto" w:fill="5B9BD5" w:themeFill="accent5"/>
+      </w:tcPr>
+    </w:tblStylePr>
+    <w:tblStylePr w:type="firstCol">
+      <w:rPr>
+        <w:b/>
+        <w:bCs/>
+        <w:i w:val="0"/>
+        <w:iCs w:val="0"/>
+        <w:color w:val="FFFFFF" w:themeColor="background1"/>
+      </w:rPr>
+      <w:tblPr/>
+      <w:tcPr>
+        <w:tcBorders>
+          <w:left w:val="single" w:sz="8" w:space="0" w:color="FFFFFF" w:themeColor="background1"/>
+          <w:right w:val="single" w:sz="24" w:space="0" w:color="FFFFFF" w:themeColor="background1"/>
+          <w:insideH w:val="nil"/>
+          <w:insideV w:val="nil"/>
+        </w:tcBorders>
+        <w:shd w:val="clear" w:color="auto" w:fill="5B9BD5" w:themeFill="accent5"/>
+      </w:tcPr>
+    </w:tblStylePr>
+    <w:tblStylePr w:type="lastCol">
+      <w:rPr>
+        <w:b/>
+        <w:bCs/>
+        <w:i w:val="0"/>
+        <w:iCs w:val="0"/>
+        <w:color w:val="FFFFFF" w:themeColor="background1"/>
+      </w:rPr>
+      <w:tblPr/>
+      <w:tcPr>
+        <w:tcBorders>
+          <w:top w:val="nil"/>
+          <w:left w:val="single" w:sz="24" w:space="0" w:color="FFFFFF" w:themeColor="background1"/>
+          <w:bottom w:val="nil"/>
+          <w:right w:val="nil"/>
+          <w:insideH w:val="nil"/>
+          <w:insideV w:val="nil"/>
+        </w:tcBorders>
+        <w:shd w:val="clear" w:color="auto" w:fill="5B9BD5" w:themeFill="accent5"/>
+      </w:tcPr>
+    </w:tblStylePr>
+    <w:tblStylePr w:type="band1Vert">
+      <w:tblPr/>
+      <w:tcPr>
+        <w:tcBorders>
+          <w:top w:val="single" w:sz="8" w:space="0" w:color="FFFFFF" w:themeColor="background1"/>
+          <w:left w:val="single" w:sz="8" w:space="0" w:color="FFFFFF" w:themeColor="background1"/>
+          <w:bottom w:val="single" w:sz="8" w:space="0" w:color="FFFFFF" w:themeColor="background1"/>
+          <w:right w:val="single" w:sz="8" w:space="0" w:color="FFFFFF" w:themeColor="background1"/>
+          <w:insideH w:val="nil"/>
+          <w:insideV w:val="nil"/>
+        </w:tcBorders>
+        <w:shd w:val="clear" w:color="auto" w:fill="ADCCEA" w:themeFill="accent5" w:themeFillTint="7F"/>
+      </w:tcPr>
+    </w:tblStylePr>
+    <w:tblStylePr w:type="band1Horz">
+      <w:tblPr/>
+      <w:tcPr>
+        <w:tcBorders>
+          <w:top w:val="single" w:sz="8" w:space="0" w:color="FFFFFF" w:themeColor="background1"/>
+          <w:left w:val="single" w:sz="8" w:space="0" w:color="FFFFFF" w:themeColor="background1"/>
+          <w:bottom w:val="single" w:sz="8" w:space="0" w:color="FFFFFF" w:themeColor="background1"/>
+          <w:right w:val="single" w:sz="8" w:space="0" w:color="FFFFFF" w:themeColor="background1"/>
+          <w:insideH w:val="single" w:sz="8" w:space="0" w:color="FFFFFF" w:themeColor="background1"/>
+          <w:insideV w:val="single" w:sz="8" w:space="0" w:color="FFFFFF" w:themeColor="background1"/>
+        </w:tcBorders>
+        <w:shd w:val="clear" w:color="auto" w:fill="ADCCEA" w:themeFill="accent5" w:themeFillTint="7F"/>
+      </w:tcPr>
+    </w:tblStylePr>
+  </w:style>
+  <w:style w:type="paragraph" w:customStyle="1" w:styleId="HeadingUnnumbered1">
+    <w:name w:val="Heading Unnumbered 1"/>
+    <w:basedOn w:val="Heading1"/>
+    <w:next w:val="BodyText"/>
+    <w:link w:val="HeadingUnnumbered1Char"/>
+    <w:qFormat/>
+    <w:rsid w:val="00120A69"/>
+    <w:pPr>
+      <w:numPr>
+        <w:numId w:val="0"/>
+      </w:numPr>
+    </w:pPr>
+  </w:style>
+  <w:style w:type="table" w:styleId="MediumGrid3-Accent5">
+    <w:name w:val="Medium Grid 3 Accent 5"/>
+    <w:basedOn w:val="TableNormal"/>
+    <w:uiPriority w:val="69"/>
+    <w:semiHidden/>
+    <w:unhideWhenUsed/>
+    <w:rsid w:val="004B05A8"/>
+    <w:pPr>
+      <w:spacing w:after="0" w:line="240" w:lineRule="auto"/>
+    </w:pPr>
+    <w:tblPr>
+      <w:tblStyleRowBandSize w:val="1"/>
+      <w:tblStyleColBandSize w:val="1"/>
+      <w:tblBorders>
+        <w:top w:val="single" w:sz="8" w:space="0" w:color="FFFFFF" w:themeColor="background1"/>
+        <w:left w:val="single" w:sz="8" w:space="0" w:color="FFFFFF" w:themeColor="background1"/>
+        <w:bottom w:val="single" w:sz="8" w:space="0" w:color="FFFFFF" w:themeColor="background1"/>
+        <w:right w:val="single" w:sz="8" w:space="0" w:color="FFFFFF" w:themeColor="background1"/>
+        <w:insideH w:val="single" w:sz="6" w:space="0" w:color="FFFFFF" w:themeColor="background1"/>
+        <w:insideV w:val="single" w:sz="6" w:space="0" w:color="FFFFFF" w:themeColor="background1"/>
+      </w:tblBorders>
+    </w:tblPr>
+    <w:tcPr>
+      <w:shd w:val="clear" w:color="auto" w:fill="D6E6F4" w:themeFill="accent5" w:themeFillTint="3F"/>
+    </w:tcPr>
+    <w:tblStylePr w:type="firstRow">
+      <w:rPr>
+        <w:b/>
+        <w:bCs/>
+        <w:i w:val="0"/>
+        <w:iCs w:val="0"/>
+        <w:color w:val="FFFFFF" w:themeColor="background1"/>
+      </w:rPr>
+      <w:tblPr/>
+      <w:tcPr>
+        <w:tcBorders>
+          <w:top w:val="single" w:sz="8" w:space="0" w:color="FFFFFF" w:themeColor="background1"/>
+          <w:left w:val="single" w:sz="8" w:space="0" w:color="FFFFFF" w:themeColor="background1"/>
+          <w:bottom w:val="single" w:sz="24" w:space="0" w:color="FFFFFF" w:themeColor="background1"/>
+          <w:right w:val="single" w:sz="8" w:space="0" w:color="FFFFFF" w:themeColor="background1"/>
+          <w:insideH w:val="nil"/>
+          <w:insideV w:val="single" w:sz="8" w:space="0" w:color="FFFFFF" w:themeColor="background1"/>
+        </w:tcBorders>
+        <w:shd w:val="clear" w:color="auto" w:fill="5B9BD5" w:themeFill="accent5"/>
+      </w:tcPr>
+    </w:tblStylePr>
+    <w:tblStylePr w:type="lastRow">
+      <w:rPr>
+        <w:b/>
+        <w:bCs/>
+        <w:i w:val="0"/>
+        <w:iCs w:val="0"/>
+        <w:color w:val="FFFFFF" w:themeColor="background1"/>
+      </w:rPr>
+      <w:tblPr/>
+      <w:tcPr>
+        <w:tcBorders>
+          <w:top w:val="single" w:sz="24" w:space="0" w:color="FFFFFF" w:themeColor="background1"/>
+          <w:left w:val="single" w:sz="8" w:space="0" w:color="FFFFFF" w:themeColor="background1"/>
+          <w:bottom w:val="single" w:sz="8" w:space="0" w:color="FFFFFF" w:themeColor="background1"/>
+          <w:right w:val="single" w:sz="8" w:space="0" w:color="FFFFFF" w:themeColor="background1"/>
+          <w:insideH w:val="nil"/>
+          <w:insideV w:val="single" w:sz="8" w:space="0" w:color="FFFFFF" w:themeColor="background1"/>
+        </w:tcBorders>
+        <w:shd w:val="clear" w:color="auto" w:fill="5B9BD5" w:themeFill="accent5"/>
+      </w:tcPr>
+    </w:tblStylePr>
+    <w:tblStylePr w:type="firstCol">
+      <w:rPr>
+        <w:b/>
+        <w:bCs/>
+        <w:i w:val="0"/>
+        <w:iCs w:val="0"/>
+        <w:color w:val="FFFFFF" w:themeColor="background1"/>
+      </w:rPr>
+      <w:tblPr/>
+      <w:tcPr>
+        <w:tcBorders>
+          <w:left w:val="single" w:sz="8" w:space="0" w:color="FFFFFF" w:themeColor="background1"/>
+          <w:right w:val="single" w:sz="24" w:space="0" w:color="FFFFFF" w:themeColor="background1"/>
+          <w:insideH w:val="nil"/>
+          <w:insideV w:val="nil"/>
+        </w:tcBorders>
+        <w:shd w:val="clear" w:color="auto" w:fill="5B9BD5" w:themeFill="accent5"/>
+      </w:tcPr>
+    </w:tblStylePr>
+    <w:tblStylePr w:type="lastCol">
+      <w:rPr>
+        <w:b/>
+        <w:bCs/>
+        <w:i w:val="0"/>
+        <w:iCs w:val="0"/>
+        <w:color w:val="FFFFFF" w:themeColor="background1"/>
+      </w:rPr>
+      <w:tblPr/>
+      <w:tcPr>
+        <w:tcBorders>
+          <w:top w:val="nil"/>
+          <w:left w:val="single" w:sz="24" w:space="0" w:color="FFFFFF" w:themeColor="background1"/>
+          <w:bottom w:val="nil"/>
+          <w:right w:val="nil"/>
+          <w:insideH w:val="nil"/>
+          <w:insideV w:val="nil"/>
+        </w:tcBorders>
+        <w:shd w:val="clear" w:color="auto" w:fill="5B9BD5" w:themeFill="accent5"/>
+      </w:tcPr>
+    </w:tblStylePr>
+    <w:tblStylePr w:type="band1Vert">
+      <w:tblPr/>
+      <w:tcPr>
+        <w:tcBorders>
+          <w:top w:val="single" w:sz="8" w:space="0" w:color="FFFFFF" w:themeColor="background1"/>
+          <w:left w:val="single" w:sz="8" w:space="0" w:color="FFFFFF" w:themeColor="background1"/>
+          <w:bottom w:val="single" w:sz="8" w:space="0" w:color="FFFFFF" w:themeColor="background1"/>
+          <w:right w:val="single" w:sz="8" w:space="0" w:color="FFFFFF" w:themeColor="background1"/>
+          <w:insideH w:val="nil"/>
+          <w:insideV w:val="nil"/>
+        </w:tcBorders>
+        <w:shd w:val="clear" w:color="auto" w:fill="ADCCEA" w:themeFill="accent5" w:themeFillTint="7F"/>
+      </w:tcPr>
+    </w:tblStylePr>
+    <w:tblStylePr w:type="band1Horz">
+      <w:tblPr/>
+      <w:tcPr>
+        <w:tcBorders>
+          <w:top w:val="single" w:sz="8" w:space="0" w:color="FFFFFF" w:themeColor="background1"/>
+          <w:left w:val="single" w:sz="8" w:space="0" w:color="FFFFFF" w:themeColor="background1"/>
+          <w:bottom w:val="single" w:sz="8" w:space="0" w:color="FFFFFF" w:themeColor="background1"/>
+          <w:right w:val="single" w:sz="8" w:space="0" w:color="FFFFFF" w:themeColor="background1"/>
+          <w:insideH w:val="single" w:sz="8" w:space="0" w:color="FFFFFF" w:themeColor="background1"/>
+          <w:insideV w:val="single" w:sz="8" w:space="0" w:color="FFFFFF" w:themeColor="background1"/>
+        </w:tcBorders>
+        <w:shd w:val="clear" w:color="auto" w:fill="ADCCEA" w:themeFill="accent5" w:themeFillTint="7F"/>
+      </w:tcPr>
+    </w:tblStylePr>
+  </w:style>
+  <w:style w:type="paragraph" w:customStyle="1" w:styleId="HeadingUnnumbered2">
+    <w:name w:val="Heading Unnumbered 2"/>
+    <w:basedOn w:val="Heading2"/>
+    <w:next w:val="BodyText"/>
+    <w:link w:val="HeadingUnnumbered2Char"/>
+    <w:qFormat/>
+    <w:rsid w:val="00120A69"/>
+    <w:pPr>
+      <w:numPr>
+        <w:ilvl w:val="0"/>
+        <w:numId w:val="0"/>
+      </w:numPr>
+    </w:pPr>
+  </w:style>
+  <w:style w:type="character" w:customStyle="1" w:styleId="HeadingUnnumbered1Char">
+    <w:name w:val="Heading Unnumbered 1 Char"/>
+    <w:basedOn w:val="Heading1Char"/>
+    <w:link w:val="HeadingUnnumbered1"/>
+    <w:rsid w:val="001E1B54"/>
+    <w:rPr>
+      <w:rFonts w:asciiTheme="majorHAnsi" w:eastAsiaTheme="majorEastAsia" w:hAnsiTheme="majorHAnsi" w:cstheme="majorBidi"/>
+      <w:color w:val="2F5496" w:themeColor="accent1" w:themeShade="BF"/>
+      <w:sz w:val="32"/>
+      <w:szCs w:val="32"/>
+    </w:rPr>
+  </w:style>
+  <w:style w:type="paragraph" w:customStyle="1" w:styleId="HeadingUnnumbered3">
+    <w:name w:val="Heading Unnumbered 3"/>
+    <w:basedOn w:val="Heading3"/>
+    <w:next w:val="BodyText"/>
+    <w:link w:val="HeadingUnnumbered3Char"/>
+    <w:qFormat/>
+    <w:rsid w:val="00120A69"/>
+    <w:pPr>
+      <w:numPr>
+        <w:ilvl w:val="0"/>
+        <w:numId w:val="0"/>
+      </w:numPr>
+    </w:pPr>
+  </w:style>
+  <w:style w:type="character" w:customStyle="1" w:styleId="HeadingUnnumbered2Char">
+    <w:name w:val="Heading Unnumbered 2 Char"/>
+    <w:basedOn w:val="Heading2Char"/>
+    <w:link w:val="HeadingUnnumbered2"/>
+    <w:rsid w:val="001E1B54"/>
+    <w:rPr>
+      <w:rFonts w:asciiTheme="majorHAnsi" w:eastAsiaTheme="majorEastAsia" w:hAnsiTheme="majorHAnsi" w:cstheme="majorBidi"/>
+      <w:color w:val="2F5496" w:themeColor="accent1" w:themeShade="BF"/>
+      <w:sz w:val="26"/>
+      <w:szCs w:val="26"/>
+    </w:rPr>
+  </w:style>
+  <w:style w:type="paragraph" w:customStyle="1" w:styleId="HeadingUnnumbered4">
+    <w:name w:val="Heading Unnumbered 4"/>
+    <w:basedOn w:val="Heading4"/>
+    <w:next w:val="BodyText"/>
+    <w:link w:val="HeadingUnnumbered4Char"/>
+    <w:qFormat/>
+    <w:rsid w:val="00120A69"/>
+    <w:pPr>
+      <w:numPr>
+        <w:ilvl w:val="0"/>
+        <w:numId w:val="0"/>
+      </w:numPr>
+    </w:pPr>
+  </w:style>
+  <w:style w:type="character" w:customStyle="1" w:styleId="HeadingUnnumbered3Char">
+    <w:name w:val="Heading Unnumbered 3 Char"/>
+    <w:basedOn w:val="Heading3Char"/>
+    <w:link w:val="HeadingUnnumbered3"/>
+    <w:rsid w:val="009A58C6"/>
+    <w:rPr>
+      <w:rFonts w:asciiTheme="majorHAnsi" w:eastAsiaTheme="majorEastAsia" w:hAnsiTheme="majorHAnsi" w:cstheme="majorBidi"/>
+      <w:color w:val="1F3763" w:themeColor="accent1" w:themeShade="7F"/>
+      <w:sz w:val="24"/>
+      <w:szCs w:val="24"/>
+    </w:rPr>
+  </w:style>
+  <w:style w:type="paragraph" w:customStyle="1" w:styleId="HeadingUnnumbered5">
+    <w:name w:val="Heading Unnumbered 5"/>
+    <w:basedOn w:val="Heading5"/>
+    <w:next w:val="BodyText"/>
+    <w:link w:val="HeadingUnnumbered5Char"/>
+    <w:qFormat/>
+    <w:rsid w:val="00120A69"/>
+    <w:pPr>
+      <w:numPr>
+        <w:ilvl w:val="0"/>
+        <w:numId w:val="0"/>
+      </w:numPr>
+    </w:pPr>
+  </w:style>
+  <w:style w:type="character" w:customStyle="1" w:styleId="HeadingUnnumbered4Char">
+    <w:name w:val="Heading Unnumbered 4 Char"/>
+    <w:basedOn w:val="Heading4Char"/>
+    <w:link w:val="HeadingUnnumbered4"/>
+    <w:rsid w:val="009A58C6"/>
+    <w:rPr>
+      <w:rFonts w:asciiTheme="majorHAnsi" w:eastAsiaTheme="majorEastAsia" w:hAnsiTheme="majorHAnsi" w:cstheme="majorBidi"/>
+      <w:i/>
+      <w:iCs/>
+      <w:color w:val="2F5496" w:themeColor="accent1" w:themeShade="BF"/>
+    </w:rPr>
+  </w:style>
+  <w:style w:type="paragraph" w:customStyle="1" w:styleId="HeadingUnnumbered6">
+    <w:name w:val="Heading Unnumbered 6"/>
+    <w:basedOn w:val="Heading6"/>
+    <w:next w:val="BodyText"/>
+    <w:link w:val="HeadingUnnumbered6Char"/>
+    <w:qFormat/>
+    <w:rsid w:val="00120A69"/>
+    <w:pPr>
+      <w:numPr>
+        <w:ilvl w:val="0"/>
+        <w:numId w:val="0"/>
+      </w:numPr>
+    </w:pPr>
+  </w:style>
+  <w:style w:type="character" w:customStyle="1" w:styleId="HeadingUnnumbered5Char">
+    <w:name w:val="Heading Unnumbered 5 Char"/>
+    <w:basedOn w:val="Heading5Char"/>
+    <w:link w:val="HeadingUnnumbered5"/>
+    <w:rsid w:val="009A58C6"/>
+    <w:rPr>
+      <w:rFonts w:asciiTheme="majorHAnsi" w:eastAsiaTheme="majorEastAsia" w:hAnsiTheme="majorHAnsi" w:cstheme="majorBidi"/>
+      <w:color w:val="2F5496" w:themeColor="accent1" w:themeShade="BF"/>
+    </w:rPr>
+  </w:style>
+  <w:style w:type="paragraph" w:customStyle="1" w:styleId="HeadingUnnumbered7">
+    <w:name w:val="Heading Unnumbered 7"/>
+    <w:basedOn w:val="Heading7"/>
+    <w:next w:val="BodyText"/>
+    <w:link w:val="HeadingUnnumbered7Char"/>
+    <w:qFormat/>
+    <w:rsid w:val="00120A69"/>
+    <w:pPr>
+      <w:numPr>
+        <w:ilvl w:val="0"/>
+        <w:numId w:val="0"/>
+      </w:numPr>
+    </w:pPr>
+  </w:style>
+  <w:style w:type="character" w:customStyle="1" w:styleId="HeadingUnnumbered6Char">
+    <w:name w:val="Heading Unnumbered 6 Char"/>
+    <w:basedOn w:val="Heading6Char"/>
+    <w:link w:val="HeadingUnnumbered6"/>
+    <w:rsid w:val="009A58C6"/>
+    <w:rPr>
+      <w:rFonts w:asciiTheme="majorHAnsi" w:eastAsiaTheme="majorEastAsia" w:hAnsiTheme="majorHAnsi" w:cstheme="majorBidi"/>
+      <w:color w:val="1F3763" w:themeColor="accent1" w:themeShade="7F"/>
+    </w:rPr>
+  </w:style>
+  <w:style w:type="paragraph" w:customStyle="1" w:styleId="HeadingUnnumbered8">
+    <w:name w:val="Heading Unnumbered 8"/>
+    <w:basedOn w:val="Heading8"/>
+    <w:next w:val="BodyText"/>
+    <w:link w:val="HeadingUnnumbered8Char"/>
+    <w:qFormat/>
+    <w:rsid w:val="00120A69"/>
+    <w:pPr>
+      <w:numPr>
+        <w:ilvl w:val="0"/>
+        <w:numId w:val="0"/>
+      </w:numPr>
+    </w:pPr>
+  </w:style>
+  <w:style w:type="character" w:customStyle="1" w:styleId="HeadingUnnumbered7Char">
+    <w:name w:val="Heading Unnumbered 7 Char"/>
+    <w:basedOn w:val="Heading7Char"/>
+    <w:link w:val="HeadingUnnumbered7"/>
+    <w:rsid w:val="009A58C6"/>
+    <w:rPr>
+      <w:rFonts w:asciiTheme="majorHAnsi" w:eastAsiaTheme="majorEastAsia" w:hAnsiTheme="majorHAnsi" w:cstheme="majorBidi"/>
+      <w:i/>
+      <w:iCs/>
+      <w:color w:val="1F3763" w:themeColor="accent1" w:themeShade="7F"/>
+    </w:rPr>
+  </w:style>
+  <w:style w:type="paragraph" w:customStyle="1" w:styleId="HeadingUnnumbered9">
+    <w:name w:val="Heading Unnumbered 9"/>
+    <w:basedOn w:val="Heading9"/>
+    <w:next w:val="BodyText"/>
+    <w:link w:val="HeadingUnnumbered9Char"/>
+    <w:qFormat/>
+    <w:rsid w:val="00120A69"/>
+    <w:pPr>
+      <w:numPr>
+        <w:ilvl w:val="0"/>
+        <w:numId w:val="0"/>
+      </w:numPr>
+    </w:pPr>
+  </w:style>
+  <w:style w:type="character" w:customStyle="1" w:styleId="HeadingUnnumbered8Char">
+    <w:name w:val="Heading Unnumbered 8 Char"/>
+    <w:basedOn w:val="Heading8Char"/>
+    <w:link w:val="HeadingUnnumbered8"/>
+    <w:rsid w:val="009A58C6"/>
+    <w:rPr>
+      <w:rFonts w:asciiTheme="majorHAnsi" w:eastAsiaTheme="majorEastAsia" w:hAnsiTheme="majorHAnsi" w:cstheme="majorBidi"/>
+      <w:color w:val="272727" w:themeColor="text1" w:themeTint="D8"/>
+      <w:sz w:val="21"/>
+      <w:szCs w:val="21"/>
+    </w:rPr>
+  </w:style>
+  <w:style w:type="numbering" w:customStyle="1" w:styleId="DefaultNumbering">
+    <w:name w:val="Default Numbering"/>
+    <w:uiPriority w:val="99"/>
+    <w:rsid w:val="00C05377"/>
+    <w:pPr>
+      <w:numPr>
+        <w:numId w:val="20"/>
+      </w:numPr>
+    </w:pPr>
+  </w:style>
+  <w:style w:type="character" w:customStyle="1" w:styleId="HeadingUnnumbered9Char">
+    <w:name w:val="Heading Unnumbered 9 Char"/>
+    <w:basedOn w:val="Heading9Char"/>
+    <w:link w:val="HeadingUnnumbered9"/>
+    <w:rsid w:val="009A58C6"/>
+    <w:rPr>
+      <w:rFonts w:asciiTheme="majorHAnsi" w:eastAsiaTheme="majorEastAsia" w:hAnsiTheme="majorHAnsi" w:cstheme="majorBidi"/>
+      <w:i/>
+      <w:iCs/>
+      <w:color w:val="272727" w:themeColor="text1" w:themeTint="D8"/>
+      <w:sz w:val="21"/>
+      <w:szCs w:val="21"/>
+    </w:rPr>
+  </w:style>
+  <w:style w:type="paragraph" w:styleId="BodyText2">
+    <w:name w:val="Body Text 2"/>
+    <w:basedOn w:val="Normal"/>
+    <w:link w:val="BodyText2Char"/>
+    <w:uiPriority w:val="99"/>
+    <w:unhideWhenUsed/>
+    <w:rsid w:val="00DA4381"/>
+    <w:pPr>
+      <w:spacing w:after="120" w:line="480" w:lineRule="auto"/>
+    </w:pPr>
+  </w:style>
+  <w:style w:type="character" w:customStyle="1" w:styleId="BodyText2Char">
+    <w:name w:val="Body Text 2 Char"/>
+    <w:basedOn w:val="DefaultParagraphFont"/>
+    <w:link w:val="BodyText2"/>
+    <w:uiPriority w:val="99"/>
+    <w:rsid w:val="00DA4381"/>
+  </w:style>
+  <w:style w:type="paragraph" w:styleId="BodyTextFirstIndent">
+    <w:name w:val="Body Text First Indent"/>
+    <w:basedOn w:val="BodyText"/>
+    <w:link w:val="BodyTextFirstIndentChar"/>
+    <w:uiPriority w:val="99"/>
+    <w:unhideWhenUsed/>
+    <w:rsid w:val="00DA4381"/>
+    <w:pPr>
+      <w:spacing w:after="160"/>
+      <w:ind w:firstLine="360"/>
+    </w:pPr>
+  </w:style>
+  <w:style w:type="character" w:customStyle="1" w:styleId="BodyTextFirstIndentChar">
+    <w:name w:val="Body Text First Indent Char"/>
+    <w:basedOn w:val="BodyTextChar"/>
+    <w:link w:val="BodyTextFirstIndent"/>
+    <w:uiPriority w:val="99"/>
+    <w:rsid w:val="00DA4381"/>
+  </w:style>
+  <w:style w:type="paragraph" w:styleId="BodyTextIndent">
+    <w:name w:val="Body Text Indent"/>
+    <w:basedOn w:val="Normal"/>
+    <w:link w:val="BodyTextIndentChar"/>
+    <w:uiPriority w:val="99"/>
+    <w:unhideWhenUsed/>
+    <w:rsid w:val="00DA4381"/>
+    <w:pPr>
+      <w:spacing w:after="120"/>
+      <w:ind w:left="360"/>
+    </w:pPr>
+  </w:style>
+  <w:style w:type="character" w:customStyle="1" w:styleId="BodyTextIndentChar">
+    <w:name w:val="Body Text Indent Char"/>
+    <w:basedOn w:val="DefaultParagraphFont"/>
+    <w:link w:val="BodyTextIndent"/>
+    <w:uiPriority w:val="99"/>
+    <w:rsid w:val="00DA4381"/>
+  </w:style>
+  <w:style w:type="paragraph" w:styleId="BodyTextFirstIndent2">
+    <w:name w:val="Body Text First Indent 2"/>
+    <w:basedOn w:val="BodyTextIndent"/>
+    <w:link w:val="BodyTextFirstIndent2Char"/>
+    <w:uiPriority w:val="99"/>
+    <w:unhideWhenUsed/>
+    <w:rsid w:val="00DA4381"/>
+    <w:pPr>
+      <w:spacing w:after="160"/>
+      <w:ind w:firstLine="360"/>
+    </w:pPr>
+  </w:style>
+  <w:style w:type="character" w:customStyle="1" w:styleId="BodyTextFirstIndent2Char">
+    <w:name w:val="Body Text First Indent 2 Char"/>
+    <w:basedOn w:val="BodyTextIndentChar"/>
+    <w:link w:val="BodyTextFirstIndent2"/>
+    <w:uiPriority w:val="99"/>
+    <w:rsid w:val="00DA4381"/>
+  </w:style>
+  <w:style w:type="paragraph" w:styleId="BodyTextIndent2">
+    <w:name w:val="Body Text Indent 2"/>
+    <w:basedOn w:val="Normal"/>
+    <w:link w:val="BodyTextIndent2Char"/>
+    <w:uiPriority w:val="99"/>
+    <w:unhideWhenUsed/>
+    <w:rsid w:val="00DA4381"/>
+    <w:pPr>
+      <w:spacing w:after="120" w:line="480" w:lineRule="auto"/>
+      <w:ind w:left="360"/>
+    </w:pPr>
+  </w:style>
+  <w:style w:type="character" w:customStyle="1" w:styleId="BodyTextIndent2Char">
+    <w:name w:val="Body Text Indent 2 Char"/>
+    <w:basedOn w:val="DefaultParagraphFont"/>
+    <w:link w:val="BodyTextIndent2"/>
+    <w:uiPriority w:val="99"/>
+    <w:rsid w:val="00DA4381"/>
+  </w:style>
+  <w:style w:type="paragraph" w:styleId="ListContinue4">
+    <w:name w:val="List Continue 4"/>
+    <w:basedOn w:val="ListContinue"/>
+    <w:uiPriority w:val="99"/>
+    <w:unhideWhenUsed/>
+    <w:rsid w:val="00DA4381"/>
+    <w:pPr>
+      <w:ind w:left="1440"/>
+    </w:pPr>
+  </w:style>
+  <w:style w:type="paragraph" w:styleId="ListContinue5">
+    <w:name w:val="List Continue 5"/>
+    <w:basedOn w:val="ListContinue"/>
+    <w:uiPriority w:val="99"/>
+    <w:unhideWhenUsed/>
+    <w:rsid w:val="00DA4381"/>
+    <w:pPr>
+      <w:ind w:left="1800"/>
+    </w:pPr>
+  </w:style>
+  <w:style w:type="character" w:customStyle="1" w:styleId="ListBulletChar">
+    <w:name w:val="List Bullet Char"/>
+    <w:basedOn w:val="DefaultParagraphFont"/>
+    <w:link w:val="ListBullet"/>
+    <w:uiPriority w:val="99"/>
+    <w:rsid w:val="00F215AA"/>
+    <w:rPr>
+      <w:rFonts w:ascii="Arial Narrow" w:hAnsi="Arial Narrow"/>
+    </w:rPr>
+  </w:style>
+  <w:style w:type="paragraph" w:customStyle="1" w:styleId="ListContinue6">
+    <w:name w:val="List Continue 6"/>
+    <w:basedOn w:val="ListContinue"/>
+    <w:link w:val="ListContinue6Char"/>
+    <w:qFormat/>
+    <w:rsid w:val="000217D4"/>
+    <w:pPr>
+      <w:ind w:left="2160"/>
+    </w:pPr>
+    <w:rPr>
+      <w:shd w:val="clear" w:color="auto" w:fill="FFFFFF"/>
+    </w:rPr>
+  </w:style>
+  <w:style w:type="paragraph" w:customStyle="1" w:styleId="ListContinue7">
+    <w:name w:val="List Continue 7"/>
+    <w:basedOn w:val="ListContinue"/>
+    <w:link w:val="ListContinue7Char"/>
+    <w:qFormat/>
+    <w:rsid w:val="000217D4"/>
+    <w:pPr>
+      <w:ind w:left="2520"/>
+    </w:pPr>
+  </w:style>
+  <w:style w:type="character" w:customStyle="1" w:styleId="ListContinueChar">
+    <w:name w:val="List Continue Char"/>
+    <w:basedOn w:val="BodyTextChar"/>
+    <w:link w:val="ListContinue"/>
+    <w:uiPriority w:val="99"/>
+    <w:rsid w:val="000217D4"/>
+  </w:style>
+  <w:style w:type="character" w:customStyle="1" w:styleId="ListContinue6Char">
+    <w:name w:val="List Continue 6 Char"/>
+    <w:basedOn w:val="ListContinueChar"/>
+    <w:link w:val="ListContinue6"/>
+    <w:rsid w:val="000217D4"/>
+  </w:style>
+  <w:style w:type="paragraph" w:customStyle="1" w:styleId="ListContinue8">
+    <w:name w:val="List Continue 8"/>
+    <w:basedOn w:val="ListContinue"/>
+    <w:link w:val="ListContinue8Char"/>
+    <w:qFormat/>
+    <w:rsid w:val="000217D4"/>
+    <w:pPr>
+      <w:ind w:left="2880"/>
+    </w:pPr>
+    <w:rPr>
+      <w:shd w:val="clear" w:color="auto" w:fill="FFFFFF"/>
+    </w:rPr>
+  </w:style>
+  <w:style w:type="character" w:customStyle="1" w:styleId="ListContinue7Char">
+    <w:name w:val="List Continue 7 Char"/>
+    <w:basedOn w:val="ListContinueChar"/>
+    <w:link w:val="ListContinue7"/>
+    <w:rsid w:val="000217D4"/>
+  </w:style>
+  <w:style w:type="paragraph" w:customStyle="1" w:styleId="ListContinue9">
+    <w:name w:val="List Continue 9"/>
+    <w:basedOn w:val="ListContinue"/>
+    <w:link w:val="ListContinue9Char"/>
+    <w:qFormat/>
+    <w:rsid w:val="000217D4"/>
+    <w:pPr>
+      <w:ind w:left="3240"/>
+    </w:pPr>
+  </w:style>
+  <w:style w:type="character" w:customStyle="1" w:styleId="ListContinue8Char">
+    <w:name w:val="List Continue 8 Char"/>
+    <w:basedOn w:val="ListContinueChar"/>
+    <w:link w:val="ListContinue8"/>
+    <w:rsid w:val="000217D4"/>
+  </w:style>
+  <w:style w:type="character" w:customStyle="1" w:styleId="ListContinue9Char">
+    <w:name w:val="List Continue 9 Char"/>
+    <w:basedOn w:val="ListContinueChar"/>
+    <w:link w:val="ListContinue9"/>
+    <w:rsid w:val="000217D4"/>
+  </w:style>
+  <w:style w:type="paragraph" w:styleId="BalloonText">
+    <w:name w:val="Balloon Text"/>
+    <w:basedOn w:val="Normal"/>
+    <w:link w:val="BalloonTextChar"/>
+    <w:uiPriority w:val="99"/>
+    <w:semiHidden/>
+    <w:unhideWhenUsed/>
+    <w:rsid w:val="00795CF0"/>
+    <w:pPr>
+      <w:spacing w:after="0" w:line="240" w:lineRule="auto"/>
+    </w:pPr>
+    <w:rPr>
+      <w:rFonts w:ascii="Segoe UI" w:hAnsi="Segoe UI" w:cs="Segoe UI"/>
+      <w:sz w:val="18"/>
+      <w:szCs w:val="18"/>
+    </w:rPr>
+  </w:style>
+  <w:style w:type="character" w:customStyle="1" w:styleId="BalloonTextChar">
+    <w:name w:val="Balloon Text Char"/>
+    <w:basedOn w:val="DefaultParagraphFont"/>
+    <w:link w:val="BalloonText"/>
+    <w:uiPriority w:val="99"/>
+    <w:semiHidden/>
+    <w:rsid w:val="00795CF0"/>
+    <w:rPr>
+      <w:rFonts w:ascii="Segoe UI" w:hAnsi="Segoe UI" w:cs="Segoe UI"/>
+      <w:sz w:val="18"/>
+      <w:szCs w:val="18"/>
+    </w:rPr>
+  </w:style>
+  <w:style w:type="paragraph" w:customStyle="1" w:styleId="PSTableHeader">
+    <w:name w:val="PS Table Header"/>
+    <w:basedOn w:val="BodyText"/>
+    <w:link w:val="PSTableHeaderChar"/>
+    <w:qFormat/>
+    <w:rsid w:val="00A40F36"/>
+    <w:pPr>
+      <w:spacing w:line="240" w:lineRule="auto"/>
+    </w:pPr>
+    <w:rPr>
+      <w:b/>
+      <w:bCs/>
+    </w:rPr>
+  </w:style>
+  <w:style w:type="paragraph" w:customStyle="1" w:styleId="PSTableBody">
+    <w:name w:val="PS Table Body"/>
+    <w:basedOn w:val="BodyText"/>
+    <w:link w:val="PSTableBodyChar"/>
+    <w:qFormat/>
+    <w:rsid w:val="00A40F36"/>
+    <w:pPr>
+      <w:spacing w:line="240" w:lineRule="auto"/>
+    </w:pPr>
+  </w:style>
+  <w:style w:type="character" w:customStyle="1" w:styleId="PSTableHeaderChar">
+    <w:name w:val="PS Table Header Char"/>
+    <w:basedOn w:val="BodyTextChar"/>
+    <w:link w:val="PSTableHeader"/>
+    <w:rsid w:val="00A40F36"/>
+    <w:rPr>
+      <w:b/>
+      <w:bCs/>
+    </w:rPr>
+  </w:style>
+  <w:style w:type="character" w:customStyle="1" w:styleId="PSTableBodyChar">
+    <w:name w:val="PS Table Body Char"/>
+    <w:basedOn w:val="BodyTextChar"/>
+    <w:link w:val="PSTableBody"/>
+    <w:rsid w:val="00A40F36"/>
+  </w:style>
+  <w:style w:type="paragraph" w:customStyle="1" w:styleId="Paraindent">
+    <w:name w:val="Para indent"/>
+    <w:basedOn w:val="BodyText"/>
+    <w:link w:val="ParaindentChar"/>
+    <w:qFormat/>
+    <w:rsid w:val="00CE4895"/>
+    <w:pPr>
+      <w:ind w:left="454"/>
+    </w:pPr>
+  </w:style>
+  <w:style w:type="paragraph" w:customStyle="1" w:styleId="Paraindent2">
+    <w:name w:val="Para indent 2"/>
+    <w:basedOn w:val="BodyText"/>
+    <w:link w:val="Paraindent2Char"/>
+    <w:qFormat/>
+    <w:rsid w:val="00CE4895"/>
+    <w:pPr>
+      <w:ind w:left="680"/>
+    </w:pPr>
+  </w:style>
+  <w:style w:type="character" w:customStyle="1" w:styleId="ParaindentChar">
+    <w:name w:val="Para indent Char"/>
+    <w:basedOn w:val="BodyTextChar"/>
+    <w:link w:val="Paraindent"/>
+    <w:rsid w:val="00CE4895"/>
+  </w:style>
+  <w:style w:type="paragraph" w:customStyle="1" w:styleId="Paraindent3">
+    <w:name w:val="Para indent 3"/>
+    <w:basedOn w:val="BodyText"/>
+    <w:link w:val="Paraindent3Char"/>
+    <w:qFormat/>
+    <w:rsid w:val="00CE4895"/>
+    <w:pPr>
+      <w:ind w:left="851"/>
+    </w:pPr>
+  </w:style>
+  <w:style w:type="character" w:customStyle="1" w:styleId="Paraindent2Char">
+    <w:name w:val="Para indent 2 Char"/>
+    <w:basedOn w:val="BodyTextChar"/>
+    <w:link w:val="Paraindent2"/>
+    <w:rsid w:val="00CE4895"/>
+  </w:style>
+  <w:style w:type="paragraph" w:customStyle="1" w:styleId="Paraindent4">
+    <w:name w:val="Para indent 4"/>
+    <w:basedOn w:val="BodyText"/>
+    <w:link w:val="Paraindent4Char"/>
+    <w:qFormat/>
+    <w:rsid w:val="007A043D"/>
+    <w:pPr>
+      <w:ind w:left="964"/>
+    </w:pPr>
+  </w:style>
+  <w:style w:type="character" w:customStyle="1" w:styleId="Paraindent3Char">
+    <w:name w:val="Para indent 3 Char"/>
+    <w:basedOn w:val="BodyTextChar"/>
+    <w:link w:val="Paraindent3"/>
+    <w:rsid w:val="00CE4895"/>
+  </w:style>
+  <w:style w:type="paragraph" w:customStyle="1" w:styleId="Paraindent5">
+    <w:name w:val="Para indent 5"/>
+    <w:basedOn w:val="BodyText"/>
+    <w:link w:val="Paraindent5Char"/>
+    <w:qFormat/>
+    <w:rsid w:val="007A043D"/>
+    <w:pPr>
+      <w:ind w:left="1077"/>
+    </w:pPr>
+  </w:style>
+  <w:style w:type="character" w:customStyle="1" w:styleId="Paraindent4Char">
+    <w:name w:val="Para indent 4 Char"/>
+    <w:basedOn w:val="BodyTextChar"/>
+    <w:link w:val="Paraindent4"/>
+    <w:rsid w:val="007A043D"/>
+  </w:style>
+  <w:style w:type="paragraph" w:customStyle="1" w:styleId="Paraindent6">
+    <w:name w:val="Para indent 6"/>
+    <w:basedOn w:val="BodyText"/>
+    <w:link w:val="Paraindent6Char"/>
+    <w:qFormat/>
+    <w:rsid w:val="007A043D"/>
+    <w:pPr>
+      <w:ind w:left="1191"/>
+    </w:pPr>
+  </w:style>
+  <w:style w:type="character" w:customStyle="1" w:styleId="Paraindent5Char">
+    <w:name w:val="Para indent 5 Char"/>
+    <w:basedOn w:val="BodyTextChar"/>
+    <w:link w:val="Paraindent5"/>
+    <w:rsid w:val="007A043D"/>
+  </w:style>
+  <w:style w:type="paragraph" w:customStyle="1" w:styleId="Paraindent7">
+    <w:name w:val="Para indent 7"/>
+    <w:basedOn w:val="BodyText"/>
+    <w:link w:val="Paraindent7Char"/>
+    <w:qFormat/>
+    <w:rsid w:val="007A043D"/>
+    <w:pPr>
+      <w:ind w:left="1304"/>
+    </w:pPr>
+  </w:style>
+  <w:style w:type="character" w:customStyle="1" w:styleId="Paraindent6Char">
+    <w:name w:val="Para indent 6 Char"/>
+    <w:basedOn w:val="BodyTextChar"/>
+    <w:link w:val="Paraindent6"/>
+    <w:rsid w:val="007A043D"/>
+  </w:style>
+  <w:style w:type="paragraph" w:customStyle="1" w:styleId="Paraindent8">
+    <w:name w:val="Para indent 8"/>
+    <w:basedOn w:val="BodyText"/>
+    <w:link w:val="Paraindent8Char"/>
+    <w:qFormat/>
+    <w:rsid w:val="007A043D"/>
+    <w:pPr>
+      <w:ind w:left="1418"/>
+    </w:pPr>
+  </w:style>
+  <w:style w:type="character" w:customStyle="1" w:styleId="Paraindent7Char">
+    <w:name w:val="Para indent 7 Char"/>
+    <w:basedOn w:val="BodyTextChar"/>
+    <w:link w:val="Paraindent7"/>
+    <w:rsid w:val="007A043D"/>
+  </w:style>
+  <w:style w:type="paragraph" w:customStyle="1" w:styleId="Paraindent9">
+    <w:name w:val="Para indent 9"/>
+    <w:basedOn w:val="BodyText"/>
+    <w:link w:val="Paraindent9Char"/>
+    <w:qFormat/>
+    <w:rsid w:val="007A043D"/>
+    <w:pPr>
+      <w:ind w:left="1531"/>
+    </w:pPr>
+  </w:style>
+  <w:style w:type="character" w:customStyle="1" w:styleId="Paraindent8Char">
+    <w:name w:val="Para indent 8 Char"/>
+    <w:basedOn w:val="BodyTextChar"/>
+    <w:link w:val="Paraindent8"/>
+    <w:rsid w:val="007A043D"/>
+  </w:style>
+  <w:style w:type="character" w:customStyle="1" w:styleId="Paraindent9Char">
+    <w:name w:val="Para indent 9 Char"/>
+    <w:basedOn w:val="BodyTextChar"/>
+    <w:link w:val="Paraindent9"/>
+    <w:rsid w:val="007A043D"/>
+  </w:style>
+  <w:style w:type="character" w:customStyle="1" w:styleId="PSReference">
+    <w:name w:val="PS Reference"/>
+    <w:basedOn w:val="DefaultParagraphFont"/>
+    <w:uiPriority w:val="1"/>
+    <w:qFormat/>
+    <w:rsid w:val="00474D93"/>
+    <w:rPr>
+      <w:color w:val="2F5496" w:themeColor="accent1" w:themeShade="BF"/>
+      <w:u w:val="single"/>
+      <w:shd w:val="clear" w:color="auto" w:fill="FFFFFF"/>
+    </w:rPr>
+  </w:style>
+  <w:style w:type="character" w:customStyle="1" w:styleId="PSHyperlink">
+    <w:name w:val="PS Hyperlink"/>
+    <w:basedOn w:val="PSReference"/>
+    <w:uiPriority w:val="1"/>
+    <w:qFormat/>
+    <w:rsid w:val="005E0B41"/>
+    <w:rPr>
+      <w:color w:val="2F5496" w:themeColor="accent1" w:themeShade="BF"/>
+      <w:u w:val="single"/>
+      <w:shd w:val="clear" w:color="auto" w:fill="FFFFFF"/>
     </w:rPr>
   </w:style>
 </w:styles>
@@ -4218,7 +6394,7 @@
   <a:extraClrSchemeLst/>
   <a:extLst>
     <a:ext uri="{05A4C25C-085E-4340-85A3-A5531E510DB2}">
-      <thm15:themeFamily xmlns:thm15="http://schemas.microsoft.com/office/thememl/2012/main" name="Office Theme" id="{62F939B6-93AF-4DB8-9C6B-D6C7DFDC589F}" vid="{4A3C46E8-61CC-4603-A589-7422A47A8E4A}"/>
+      <thm15:themeFamily xmlns="" xmlns:thm15="http://schemas.microsoft.com/office/thememl/2012/main" name="Office Theme" id="{62F939B6-93AF-4DB8-9C6B-D6C7DFDC589F}" vid="{4A3C46E8-61CC-4603-A589-7422A47A8E4A}"/>
     </a:ext>
   </a:extLst>
 </a:theme>

</xml_diff>